<commit_message>
Doc. Modificación del archivo presentación
</commit_message>
<xml_diff>
--- a/Primera Entrega/Presentacion/BEST AMBIENT.docx
+++ b/Primera Entrega/Presentacion/BEST AMBIENT.docx
@@ -315,7 +315,11 @@
     <w:sdt>
       <w:sdtPr>
         <w:rPr>
-          <w:lang w:val="es-ES"/>
+          <w:rFonts w:asciiTheme="minorHAnsi" w:eastAsiaTheme="minorHAnsi" w:hAnsiTheme="minorHAnsi" w:cstheme="minorBidi"/>
+          <w:color w:val="auto"/>
+          <w:sz w:val="22"/>
+          <w:szCs w:val="22"/>
+          <w:lang w:val="es-ES" w:eastAsia="en-US"/>
         </w:rPr>
         <w:id w:val="523060336"/>
         <w:docPartObj>
@@ -325,13 +329,8 @@
       </w:sdtPr>
       <w:sdtEndPr>
         <w:rPr>
-          <w:rFonts w:asciiTheme="minorHAnsi" w:eastAsiaTheme="minorHAnsi" w:hAnsiTheme="minorHAnsi" w:cstheme="minorBidi"/>
           <w:b/>
           <w:bCs/>
-          <w:color w:val="auto"/>
-          <w:sz w:val="22"/>
-          <w:szCs w:val="22"/>
-          <w:lang w:eastAsia="en-US"/>
         </w:rPr>
       </w:sdtEndPr>
       <w:sdtContent>
@@ -2002,220 +2001,3105 @@
         </w:rPr>
       </w:pPr>
     </w:p>
-    <w:p>
-      <w:pPr>
-        <w:jc w:val="center"/>
-        <w:rPr>
-          <w:rFonts w:ascii="Arial" w:hAnsi="Arial" w:cs="Arial"/>
-          <w:sz w:val="24"/>
-          <w:szCs w:val="24"/>
-          <w:lang w:val="en-US"/>
-        </w:rPr>
-      </w:pPr>
-    </w:p>
-    <w:p>
-      <w:pPr>
-        <w:jc w:val="center"/>
-        <w:rPr>
-          <w:rFonts w:ascii="Arial" w:hAnsi="Arial" w:cs="Arial"/>
-          <w:sz w:val="24"/>
-          <w:szCs w:val="24"/>
-        </w:rPr>
-      </w:pPr>
-    </w:p>
-    <w:p>
-      <w:pPr>
-        <w:jc w:val="center"/>
-        <w:rPr>
-          <w:rFonts w:ascii="Arial" w:hAnsi="Arial" w:cs="Arial"/>
-          <w:sz w:val="24"/>
-          <w:szCs w:val="24"/>
-        </w:rPr>
-      </w:pPr>
-    </w:p>
-    <w:p>
-      <w:pPr>
-        <w:jc w:val="center"/>
-        <w:rPr>
-          <w:rFonts w:ascii="Arial" w:hAnsi="Arial" w:cs="Arial"/>
-          <w:sz w:val="24"/>
-          <w:szCs w:val="24"/>
-        </w:rPr>
-      </w:pPr>
-    </w:p>
-    <w:p>
-      <w:pPr>
-        <w:jc w:val="center"/>
-        <w:rPr>
-          <w:rFonts w:ascii="Arial" w:hAnsi="Arial" w:cs="Arial"/>
-          <w:sz w:val="24"/>
-          <w:szCs w:val="24"/>
-        </w:rPr>
-      </w:pPr>
-    </w:p>
-    <w:p>
-      <w:pPr>
-        <w:jc w:val="center"/>
-        <w:rPr>
-          <w:rFonts w:ascii="Arial" w:hAnsi="Arial" w:cs="Arial"/>
-          <w:sz w:val="24"/>
-          <w:szCs w:val="24"/>
-        </w:rPr>
-      </w:pPr>
-    </w:p>
-    <w:p>
-      <w:pPr>
-        <w:jc w:val="center"/>
-        <w:rPr>
-          <w:rFonts w:ascii="Arial" w:hAnsi="Arial" w:cs="Arial"/>
-          <w:sz w:val="24"/>
-          <w:szCs w:val="24"/>
-        </w:rPr>
-      </w:pPr>
-    </w:p>
-    <w:p>
-      <w:pPr>
-        <w:jc w:val="center"/>
-        <w:rPr>
-          <w:rFonts w:ascii="Arial" w:hAnsi="Arial" w:cs="Arial"/>
-          <w:sz w:val="24"/>
-          <w:szCs w:val="24"/>
-        </w:rPr>
-      </w:pPr>
-    </w:p>
-    <w:p>
-      <w:pPr>
-        <w:jc w:val="center"/>
-        <w:rPr>
-          <w:rFonts w:ascii="Arial" w:hAnsi="Arial" w:cs="Arial"/>
-          <w:sz w:val="24"/>
-          <w:szCs w:val="24"/>
-        </w:rPr>
-      </w:pPr>
-    </w:p>
-    <w:p>
-      <w:pPr>
-        <w:jc w:val="center"/>
-        <w:rPr>
-          <w:rFonts w:ascii="Arial" w:hAnsi="Arial" w:cs="Arial"/>
-          <w:sz w:val="24"/>
-          <w:szCs w:val="24"/>
-        </w:rPr>
-      </w:pPr>
-    </w:p>
-    <w:p>
-      <w:pPr>
-        <w:jc w:val="center"/>
-        <w:rPr>
-          <w:rFonts w:ascii="Arial" w:hAnsi="Arial" w:cs="Arial"/>
-          <w:sz w:val="24"/>
-          <w:szCs w:val="24"/>
-        </w:rPr>
-      </w:pPr>
-    </w:p>
-    <w:p>
-      <w:pPr>
-        <w:jc w:val="center"/>
-        <w:rPr>
-          <w:rFonts w:ascii="Arial" w:hAnsi="Arial" w:cs="Arial"/>
-          <w:sz w:val="24"/>
-          <w:szCs w:val="24"/>
-        </w:rPr>
-      </w:pPr>
-    </w:p>
-    <w:p>
-      <w:pPr>
-        <w:jc w:val="center"/>
-        <w:rPr>
-          <w:rFonts w:ascii="Arial" w:hAnsi="Arial" w:cs="Arial"/>
-          <w:sz w:val="24"/>
-          <w:szCs w:val="24"/>
-        </w:rPr>
-      </w:pPr>
-    </w:p>
-    <w:p>
-      <w:pPr>
-        <w:jc w:val="center"/>
-        <w:rPr>
-          <w:rFonts w:ascii="Arial" w:hAnsi="Arial" w:cs="Arial"/>
-          <w:sz w:val="24"/>
-          <w:szCs w:val="24"/>
-        </w:rPr>
-      </w:pPr>
-    </w:p>
-    <w:p>
-      <w:pPr>
-        <w:jc w:val="center"/>
-        <w:rPr>
-          <w:rFonts w:ascii="Arial" w:hAnsi="Arial" w:cs="Arial"/>
-          <w:sz w:val="24"/>
-          <w:szCs w:val="24"/>
-        </w:rPr>
-      </w:pPr>
-    </w:p>
-    <w:p>
-      <w:pPr>
-        <w:jc w:val="center"/>
-        <w:rPr>
-          <w:rFonts w:ascii="Arial" w:hAnsi="Arial" w:cs="Arial"/>
-          <w:sz w:val="24"/>
-          <w:szCs w:val="24"/>
-        </w:rPr>
-      </w:pPr>
-    </w:p>
-    <w:p>
-      <w:pPr>
-        <w:jc w:val="center"/>
-        <w:rPr>
-          <w:rFonts w:ascii="Arial" w:hAnsi="Arial" w:cs="Arial"/>
-          <w:sz w:val="24"/>
-          <w:szCs w:val="24"/>
-        </w:rPr>
-      </w:pPr>
-    </w:p>
-    <w:p>
-      <w:pPr>
-        <w:jc w:val="center"/>
-        <w:rPr>
-          <w:rFonts w:ascii="Arial" w:hAnsi="Arial" w:cs="Arial"/>
-          <w:sz w:val="24"/>
-          <w:szCs w:val="24"/>
-        </w:rPr>
-      </w:pPr>
-    </w:p>
-    <w:p>
-      <w:pPr>
-        <w:jc w:val="center"/>
-        <w:rPr>
-          <w:rFonts w:ascii="Arial" w:hAnsi="Arial" w:cs="Arial"/>
-          <w:sz w:val="24"/>
-          <w:szCs w:val="24"/>
-        </w:rPr>
-      </w:pPr>
-    </w:p>
-    <w:p>
-      <w:pPr>
-        <w:jc w:val="center"/>
-        <w:rPr>
-          <w:rFonts w:ascii="Arial" w:hAnsi="Arial" w:cs="Arial"/>
-          <w:sz w:val="24"/>
-          <w:szCs w:val="24"/>
-        </w:rPr>
-      </w:pPr>
-    </w:p>
-    <w:p>
-      <w:pPr>
-        <w:jc w:val="center"/>
-        <w:rPr>
-          <w:rFonts w:ascii="Arial" w:hAnsi="Arial" w:cs="Arial"/>
-          <w:sz w:val="24"/>
-          <w:szCs w:val="24"/>
-        </w:rPr>
-      </w:pPr>
-    </w:p>
-    <w:p>
-      <w:pPr>
-        <w:jc w:val="center"/>
+    <w:tbl>
+      <w:tblPr>
+        <w:tblStyle w:val="Tablaconcuadrcula"/>
+        <w:tblW w:w="0" w:type="auto"/>
+        <w:tblLook w:val="04A0" w:firstRow="1" w:lastRow="0" w:firstColumn="1" w:lastColumn="0" w:noHBand="0" w:noVBand="1"/>
+      </w:tblPr>
+      <w:tblGrid>
+        <w:gridCol w:w="895"/>
+        <w:gridCol w:w="3519"/>
+        <w:gridCol w:w="2207"/>
+        <w:gridCol w:w="2207"/>
+      </w:tblGrid>
+      <w:tr>
+        <w:tc>
+          <w:tcPr>
+            <w:tcW w:w="895" w:type="dxa"/>
+          </w:tcPr>
+          <w:p>
+            <w:pPr>
+              <w:jc w:val="center"/>
+              <w:rPr>
+                <w:rFonts w:ascii="Arial" w:hAnsi="Arial" w:cs="Arial"/>
+                <w:b/>
+                <w:bCs/>
+                <w:sz w:val="24"/>
+                <w:szCs w:val="24"/>
+              </w:rPr>
+            </w:pPr>
+            <w:r>
+              <w:rPr>
+                <w:rFonts w:ascii="Arial" w:hAnsi="Arial" w:cs="Arial"/>
+                <w:b/>
+                <w:bCs/>
+                <w:sz w:val="24"/>
+                <w:szCs w:val="24"/>
+              </w:rPr>
+              <w:t>ID</w:t>
+            </w:r>
+            <w:r>
+              <w:rPr>
+                <w:rFonts w:ascii="Arial" w:hAnsi="Arial" w:cs="Arial"/>
+                <w:b/>
+                <w:bCs/>
+                <w:sz w:val="24"/>
+                <w:szCs w:val="24"/>
+              </w:rPr>
+              <w:t xml:space="preserve"> HU</w:t>
+            </w:r>
+          </w:p>
+        </w:tc>
+        <w:tc>
+          <w:tcPr>
+            <w:tcW w:w="3519" w:type="dxa"/>
+          </w:tcPr>
+          <w:p>
+            <w:pPr>
+              <w:jc w:val="center"/>
+              <w:rPr>
+                <w:rFonts w:ascii="Arial" w:hAnsi="Arial" w:cs="Arial"/>
+                <w:b/>
+                <w:bCs/>
+                <w:sz w:val="24"/>
+                <w:szCs w:val="24"/>
+              </w:rPr>
+            </w:pPr>
+            <w:r>
+              <w:rPr>
+                <w:rFonts w:ascii="Arial" w:hAnsi="Arial" w:cs="Arial"/>
+                <w:b/>
+                <w:bCs/>
+                <w:sz w:val="24"/>
+                <w:szCs w:val="24"/>
+              </w:rPr>
+              <w:t>Rol</w:t>
+            </w:r>
+          </w:p>
+        </w:tc>
+        <w:tc>
+          <w:tcPr>
+            <w:tcW w:w="2207" w:type="dxa"/>
+          </w:tcPr>
+          <w:p>
+            <w:pPr>
+              <w:jc w:val="center"/>
+              <w:rPr>
+                <w:rFonts w:ascii="Arial" w:hAnsi="Arial" w:cs="Arial"/>
+                <w:b/>
+                <w:bCs/>
+                <w:sz w:val="24"/>
+                <w:szCs w:val="24"/>
+              </w:rPr>
+            </w:pPr>
+            <w:r>
+              <w:rPr>
+                <w:rFonts w:ascii="Arial" w:hAnsi="Arial" w:cs="Arial"/>
+                <w:b/>
+                <w:bCs/>
+                <w:sz w:val="24"/>
+                <w:szCs w:val="24"/>
+              </w:rPr>
+              <w:t>Funcionalidad</w:t>
+            </w:r>
+          </w:p>
+        </w:tc>
+        <w:tc>
+          <w:tcPr>
+            <w:tcW w:w="2207" w:type="dxa"/>
+          </w:tcPr>
+          <w:p>
+            <w:pPr>
+              <w:jc w:val="center"/>
+              <w:rPr>
+                <w:rFonts w:ascii="Arial" w:hAnsi="Arial" w:cs="Arial"/>
+                <w:b/>
+                <w:bCs/>
+                <w:sz w:val="24"/>
+                <w:szCs w:val="24"/>
+              </w:rPr>
+            </w:pPr>
+            <w:r>
+              <w:rPr>
+                <w:rFonts w:ascii="Arial" w:hAnsi="Arial" w:cs="Arial"/>
+                <w:b/>
+                <w:bCs/>
+                <w:sz w:val="24"/>
+                <w:szCs w:val="24"/>
+              </w:rPr>
+              <w:t>Criterios de Aceptación</w:t>
+            </w:r>
+          </w:p>
+        </w:tc>
+      </w:tr>
+      <w:tr>
+        <w:tc>
+          <w:tcPr>
+            <w:tcW w:w="895" w:type="dxa"/>
+            <w:vMerge w:val="restart"/>
+          </w:tcPr>
+          <w:p>
+            <w:pPr>
+              <w:jc w:val="center"/>
+              <w:rPr>
+                <w:rFonts w:ascii="Arial" w:hAnsi="Arial" w:cs="Arial"/>
+                <w:sz w:val="24"/>
+                <w:szCs w:val="24"/>
+              </w:rPr>
+            </w:pPr>
+          </w:p>
+          <w:p>
+            <w:pPr>
+              <w:jc w:val="center"/>
+              <w:rPr>
+                <w:rFonts w:ascii="Arial" w:hAnsi="Arial" w:cs="Arial"/>
+                <w:sz w:val="24"/>
+                <w:szCs w:val="24"/>
+              </w:rPr>
+            </w:pPr>
+          </w:p>
+          <w:p>
+            <w:pPr>
+              <w:jc w:val="center"/>
+              <w:rPr>
+                <w:rFonts w:ascii="Arial" w:hAnsi="Arial" w:cs="Arial"/>
+                <w:sz w:val="24"/>
+                <w:szCs w:val="24"/>
+              </w:rPr>
+            </w:pPr>
+          </w:p>
+          <w:p>
+            <w:pPr>
+              <w:jc w:val="center"/>
+              <w:rPr>
+                <w:rFonts w:ascii="Arial" w:hAnsi="Arial" w:cs="Arial"/>
+                <w:sz w:val="24"/>
+                <w:szCs w:val="24"/>
+              </w:rPr>
+            </w:pPr>
+          </w:p>
+          <w:p>
+            <w:pPr>
+              <w:jc w:val="center"/>
+              <w:rPr>
+                <w:rFonts w:ascii="Arial" w:hAnsi="Arial" w:cs="Arial"/>
+                <w:sz w:val="24"/>
+                <w:szCs w:val="24"/>
+              </w:rPr>
+            </w:pPr>
+          </w:p>
+          <w:p>
+            <w:pPr>
+              <w:jc w:val="center"/>
+              <w:rPr>
+                <w:rFonts w:ascii="Arial" w:hAnsi="Arial" w:cs="Arial"/>
+                <w:sz w:val="24"/>
+                <w:szCs w:val="24"/>
+              </w:rPr>
+            </w:pPr>
+          </w:p>
+          <w:p>
+            <w:pPr>
+              <w:jc w:val="center"/>
+              <w:rPr>
+                <w:rFonts w:ascii="Arial" w:hAnsi="Arial" w:cs="Arial"/>
+                <w:sz w:val="24"/>
+                <w:szCs w:val="24"/>
+              </w:rPr>
+            </w:pPr>
+          </w:p>
+          <w:p>
+            <w:pPr>
+              <w:jc w:val="center"/>
+              <w:rPr>
+                <w:rFonts w:ascii="Arial" w:hAnsi="Arial" w:cs="Arial"/>
+                <w:sz w:val="24"/>
+                <w:szCs w:val="24"/>
+              </w:rPr>
+            </w:pPr>
+          </w:p>
+          <w:p>
+            <w:pPr>
+              <w:jc w:val="center"/>
+              <w:rPr>
+                <w:rFonts w:ascii="Arial" w:hAnsi="Arial" w:cs="Arial"/>
+                <w:sz w:val="24"/>
+                <w:szCs w:val="24"/>
+              </w:rPr>
+            </w:pPr>
+          </w:p>
+          <w:p>
+            <w:pPr>
+              <w:jc w:val="center"/>
+              <w:rPr>
+                <w:rFonts w:ascii="Arial" w:hAnsi="Arial" w:cs="Arial"/>
+                <w:sz w:val="24"/>
+                <w:szCs w:val="24"/>
+              </w:rPr>
+            </w:pPr>
+          </w:p>
+          <w:p>
+            <w:pPr>
+              <w:jc w:val="center"/>
+              <w:rPr>
+                <w:rFonts w:ascii="Arial" w:hAnsi="Arial" w:cs="Arial"/>
+                <w:sz w:val="24"/>
+                <w:szCs w:val="24"/>
+              </w:rPr>
+            </w:pPr>
+          </w:p>
+          <w:p>
+            <w:pPr>
+              <w:jc w:val="center"/>
+              <w:rPr>
+                <w:rFonts w:ascii="Arial" w:hAnsi="Arial" w:cs="Arial"/>
+                <w:sz w:val="24"/>
+                <w:szCs w:val="24"/>
+              </w:rPr>
+            </w:pPr>
+          </w:p>
+          <w:p>
+            <w:pPr>
+              <w:jc w:val="center"/>
+              <w:rPr>
+                <w:rFonts w:ascii="Arial" w:hAnsi="Arial" w:cs="Arial"/>
+                <w:sz w:val="24"/>
+                <w:szCs w:val="24"/>
+              </w:rPr>
+            </w:pPr>
+          </w:p>
+          <w:p>
+            <w:pPr>
+              <w:jc w:val="center"/>
+              <w:rPr>
+                <w:rFonts w:ascii="Arial" w:hAnsi="Arial" w:cs="Arial"/>
+                <w:sz w:val="24"/>
+                <w:szCs w:val="24"/>
+              </w:rPr>
+            </w:pPr>
+          </w:p>
+          <w:p>
+            <w:pPr>
+              <w:jc w:val="center"/>
+              <w:rPr>
+                <w:rFonts w:ascii="Arial" w:hAnsi="Arial" w:cs="Arial"/>
+                <w:sz w:val="24"/>
+                <w:szCs w:val="24"/>
+              </w:rPr>
+            </w:pPr>
+          </w:p>
+          <w:p>
+            <w:pPr>
+              <w:jc w:val="center"/>
+              <w:rPr>
+                <w:rFonts w:ascii="Arial" w:hAnsi="Arial" w:cs="Arial"/>
+                <w:sz w:val="24"/>
+                <w:szCs w:val="24"/>
+              </w:rPr>
+            </w:pPr>
+          </w:p>
+          <w:p>
+            <w:pPr>
+              <w:jc w:val="center"/>
+              <w:rPr>
+                <w:rFonts w:ascii="Arial" w:hAnsi="Arial" w:cs="Arial"/>
+                <w:sz w:val="24"/>
+                <w:szCs w:val="24"/>
+              </w:rPr>
+            </w:pPr>
+          </w:p>
+          <w:p>
+            <w:pPr>
+              <w:jc w:val="center"/>
+              <w:rPr>
+                <w:rFonts w:ascii="Arial" w:hAnsi="Arial" w:cs="Arial"/>
+                <w:sz w:val="24"/>
+                <w:szCs w:val="24"/>
+              </w:rPr>
+            </w:pPr>
+          </w:p>
+          <w:p>
+            <w:pPr>
+              <w:jc w:val="center"/>
+              <w:rPr>
+                <w:rFonts w:ascii="Arial" w:hAnsi="Arial" w:cs="Arial"/>
+                <w:sz w:val="24"/>
+                <w:szCs w:val="24"/>
+              </w:rPr>
+            </w:pPr>
+            <w:r>
+              <w:rPr>
+                <w:rFonts w:ascii="Arial" w:hAnsi="Arial" w:cs="Arial"/>
+                <w:sz w:val="24"/>
+                <w:szCs w:val="24"/>
+              </w:rPr>
+              <w:t>HU1</w:t>
+            </w:r>
+          </w:p>
+        </w:tc>
+        <w:tc>
+          <w:tcPr>
+            <w:tcW w:w="3519" w:type="dxa"/>
+            <w:vMerge w:val="restart"/>
+          </w:tcPr>
+          <w:p>
+            <w:pPr>
+              <w:jc w:val="center"/>
+              <w:rPr>
+                <w:rFonts w:ascii="Arial" w:hAnsi="Arial" w:cs="Arial"/>
+                <w:sz w:val="24"/>
+                <w:szCs w:val="24"/>
+              </w:rPr>
+            </w:pPr>
+          </w:p>
+          <w:p>
+            <w:pPr>
+              <w:jc w:val="center"/>
+              <w:rPr>
+                <w:rFonts w:ascii="Arial" w:hAnsi="Arial" w:cs="Arial"/>
+                <w:sz w:val="24"/>
+                <w:szCs w:val="24"/>
+              </w:rPr>
+            </w:pPr>
+          </w:p>
+          <w:p>
+            <w:pPr>
+              <w:jc w:val="center"/>
+              <w:rPr>
+                <w:rFonts w:ascii="Arial" w:hAnsi="Arial" w:cs="Arial"/>
+                <w:sz w:val="24"/>
+                <w:szCs w:val="24"/>
+              </w:rPr>
+            </w:pPr>
+          </w:p>
+          <w:p>
+            <w:pPr>
+              <w:jc w:val="center"/>
+              <w:rPr>
+                <w:rFonts w:ascii="Arial" w:hAnsi="Arial" w:cs="Arial"/>
+                <w:sz w:val="24"/>
+                <w:szCs w:val="24"/>
+              </w:rPr>
+            </w:pPr>
+          </w:p>
+          <w:p>
+            <w:pPr>
+              <w:jc w:val="center"/>
+              <w:rPr>
+                <w:rFonts w:ascii="Arial" w:hAnsi="Arial" w:cs="Arial"/>
+                <w:sz w:val="24"/>
+                <w:szCs w:val="24"/>
+              </w:rPr>
+            </w:pPr>
+          </w:p>
+          <w:p>
+            <w:pPr>
+              <w:jc w:val="center"/>
+              <w:rPr>
+                <w:rFonts w:ascii="Arial" w:hAnsi="Arial" w:cs="Arial"/>
+                <w:sz w:val="24"/>
+                <w:szCs w:val="24"/>
+              </w:rPr>
+            </w:pPr>
+          </w:p>
+          <w:p>
+            <w:pPr>
+              <w:jc w:val="center"/>
+              <w:rPr>
+                <w:rFonts w:ascii="Arial" w:hAnsi="Arial" w:cs="Arial"/>
+                <w:sz w:val="24"/>
+                <w:szCs w:val="24"/>
+              </w:rPr>
+            </w:pPr>
+          </w:p>
+          <w:p>
+            <w:pPr>
+              <w:jc w:val="center"/>
+              <w:rPr>
+                <w:rFonts w:ascii="Arial" w:hAnsi="Arial" w:cs="Arial"/>
+                <w:sz w:val="24"/>
+                <w:szCs w:val="24"/>
+              </w:rPr>
+            </w:pPr>
+          </w:p>
+          <w:p>
+            <w:pPr>
+              <w:jc w:val="center"/>
+              <w:rPr>
+                <w:rFonts w:ascii="Arial" w:hAnsi="Arial" w:cs="Arial"/>
+                <w:sz w:val="24"/>
+                <w:szCs w:val="24"/>
+              </w:rPr>
+            </w:pPr>
+          </w:p>
+          <w:p>
+            <w:pPr>
+              <w:jc w:val="center"/>
+              <w:rPr>
+                <w:rFonts w:ascii="Arial" w:hAnsi="Arial" w:cs="Arial"/>
+                <w:sz w:val="24"/>
+                <w:szCs w:val="24"/>
+              </w:rPr>
+            </w:pPr>
+          </w:p>
+          <w:p>
+            <w:pPr>
+              <w:jc w:val="center"/>
+              <w:rPr>
+                <w:rFonts w:ascii="Arial" w:hAnsi="Arial" w:cs="Arial"/>
+                <w:sz w:val="24"/>
+                <w:szCs w:val="24"/>
+              </w:rPr>
+            </w:pPr>
+          </w:p>
+          <w:p>
+            <w:pPr>
+              <w:jc w:val="center"/>
+              <w:rPr>
+                <w:rFonts w:ascii="Arial" w:hAnsi="Arial" w:cs="Arial"/>
+                <w:sz w:val="24"/>
+                <w:szCs w:val="24"/>
+              </w:rPr>
+            </w:pPr>
+          </w:p>
+          <w:p>
+            <w:pPr>
+              <w:jc w:val="center"/>
+              <w:rPr>
+                <w:rFonts w:ascii="Arial" w:hAnsi="Arial" w:cs="Arial"/>
+                <w:sz w:val="24"/>
+                <w:szCs w:val="24"/>
+              </w:rPr>
+            </w:pPr>
+          </w:p>
+          <w:p>
+            <w:pPr>
+              <w:jc w:val="center"/>
+              <w:rPr>
+                <w:rFonts w:ascii="Arial" w:hAnsi="Arial" w:cs="Arial"/>
+                <w:sz w:val="24"/>
+                <w:szCs w:val="24"/>
+              </w:rPr>
+            </w:pPr>
+          </w:p>
+          <w:p>
+            <w:pPr>
+              <w:jc w:val="center"/>
+              <w:rPr>
+                <w:rFonts w:ascii="Arial" w:hAnsi="Arial" w:cs="Arial"/>
+                <w:sz w:val="24"/>
+                <w:szCs w:val="24"/>
+              </w:rPr>
+            </w:pPr>
+          </w:p>
+          <w:p>
+            <w:pPr>
+              <w:jc w:val="center"/>
+              <w:rPr>
+                <w:rFonts w:ascii="Arial" w:hAnsi="Arial" w:cs="Arial"/>
+                <w:sz w:val="24"/>
+                <w:szCs w:val="24"/>
+              </w:rPr>
+            </w:pPr>
+          </w:p>
+          <w:p>
+            <w:pPr>
+              <w:jc w:val="center"/>
+              <w:rPr>
+                <w:rFonts w:ascii="Arial" w:hAnsi="Arial" w:cs="Arial"/>
+                <w:sz w:val="24"/>
+                <w:szCs w:val="24"/>
+              </w:rPr>
+            </w:pPr>
+          </w:p>
+          <w:p>
+            <w:pPr>
+              <w:jc w:val="center"/>
+              <w:rPr>
+                <w:rFonts w:ascii="Arial" w:hAnsi="Arial" w:cs="Arial"/>
+                <w:sz w:val="24"/>
+                <w:szCs w:val="24"/>
+              </w:rPr>
+            </w:pPr>
+          </w:p>
+          <w:p>
+            <w:pPr>
+              <w:jc w:val="center"/>
+              <w:rPr>
+                <w:rFonts w:ascii="Arial" w:hAnsi="Arial" w:cs="Arial"/>
+                <w:sz w:val="24"/>
+                <w:szCs w:val="24"/>
+              </w:rPr>
+            </w:pPr>
+            <w:r>
+              <w:rPr>
+                <w:rFonts w:ascii="Arial" w:hAnsi="Arial" w:cs="Arial"/>
+                <w:sz w:val="24"/>
+                <w:szCs w:val="24"/>
+              </w:rPr>
+              <w:t>Usuario Best Ambient</w:t>
+            </w:r>
+          </w:p>
+        </w:tc>
+        <w:tc>
+          <w:tcPr>
+            <w:tcW w:w="2207" w:type="dxa"/>
+            <w:vMerge w:val="restart"/>
+          </w:tcPr>
+          <w:p>
+            <w:pPr>
+              <w:jc w:val="center"/>
+              <w:rPr>
+                <w:rFonts w:ascii="Arial" w:hAnsi="Arial" w:cs="Arial"/>
+                <w:sz w:val="24"/>
+                <w:szCs w:val="24"/>
+              </w:rPr>
+            </w:pPr>
+          </w:p>
+          <w:p>
+            <w:pPr>
+              <w:jc w:val="center"/>
+              <w:rPr>
+                <w:rFonts w:ascii="Arial" w:hAnsi="Arial" w:cs="Arial"/>
+                <w:sz w:val="24"/>
+                <w:szCs w:val="24"/>
+              </w:rPr>
+            </w:pPr>
+          </w:p>
+          <w:p>
+            <w:pPr>
+              <w:jc w:val="center"/>
+              <w:rPr>
+                <w:rFonts w:ascii="Arial" w:hAnsi="Arial" w:cs="Arial"/>
+                <w:sz w:val="24"/>
+                <w:szCs w:val="24"/>
+              </w:rPr>
+            </w:pPr>
+          </w:p>
+          <w:p>
+            <w:pPr>
+              <w:jc w:val="center"/>
+              <w:rPr>
+                <w:rFonts w:ascii="Arial" w:hAnsi="Arial" w:cs="Arial"/>
+                <w:sz w:val="24"/>
+                <w:szCs w:val="24"/>
+              </w:rPr>
+            </w:pPr>
+          </w:p>
+          <w:p>
+            <w:pPr>
+              <w:jc w:val="center"/>
+              <w:rPr>
+                <w:rFonts w:ascii="Arial" w:hAnsi="Arial" w:cs="Arial"/>
+                <w:sz w:val="24"/>
+                <w:szCs w:val="24"/>
+              </w:rPr>
+            </w:pPr>
+          </w:p>
+          <w:p>
+            <w:pPr>
+              <w:jc w:val="center"/>
+              <w:rPr>
+                <w:rFonts w:ascii="Arial" w:hAnsi="Arial" w:cs="Arial"/>
+                <w:sz w:val="24"/>
+                <w:szCs w:val="24"/>
+              </w:rPr>
+            </w:pPr>
+          </w:p>
+          <w:p>
+            <w:pPr>
+              <w:jc w:val="center"/>
+              <w:rPr>
+                <w:rFonts w:ascii="Arial" w:hAnsi="Arial" w:cs="Arial"/>
+                <w:sz w:val="24"/>
+                <w:szCs w:val="24"/>
+              </w:rPr>
+            </w:pPr>
+          </w:p>
+          <w:p>
+            <w:pPr>
+              <w:jc w:val="center"/>
+              <w:rPr>
+                <w:rFonts w:ascii="Arial" w:hAnsi="Arial" w:cs="Arial"/>
+                <w:sz w:val="24"/>
+                <w:szCs w:val="24"/>
+              </w:rPr>
+            </w:pPr>
+          </w:p>
+          <w:p>
+            <w:pPr>
+              <w:jc w:val="center"/>
+              <w:rPr>
+                <w:rFonts w:ascii="Arial" w:hAnsi="Arial" w:cs="Arial"/>
+                <w:sz w:val="24"/>
+                <w:szCs w:val="24"/>
+              </w:rPr>
+            </w:pPr>
+          </w:p>
+          <w:p>
+            <w:pPr>
+              <w:jc w:val="center"/>
+              <w:rPr>
+                <w:rFonts w:ascii="Arial" w:hAnsi="Arial" w:cs="Arial"/>
+                <w:sz w:val="24"/>
+                <w:szCs w:val="24"/>
+              </w:rPr>
+            </w:pPr>
+          </w:p>
+          <w:p>
+            <w:pPr>
+              <w:jc w:val="center"/>
+              <w:rPr>
+                <w:rFonts w:ascii="Arial" w:hAnsi="Arial" w:cs="Arial"/>
+                <w:sz w:val="24"/>
+                <w:szCs w:val="24"/>
+              </w:rPr>
+            </w:pPr>
+          </w:p>
+          <w:p>
+            <w:pPr>
+              <w:jc w:val="center"/>
+              <w:rPr>
+                <w:rFonts w:ascii="Arial" w:hAnsi="Arial" w:cs="Arial"/>
+                <w:sz w:val="24"/>
+                <w:szCs w:val="24"/>
+              </w:rPr>
+            </w:pPr>
+          </w:p>
+          <w:p>
+            <w:pPr>
+              <w:jc w:val="center"/>
+              <w:rPr>
+                <w:rFonts w:ascii="Arial" w:hAnsi="Arial" w:cs="Arial"/>
+                <w:sz w:val="24"/>
+                <w:szCs w:val="24"/>
+              </w:rPr>
+            </w:pPr>
+          </w:p>
+          <w:p>
+            <w:pPr>
+              <w:jc w:val="center"/>
+              <w:rPr>
+                <w:rFonts w:ascii="Arial" w:hAnsi="Arial" w:cs="Arial"/>
+                <w:sz w:val="24"/>
+                <w:szCs w:val="24"/>
+              </w:rPr>
+            </w:pPr>
+          </w:p>
+          <w:p>
+            <w:pPr>
+              <w:jc w:val="center"/>
+              <w:rPr>
+                <w:rFonts w:ascii="Arial" w:hAnsi="Arial" w:cs="Arial"/>
+                <w:sz w:val="24"/>
+                <w:szCs w:val="24"/>
+              </w:rPr>
+            </w:pPr>
+          </w:p>
+          <w:p>
+            <w:pPr>
+              <w:jc w:val="center"/>
+              <w:rPr>
+                <w:rFonts w:ascii="Arial" w:hAnsi="Arial" w:cs="Arial"/>
+                <w:sz w:val="24"/>
+                <w:szCs w:val="24"/>
+              </w:rPr>
+            </w:pPr>
+          </w:p>
+          <w:p>
+            <w:pPr>
+              <w:jc w:val="center"/>
+              <w:rPr>
+                <w:rFonts w:ascii="Arial" w:hAnsi="Arial" w:cs="Arial"/>
+                <w:sz w:val="24"/>
+                <w:szCs w:val="24"/>
+              </w:rPr>
+            </w:pPr>
+          </w:p>
+          <w:p>
+            <w:pPr>
+              <w:jc w:val="center"/>
+              <w:rPr>
+                <w:rFonts w:ascii="Arial" w:hAnsi="Arial" w:cs="Arial"/>
+                <w:sz w:val="24"/>
+                <w:szCs w:val="24"/>
+              </w:rPr>
+            </w:pPr>
+          </w:p>
+          <w:p>
+            <w:pPr>
+              <w:jc w:val="center"/>
+              <w:rPr>
+                <w:rFonts w:ascii="Arial" w:hAnsi="Arial" w:cs="Arial"/>
+                <w:sz w:val="24"/>
+                <w:szCs w:val="24"/>
+              </w:rPr>
+            </w:pPr>
+            <w:r>
+              <w:rPr>
+                <w:rFonts w:ascii="Arial" w:hAnsi="Arial" w:cs="Arial"/>
+                <w:sz w:val="24"/>
+                <w:szCs w:val="24"/>
+              </w:rPr>
+              <w:t>Registrarse</w:t>
+            </w:r>
+          </w:p>
+        </w:tc>
+        <w:tc>
+          <w:tcPr>
+            <w:tcW w:w="2207" w:type="dxa"/>
+          </w:tcPr>
+          <w:p>
+            <w:pPr>
+              <w:rPr>
+                <w:rFonts w:ascii="Arial" w:hAnsi="Arial" w:cs="Arial"/>
+                <w:sz w:val="24"/>
+                <w:szCs w:val="24"/>
+              </w:rPr>
+            </w:pPr>
+            <w:r>
+              <w:rPr>
+                <w:rFonts w:ascii="Arial" w:hAnsi="Arial" w:cs="Arial"/>
+                <w:sz w:val="24"/>
+                <w:szCs w:val="24"/>
+              </w:rPr>
+              <w:t>El aplicativo solicita los datos personales como el nombre, numero, correo electrónico, genero, contraseña y confirmación de contraseña</w:t>
+            </w:r>
+          </w:p>
+        </w:tc>
+      </w:tr>
+      <w:tr>
+        <w:tc>
+          <w:tcPr>
+            <w:tcW w:w="895" w:type="dxa"/>
+            <w:vMerge/>
+          </w:tcPr>
+          <w:p>
+            <w:pPr>
+              <w:jc w:val="center"/>
+              <w:rPr>
+                <w:rFonts w:ascii="Arial" w:hAnsi="Arial" w:cs="Arial"/>
+                <w:sz w:val="24"/>
+                <w:szCs w:val="24"/>
+              </w:rPr>
+            </w:pPr>
+          </w:p>
+        </w:tc>
+        <w:tc>
+          <w:tcPr>
+            <w:tcW w:w="3519" w:type="dxa"/>
+            <w:vMerge/>
+          </w:tcPr>
+          <w:p>
+            <w:pPr>
+              <w:jc w:val="center"/>
+              <w:rPr>
+                <w:rFonts w:ascii="Arial" w:hAnsi="Arial" w:cs="Arial"/>
+                <w:sz w:val="24"/>
+                <w:szCs w:val="24"/>
+              </w:rPr>
+            </w:pPr>
+          </w:p>
+        </w:tc>
+        <w:tc>
+          <w:tcPr>
+            <w:tcW w:w="2207" w:type="dxa"/>
+            <w:vMerge/>
+          </w:tcPr>
+          <w:p>
+            <w:pPr>
+              <w:jc w:val="center"/>
+              <w:rPr>
+                <w:rFonts w:ascii="Arial" w:hAnsi="Arial" w:cs="Arial"/>
+                <w:sz w:val="24"/>
+                <w:szCs w:val="24"/>
+              </w:rPr>
+            </w:pPr>
+          </w:p>
+        </w:tc>
+        <w:tc>
+          <w:tcPr>
+            <w:tcW w:w="2207" w:type="dxa"/>
+          </w:tcPr>
+          <w:p>
+            <w:pPr>
+              <w:rPr>
+                <w:rFonts w:ascii="Arial" w:hAnsi="Arial" w:cs="Arial"/>
+                <w:sz w:val="24"/>
+                <w:szCs w:val="24"/>
+              </w:rPr>
+            </w:pPr>
+            <w:r>
+              <w:rPr>
+                <w:rFonts w:ascii="Arial" w:hAnsi="Arial" w:cs="Arial"/>
+                <w:sz w:val="24"/>
+                <w:szCs w:val="24"/>
+              </w:rPr>
+              <w:t>La contraseña debe tener mínimo 8 caracteres. 2 números, un carácter especial, una letra mayúscula y una letra minúscula como mínimo</w:t>
+            </w:r>
+          </w:p>
+        </w:tc>
+      </w:tr>
+      <w:tr>
+        <w:tc>
+          <w:tcPr>
+            <w:tcW w:w="895" w:type="dxa"/>
+            <w:vMerge/>
+          </w:tcPr>
+          <w:p>
+            <w:pPr>
+              <w:jc w:val="center"/>
+              <w:rPr>
+                <w:rFonts w:ascii="Arial" w:hAnsi="Arial" w:cs="Arial"/>
+                <w:sz w:val="24"/>
+                <w:szCs w:val="24"/>
+              </w:rPr>
+            </w:pPr>
+          </w:p>
+        </w:tc>
+        <w:tc>
+          <w:tcPr>
+            <w:tcW w:w="3519" w:type="dxa"/>
+            <w:vMerge/>
+          </w:tcPr>
+          <w:p>
+            <w:pPr>
+              <w:jc w:val="center"/>
+              <w:rPr>
+                <w:rFonts w:ascii="Arial" w:hAnsi="Arial" w:cs="Arial"/>
+                <w:sz w:val="24"/>
+                <w:szCs w:val="24"/>
+              </w:rPr>
+            </w:pPr>
+          </w:p>
+        </w:tc>
+        <w:tc>
+          <w:tcPr>
+            <w:tcW w:w="2207" w:type="dxa"/>
+            <w:vMerge/>
+          </w:tcPr>
+          <w:p>
+            <w:pPr>
+              <w:rPr>
+                <w:rFonts w:ascii="Arial" w:hAnsi="Arial" w:cs="Arial"/>
+                <w:sz w:val="24"/>
+                <w:szCs w:val="24"/>
+              </w:rPr>
+            </w:pPr>
+          </w:p>
+        </w:tc>
+        <w:tc>
+          <w:tcPr>
+            <w:tcW w:w="2207" w:type="dxa"/>
+          </w:tcPr>
+          <w:p>
+            <w:pPr>
+              <w:rPr>
+                <w:rFonts w:ascii="Arial" w:hAnsi="Arial" w:cs="Arial"/>
+                <w:sz w:val="24"/>
+                <w:szCs w:val="24"/>
+              </w:rPr>
+            </w:pPr>
+            <w:r>
+              <w:rPr>
+                <w:rFonts w:ascii="Arial" w:hAnsi="Arial" w:cs="Arial"/>
+                <w:sz w:val="24"/>
+                <w:szCs w:val="24"/>
+              </w:rPr>
+              <w:t>Si la contraseña no cumple con los requisitos se envía una muestra un mensaje “</w:t>
+            </w:r>
+            <w:r>
+              <w:rPr>
+                <w:rFonts w:ascii="Arial" w:hAnsi="Arial" w:cs="Arial"/>
+                <w:sz w:val="24"/>
+                <w:szCs w:val="24"/>
+              </w:rPr>
+              <w:t>La contraseña debe tener mínimo 8 caracteres. 2 números, un carácter especial, una letra mayúscula y una letra minúscula como mínimo</w:t>
+            </w:r>
+            <w:r>
+              <w:rPr>
+                <w:rFonts w:ascii="Arial" w:hAnsi="Arial" w:cs="Arial"/>
+                <w:sz w:val="24"/>
+                <w:szCs w:val="24"/>
+              </w:rPr>
+              <w:t>”</w:t>
+            </w:r>
+          </w:p>
+        </w:tc>
+      </w:tr>
+      <w:tr>
+        <w:tc>
+          <w:tcPr>
+            <w:tcW w:w="895" w:type="dxa"/>
+            <w:vMerge/>
+          </w:tcPr>
+          <w:p>
+            <w:pPr>
+              <w:jc w:val="center"/>
+              <w:rPr>
+                <w:rFonts w:ascii="Arial" w:hAnsi="Arial" w:cs="Arial"/>
+                <w:sz w:val="24"/>
+                <w:szCs w:val="24"/>
+              </w:rPr>
+            </w:pPr>
+          </w:p>
+        </w:tc>
+        <w:tc>
+          <w:tcPr>
+            <w:tcW w:w="3519" w:type="dxa"/>
+            <w:vMerge/>
+          </w:tcPr>
+          <w:p>
+            <w:pPr>
+              <w:jc w:val="center"/>
+              <w:rPr>
+                <w:rFonts w:ascii="Arial" w:hAnsi="Arial" w:cs="Arial"/>
+                <w:sz w:val="24"/>
+                <w:szCs w:val="24"/>
+              </w:rPr>
+            </w:pPr>
+          </w:p>
+        </w:tc>
+        <w:tc>
+          <w:tcPr>
+            <w:tcW w:w="2207" w:type="dxa"/>
+            <w:vMerge/>
+          </w:tcPr>
+          <w:p>
+            <w:pPr>
+              <w:rPr>
+                <w:rFonts w:ascii="Arial" w:hAnsi="Arial" w:cs="Arial"/>
+                <w:sz w:val="24"/>
+                <w:szCs w:val="24"/>
+              </w:rPr>
+            </w:pPr>
+          </w:p>
+        </w:tc>
+        <w:tc>
+          <w:tcPr>
+            <w:tcW w:w="2207" w:type="dxa"/>
+          </w:tcPr>
+          <w:p>
+            <w:pPr>
+              <w:rPr>
+                <w:rFonts w:ascii="Arial" w:hAnsi="Arial" w:cs="Arial"/>
+                <w:sz w:val="24"/>
+                <w:szCs w:val="24"/>
+              </w:rPr>
+            </w:pPr>
+            <w:r>
+              <w:rPr>
+                <w:rFonts w:ascii="Arial" w:hAnsi="Arial" w:cs="Arial"/>
+                <w:sz w:val="24"/>
+                <w:szCs w:val="24"/>
+              </w:rPr>
+              <w:t>Todos los datos solicitados por el aplicativo son obligatorios</w:t>
+            </w:r>
+          </w:p>
+        </w:tc>
+      </w:tr>
+      <w:tr>
+        <w:tc>
+          <w:tcPr>
+            <w:tcW w:w="895" w:type="dxa"/>
+            <w:vMerge w:val="restart"/>
+          </w:tcPr>
+          <w:p>
+            <w:pPr>
+              <w:jc w:val="center"/>
+              <w:rPr>
+                <w:rFonts w:ascii="Arial" w:hAnsi="Arial" w:cs="Arial"/>
+                <w:sz w:val="24"/>
+                <w:szCs w:val="24"/>
+              </w:rPr>
+            </w:pPr>
+          </w:p>
+          <w:p>
+            <w:pPr>
+              <w:jc w:val="center"/>
+              <w:rPr>
+                <w:rFonts w:ascii="Arial" w:hAnsi="Arial" w:cs="Arial"/>
+                <w:sz w:val="24"/>
+                <w:szCs w:val="24"/>
+              </w:rPr>
+            </w:pPr>
+          </w:p>
+          <w:p>
+            <w:pPr>
+              <w:jc w:val="center"/>
+              <w:rPr>
+                <w:rFonts w:ascii="Arial" w:hAnsi="Arial" w:cs="Arial"/>
+                <w:sz w:val="24"/>
+                <w:szCs w:val="24"/>
+              </w:rPr>
+            </w:pPr>
+          </w:p>
+          <w:p>
+            <w:pPr>
+              <w:jc w:val="center"/>
+              <w:rPr>
+                <w:rFonts w:ascii="Arial" w:hAnsi="Arial" w:cs="Arial"/>
+                <w:sz w:val="24"/>
+                <w:szCs w:val="24"/>
+              </w:rPr>
+            </w:pPr>
+          </w:p>
+          <w:p>
+            <w:pPr>
+              <w:jc w:val="center"/>
+              <w:rPr>
+                <w:rFonts w:ascii="Arial" w:hAnsi="Arial" w:cs="Arial"/>
+                <w:sz w:val="24"/>
+                <w:szCs w:val="24"/>
+              </w:rPr>
+            </w:pPr>
+          </w:p>
+          <w:p>
+            <w:pPr>
+              <w:jc w:val="center"/>
+              <w:rPr>
+                <w:rFonts w:ascii="Arial" w:hAnsi="Arial" w:cs="Arial"/>
+                <w:sz w:val="24"/>
+                <w:szCs w:val="24"/>
+              </w:rPr>
+            </w:pPr>
+          </w:p>
+          <w:p>
+            <w:pPr>
+              <w:rPr>
+                <w:rFonts w:ascii="Arial" w:hAnsi="Arial" w:cs="Arial"/>
+                <w:sz w:val="24"/>
+                <w:szCs w:val="24"/>
+              </w:rPr>
+            </w:pPr>
+            <w:r>
+              <w:rPr>
+                <w:rFonts w:ascii="Arial" w:hAnsi="Arial" w:cs="Arial"/>
+                <w:sz w:val="24"/>
+                <w:szCs w:val="24"/>
+              </w:rPr>
+              <w:t xml:space="preserve">            </w:t>
+            </w:r>
+          </w:p>
+          <w:p>
+            <w:pPr>
+              <w:rPr>
+                <w:rFonts w:ascii="Arial" w:hAnsi="Arial" w:cs="Arial"/>
+                <w:sz w:val="24"/>
+                <w:szCs w:val="24"/>
+              </w:rPr>
+            </w:pPr>
+          </w:p>
+          <w:p>
+            <w:pPr>
+              <w:rPr>
+                <w:rFonts w:ascii="Arial" w:hAnsi="Arial" w:cs="Arial"/>
+                <w:sz w:val="24"/>
+                <w:szCs w:val="24"/>
+              </w:rPr>
+            </w:pPr>
+          </w:p>
+          <w:p>
+            <w:pPr>
+              <w:rPr>
+                <w:rFonts w:ascii="Arial" w:hAnsi="Arial" w:cs="Arial"/>
+                <w:sz w:val="24"/>
+                <w:szCs w:val="24"/>
+              </w:rPr>
+            </w:pPr>
+          </w:p>
+          <w:p>
+            <w:pPr>
+              <w:rPr>
+                <w:rFonts w:ascii="Arial" w:hAnsi="Arial" w:cs="Arial"/>
+                <w:sz w:val="24"/>
+                <w:szCs w:val="24"/>
+              </w:rPr>
+            </w:pPr>
+          </w:p>
+          <w:p>
+            <w:pPr>
+              <w:rPr>
+                <w:rFonts w:ascii="Arial" w:hAnsi="Arial" w:cs="Arial"/>
+                <w:sz w:val="24"/>
+                <w:szCs w:val="24"/>
+              </w:rPr>
+            </w:pPr>
+            <w:r>
+              <w:rPr>
+                <w:rFonts w:ascii="Arial" w:hAnsi="Arial" w:cs="Arial"/>
+                <w:sz w:val="24"/>
+                <w:szCs w:val="24"/>
+              </w:rPr>
+              <w:t xml:space="preserve">                </w:t>
+            </w:r>
+            <w:r>
+              <w:rPr>
+                <w:rFonts w:ascii="Arial" w:hAnsi="Arial" w:cs="Arial"/>
+                <w:sz w:val="24"/>
+                <w:szCs w:val="24"/>
+              </w:rPr>
+              <w:t>HU2</w:t>
+            </w:r>
+          </w:p>
+        </w:tc>
+        <w:tc>
+          <w:tcPr>
+            <w:tcW w:w="3519" w:type="dxa"/>
+            <w:vMerge w:val="restart"/>
+          </w:tcPr>
+          <w:p>
+            <w:pPr>
+              <w:jc w:val="center"/>
+              <w:rPr>
+                <w:rFonts w:ascii="Arial" w:hAnsi="Arial" w:cs="Arial"/>
+                <w:sz w:val="24"/>
+                <w:szCs w:val="24"/>
+              </w:rPr>
+            </w:pPr>
+          </w:p>
+          <w:p>
+            <w:pPr>
+              <w:jc w:val="center"/>
+              <w:rPr>
+                <w:rFonts w:ascii="Arial" w:hAnsi="Arial" w:cs="Arial"/>
+                <w:sz w:val="24"/>
+                <w:szCs w:val="24"/>
+              </w:rPr>
+            </w:pPr>
+          </w:p>
+          <w:p>
+            <w:pPr>
+              <w:jc w:val="center"/>
+              <w:rPr>
+                <w:rFonts w:ascii="Arial" w:hAnsi="Arial" w:cs="Arial"/>
+                <w:sz w:val="24"/>
+                <w:szCs w:val="24"/>
+              </w:rPr>
+            </w:pPr>
+          </w:p>
+          <w:p>
+            <w:pPr>
+              <w:jc w:val="center"/>
+              <w:rPr>
+                <w:rFonts w:ascii="Arial" w:hAnsi="Arial" w:cs="Arial"/>
+                <w:sz w:val="24"/>
+                <w:szCs w:val="24"/>
+              </w:rPr>
+            </w:pPr>
+          </w:p>
+          <w:p>
+            <w:pPr>
+              <w:jc w:val="center"/>
+              <w:rPr>
+                <w:rFonts w:ascii="Arial" w:hAnsi="Arial" w:cs="Arial"/>
+                <w:sz w:val="24"/>
+                <w:szCs w:val="24"/>
+              </w:rPr>
+            </w:pPr>
+          </w:p>
+          <w:p>
+            <w:pPr>
+              <w:jc w:val="center"/>
+              <w:rPr>
+                <w:rFonts w:ascii="Arial" w:hAnsi="Arial" w:cs="Arial"/>
+                <w:sz w:val="24"/>
+                <w:szCs w:val="24"/>
+              </w:rPr>
+            </w:pPr>
+          </w:p>
+          <w:p>
+            <w:pPr>
+              <w:jc w:val="center"/>
+              <w:rPr>
+                <w:rFonts w:ascii="Arial" w:hAnsi="Arial" w:cs="Arial"/>
+                <w:sz w:val="24"/>
+                <w:szCs w:val="24"/>
+              </w:rPr>
+            </w:pPr>
+          </w:p>
+          <w:p>
+            <w:pPr>
+              <w:jc w:val="center"/>
+              <w:rPr>
+                <w:rFonts w:ascii="Arial" w:hAnsi="Arial" w:cs="Arial"/>
+                <w:sz w:val="24"/>
+                <w:szCs w:val="24"/>
+              </w:rPr>
+            </w:pPr>
+          </w:p>
+          <w:p>
+            <w:pPr>
+              <w:jc w:val="center"/>
+              <w:rPr>
+                <w:rFonts w:ascii="Arial" w:hAnsi="Arial" w:cs="Arial"/>
+                <w:sz w:val="24"/>
+                <w:szCs w:val="24"/>
+              </w:rPr>
+            </w:pPr>
+          </w:p>
+          <w:p>
+            <w:pPr>
+              <w:jc w:val="center"/>
+              <w:rPr>
+                <w:rFonts w:ascii="Arial" w:hAnsi="Arial" w:cs="Arial"/>
+                <w:sz w:val="24"/>
+                <w:szCs w:val="24"/>
+              </w:rPr>
+            </w:pPr>
+          </w:p>
+          <w:p>
+            <w:pPr>
+              <w:jc w:val="center"/>
+              <w:rPr>
+                <w:rFonts w:ascii="Arial" w:hAnsi="Arial" w:cs="Arial"/>
+                <w:sz w:val="24"/>
+                <w:szCs w:val="24"/>
+              </w:rPr>
+            </w:pPr>
+          </w:p>
+          <w:p>
+            <w:pPr>
+              <w:jc w:val="center"/>
+              <w:rPr>
+                <w:rFonts w:ascii="Arial" w:hAnsi="Arial" w:cs="Arial"/>
+                <w:sz w:val="24"/>
+                <w:szCs w:val="24"/>
+              </w:rPr>
+            </w:pPr>
+          </w:p>
+          <w:p>
+            <w:pPr>
+              <w:jc w:val="center"/>
+              <w:rPr>
+                <w:rFonts w:ascii="Arial" w:hAnsi="Arial" w:cs="Arial"/>
+                <w:sz w:val="24"/>
+                <w:szCs w:val="24"/>
+              </w:rPr>
+            </w:pPr>
+            <w:r>
+              <w:rPr>
+                <w:rFonts w:ascii="Arial" w:hAnsi="Arial" w:cs="Arial"/>
+                <w:sz w:val="24"/>
+                <w:szCs w:val="24"/>
+              </w:rPr>
+              <w:t>Usuario Best Ambient</w:t>
+            </w:r>
+          </w:p>
+        </w:tc>
+        <w:tc>
+          <w:tcPr>
+            <w:tcW w:w="2207" w:type="dxa"/>
+            <w:vMerge w:val="restart"/>
+          </w:tcPr>
+          <w:p>
+            <w:pPr>
+              <w:jc w:val="center"/>
+              <w:rPr>
+                <w:rFonts w:ascii="Arial" w:hAnsi="Arial" w:cs="Arial"/>
+                <w:sz w:val="24"/>
+                <w:szCs w:val="24"/>
+              </w:rPr>
+            </w:pPr>
+          </w:p>
+          <w:p>
+            <w:pPr>
+              <w:jc w:val="center"/>
+              <w:rPr>
+                <w:rFonts w:ascii="Arial" w:hAnsi="Arial" w:cs="Arial"/>
+                <w:sz w:val="24"/>
+                <w:szCs w:val="24"/>
+              </w:rPr>
+            </w:pPr>
+          </w:p>
+          <w:p>
+            <w:pPr>
+              <w:jc w:val="center"/>
+              <w:rPr>
+                <w:rFonts w:ascii="Arial" w:hAnsi="Arial" w:cs="Arial"/>
+                <w:sz w:val="24"/>
+                <w:szCs w:val="24"/>
+              </w:rPr>
+            </w:pPr>
+          </w:p>
+          <w:p>
+            <w:pPr>
+              <w:jc w:val="center"/>
+              <w:rPr>
+                <w:rFonts w:ascii="Arial" w:hAnsi="Arial" w:cs="Arial"/>
+                <w:sz w:val="24"/>
+                <w:szCs w:val="24"/>
+              </w:rPr>
+            </w:pPr>
+          </w:p>
+          <w:p>
+            <w:pPr>
+              <w:jc w:val="center"/>
+              <w:rPr>
+                <w:rFonts w:ascii="Arial" w:hAnsi="Arial" w:cs="Arial"/>
+                <w:sz w:val="24"/>
+                <w:szCs w:val="24"/>
+              </w:rPr>
+            </w:pPr>
+          </w:p>
+          <w:p>
+            <w:pPr>
+              <w:jc w:val="center"/>
+              <w:rPr>
+                <w:rFonts w:ascii="Arial" w:hAnsi="Arial" w:cs="Arial"/>
+                <w:sz w:val="24"/>
+                <w:szCs w:val="24"/>
+              </w:rPr>
+            </w:pPr>
+          </w:p>
+          <w:p>
+            <w:pPr>
+              <w:jc w:val="center"/>
+              <w:rPr>
+                <w:rFonts w:ascii="Arial" w:hAnsi="Arial" w:cs="Arial"/>
+                <w:sz w:val="24"/>
+                <w:szCs w:val="24"/>
+              </w:rPr>
+            </w:pPr>
+          </w:p>
+          <w:p>
+            <w:pPr>
+              <w:jc w:val="center"/>
+              <w:rPr>
+                <w:rFonts w:ascii="Arial" w:hAnsi="Arial" w:cs="Arial"/>
+                <w:sz w:val="24"/>
+                <w:szCs w:val="24"/>
+              </w:rPr>
+            </w:pPr>
+          </w:p>
+          <w:p>
+            <w:pPr>
+              <w:jc w:val="center"/>
+              <w:rPr>
+                <w:rFonts w:ascii="Arial" w:hAnsi="Arial" w:cs="Arial"/>
+                <w:sz w:val="24"/>
+                <w:szCs w:val="24"/>
+              </w:rPr>
+            </w:pPr>
+          </w:p>
+          <w:p>
+            <w:pPr>
+              <w:jc w:val="center"/>
+              <w:rPr>
+                <w:rFonts w:ascii="Arial" w:hAnsi="Arial" w:cs="Arial"/>
+                <w:sz w:val="24"/>
+                <w:szCs w:val="24"/>
+              </w:rPr>
+            </w:pPr>
+          </w:p>
+          <w:p>
+            <w:pPr>
+              <w:jc w:val="center"/>
+              <w:rPr>
+                <w:rFonts w:ascii="Arial" w:hAnsi="Arial" w:cs="Arial"/>
+                <w:sz w:val="24"/>
+                <w:szCs w:val="24"/>
+              </w:rPr>
+            </w:pPr>
+          </w:p>
+          <w:p>
+            <w:pPr>
+              <w:jc w:val="center"/>
+              <w:rPr>
+                <w:rFonts w:ascii="Arial" w:hAnsi="Arial" w:cs="Arial"/>
+                <w:sz w:val="24"/>
+                <w:szCs w:val="24"/>
+              </w:rPr>
+            </w:pPr>
+          </w:p>
+          <w:p>
+            <w:pPr>
+              <w:jc w:val="center"/>
+              <w:rPr>
+                <w:rFonts w:ascii="Arial" w:hAnsi="Arial" w:cs="Arial"/>
+                <w:sz w:val="24"/>
+                <w:szCs w:val="24"/>
+              </w:rPr>
+            </w:pPr>
+            <w:r>
+              <w:rPr>
+                <w:rFonts w:ascii="Arial" w:hAnsi="Arial" w:cs="Arial"/>
+                <w:sz w:val="24"/>
+                <w:szCs w:val="24"/>
+              </w:rPr>
+              <w:t>Iniciar Sesión</w:t>
+            </w:r>
+          </w:p>
+        </w:tc>
+        <w:tc>
+          <w:tcPr>
+            <w:tcW w:w="2207" w:type="dxa"/>
+          </w:tcPr>
+          <w:p>
+            <w:pPr>
+              <w:rPr>
+                <w:rFonts w:ascii="Arial" w:hAnsi="Arial" w:cs="Arial"/>
+                <w:sz w:val="24"/>
+                <w:szCs w:val="24"/>
+              </w:rPr>
+            </w:pPr>
+            <w:r>
+              <w:rPr>
+                <w:rFonts w:ascii="Arial" w:hAnsi="Arial" w:cs="Arial"/>
+                <w:sz w:val="24"/>
+                <w:szCs w:val="24"/>
+              </w:rPr>
+              <w:t>El aplicativo Solicita el correo electrónico y la contraseña</w:t>
+            </w:r>
+          </w:p>
+        </w:tc>
+      </w:tr>
+      <w:tr>
+        <w:tc>
+          <w:tcPr>
+            <w:tcW w:w="895" w:type="dxa"/>
+            <w:vMerge/>
+          </w:tcPr>
+          <w:p>
+            <w:pPr>
+              <w:jc w:val="center"/>
+              <w:rPr>
+                <w:rFonts w:ascii="Arial" w:hAnsi="Arial" w:cs="Arial"/>
+                <w:sz w:val="24"/>
+                <w:szCs w:val="24"/>
+              </w:rPr>
+            </w:pPr>
+          </w:p>
+        </w:tc>
+        <w:tc>
+          <w:tcPr>
+            <w:tcW w:w="3519" w:type="dxa"/>
+            <w:vMerge/>
+          </w:tcPr>
+          <w:p>
+            <w:pPr>
+              <w:jc w:val="center"/>
+              <w:rPr>
+                <w:rFonts w:ascii="Arial" w:hAnsi="Arial" w:cs="Arial"/>
+                <w:sz w:val="24"/>
+                <w:szCs w:val="24"/>
+              </w:rPr>
+            </w:pPr>
+          </w:p>
+        </w:tc>
+        <w:tc>
+          <w:tcPr>
+            <w:tcW w:w="2207" w:type="dxa"/>
+            <w:vMerge/>
+          </w:tcPr>
+          <w:p>
+            <w:pPr>
+              <w:jc w:val="center"/>
+              <w:rPr>
+                <w:rFonts w:ascii="Arial" w:hAnsi="Arial" w:cs="Arial"/>
+                <w:sz w:val="24"/>
+                <w:szCs w:val="24"/>
+              </w:rPr>
+            </w:pPr>
+          </w:p>
+        </w:tc>
+        <w:tc>
+          <w:tcPr>
+            <w:tcW w:w="2207" w:type="dxa"/>
+          </w:tcPr>
+          <w:p>
+            <w:pPr>
+              <w:rPr>
+                <w:rFonts w:ascii="Arial" w:hAnsi="Arial" w:cs="Arial"/>
+                <w:sz w:val="24"/>
+                <w:szCs w:val="24"/>
+              </w:rPr>
+            </w:pPr>
+            <w:r>
+              <w:rPr>
+                <w:rFonts w:ascii="Arial" w:hAnsi="Arial" w:cs="Arial"/>
+                <w:sz w:val="24"/>
+                <w:szCs w:val="24"/>
+              </w:rPr>
+              <w:t xml:space="preserve">La contraseña debe tener mínimo 8 caracteres. 2 números, un carácter especial, una letra mayúscula y una letra minúscula como mínimo </w:t>
+            </w:r>
+          </w:p>
+        </w:tc>
+      </w:tr>
+      <w:tr>
+        <w:tc>
+          <w:tcPr>
+            <w:tcW w:w="895" w:type="dxa"/>
+            <w:vMerge/>
+          </w:tcPr>
+          <w:p>
+            <w:pPr>
+              <w:jc w:val="center"/>
+              <w:rPr>
+                <w:rFonts w:ascii="Arial" w:hAnsi="Arial" w:cs="Arial"/>
+                <w:sz w:val="24"/>
+                <w:szCs w:val="24"/>
+              </w:rPr>
+            </w:pPr>
+          </w:p>
+        </w:tc>
+        <w:tc>
+          <w:tcPr>
+            <w:tcW w:w="3519" w:type="dxa"/>
+            <w:vMerge/>
+          </w:tcPr>
+          <w:p>
+            <w:pPr>
+              <w:jc w:val="center"/>
+              <w:rPr>
+                <w:rFonts w:ascii="Arial" w:hAnsi="Arial" w:cs="Arial"/>
+                <w:sz w:val="24"/>
+                <w:szCs w:val="24"/>
+              </w:rPr>
+            </w:pPr>
+          </w:p>
+        </w:tc>
+        <w:tc>
+          <w:tcPr>
+            <w:tcW w:w="2207" w:type="dxa"/>
+            <w:vMerge/>
+          </w:tcPr>
+          <w:p>
+            <w:pPr>
+              <w:jc w:val="center"/>
+              <w:rPr>
+                <w:rFonts w:ascii="Arial" w:hAnsi="Arial" w:cs="Arial"/>
+                <w:sz w:val="24"/>
+                <w:szCs w:val="24"/>
+              </w:rPr>
+            </w:pPr>
+          </w:p>
+        </w:tc>
+        <w:tc>
+          <w:tcPr>
+            <w:tcW w:w="2207" w:type="dxa"/>
+          </w:tcPr>
+          <w:p>
+            <w:pPr>
+              <w:rPr>
+                <w:rFonts w:ascii="Arial" w:hAnsi="Arial" w:cs="Arial"/>
+                <w:sz w:val="24"/>
+                <w:szCs w:val="24"/>
+              </w:rPr>
+            </w:pPr>
+            <w:r>
+              <w:rPr>
+                <w:rFonts w:ascii="Arial" w:hAnsi="Arial" w:cs="Arial"/>
+                <w:sz w:val="24"/>
+                <w:szCs w:val="24"/>
+              </w:rPr>
+              <w:t>Si los datos ingresados en los campos son correctos el usuario ingresa al inicio de la pagina</w:t>
+            </w:r>
+          </w:p>
+        </w:tc>
+      </w:tr>
+      <w:tr>
+        <w:tc>
+          <w:tcPr>
+            <w:tcW w:w="895" w:type="dxa"/>
+            <w:vMerge/>
+          </w:tcPr>
+          <w:p>
+            <w:pPr>
+              <w:jc w:val="center"/>
+              <w:rPr>
+                <w:rFonts w:ascii="Arial" w:hAnsi="Arial" w:cs="Arial"/>
+                <w:sz w:val="24"/>
+                <w:szCs w:val="24"/>
+              </w:rPr>
+            </w:pPr>
+          </w:p>
+        </w:tc>
+        <w:tc>
+          <w:tcPr>
+            <w:tcW w:w="3519" w:type="dxa"/>
+            <w:vMerge/>
+          </w:tcPr>
+          <w:p>
+            <w:pPr>
+              <w:jc w:val="center"/>
+              <w:rPr>
+                <w:rFonts w:ascii="Arial" w:hAnsi="Arial" w:cs="Arial"/>
+                <w:sz w:val="24"/>
+                <w:szCs w:val="24"/>
+              </w:rPr>
+            </w:pPr>
+          </w:p>
+        </w:tc>
+        <w:tc>
+          <w:tcPr>
+            <w:tcW w:w="2207" w:type="dxa"/>
+            <w:vMerge/>
+          </w:tcPr>
+          <w:p>
+            <w:pPr>
+              <w:jc w:val="center"/>
+              <w:rPr>
+                <w:rFonts w:ascii="Arial" w:hAnsi="Arial" w:cs="Arial"/>
+                <w:sz w:val="24"/>
+                <w:szCs w:val="24"/>
+              </w:rPr>
+            </w:pPr>
+          </w:p>
+        </w:tc>
+        <w:tc>
+          <w:tcPr>
+            <w:tcW w:w="2207" w:type="dxa"/>
+          </w:tcPr>
+          <w:p>
+            <w:pPr>
+              <w:rPr>
+                <w:rFonts w:ascii="Arial" w:hAnsi="Arial" w:cs="Arial"/>
+                <w:sz w:val="24"/>
+                <w:szCs w:val="24"/>
+              </w:rPr>
+            </w:pPr>
+            <w:r>
+              <w:rPr>
+                <w:rFonts w:ascii="Arial" w:hAnsi="Arial" w:cs="Arial"/>
+                <w:sz w:val="24"/>
+                <w:szCs w:val="24"/>
+              </w:rPr>
+              <w:t>si los datos ingresados son incorrectos se muestra un mensaje “contraseña incorrecta”</w:t>
+            </w:r>
+          </w:p>
+        </w:tc>
+      </w:tr>
+      <w:tr>
+        <w:tc>
+          <w:tcPr>
+            <w:tcW w:w="895" w:type="dxa"/>
+            <w:vMerge w:val="restart"/>
+          </w:tcPr>
+          <w:p>
+            <w:pPr>
+              <w:jc w:val="center"/>
+              <w:rPr>
+                <w:rFonts w:ascii="Arial" w:hAnsi="Arial" w:cs="Arial"/>
+                <w:sz w:val="24"/>
+                <w:szCs w:val="24"/>
+              </w:rPr>
+            </w:pPr>
+          </w:p>
+          <w:p>
+            <w:pPr>
+              <w:jc w:val="center"/>
+              <w:rPr>
+                <w:rFonts w:ascii="Arial" w:hAnsi="Arial" w:cs="Arial"/>
+                <w:sz w:val="24"/>
+                <w:szCs w:val="24"/>
+              </w:rPr>
+            </w:pPr>
+          </w:p>
+          <w:p>
+            <w:pPr>
+              <w:jc w:val="center"/>
+              <w:rPr>
+                <w:rFonts w:ascii="Arial" w:hAnsi="Arial" w:cs="Arial"/>
+                <w:sz w:val="24"/>
+                <w:szCs w:val="24"/>
+              </w:rPr>
+            </w:pPr>
+          </w:p>
+          <w:p>
+            <w:pPr>
+              <w:jc w:val="center"/>
+              <w:rPr>
+                <w:rFonts w:ascii="Arial" w:hAnsi="Arial" w:cs="Arial"/>
+                <w:sz w:val="24"/>
+                <w:szCs w:val="24"/>
+              </w:rPr>
+            </w:pPr>
+          </w:p>
+          <w:p>
+            <w:pPr>
+              <w:jc w:val="center"/>
+              <w:rPr>
+                <w:rFonts w:ascii="Arial" w:hAnsi="Arial" w:cs="Arial"/>
+                <w:sz w:val="24"/>
+                <w:szCs w:val="24"/>
+              </w:rPr>
+            </w:pPr>
+          </w:p>
+          <w:p>
+            <w:pPr>
+              <w:jc w:val="center"/>
+              <w:rPr>
+                <w:rFonts w:ascii="Arial" w:hAnsi="Arial" w:cs="Arial"/>
+                <w:sz w:val="24"/>
+                <w:szCs w:val="24"/>
+              </w:rPr>
+            </w:pPr>
+          </w:p>
+          <w:p>
+            <w:pPr>
+              <w:jc w:val="center"/>
+              <w:rPr>
+                <w:rFonts w:ascii="Arial" w:hAnsi="Arial" w:cs="Arial"/>
+                <w:sz w:val="24"/>
+                <w:szCs w:val="24"/>
+              </w:rPr>
+            </w:pPr>
+          </w:p>
+          <w:p>
+            <w:pPr>
+              <w:jc w:val="center"/>
+              <w:rPr>
+                <w:rFonts w:ascii="Arial" w:hAnsi="Arial" w:cs="Arial"/>
+                <w:sz w:val="24"/>
+                <w:szCs w:val="24"/>
+              </w:rPr>
+            </w:pPr>
+          </w:p>
+          <w:p>
+            <w:pPr>
+              <w:jc w:val="center"/>
+              <w:rPr>
+                <w:rFonts w:ascii="Arial" w:hAnsi="Arial" w:cs="Arial"/>
+                <w:sz w:val="24"/>
+                <w:szCs w:val="24"/>
+              </w:rPr>
+            </w:pPr>
+          </w:p>
+          <w:p>
+            <w:pPr>
+              <w:jc w:val="center"/>
+              <w:rPr>
+                <w:rFonts w:ascii="Arial" w:hAnsi="Arial" w:cs="Arial"/>
+                <w:sz w:val="24"/>
+                <w:szCs w:val="24"/>
+              </w:rPr>
+            </w:pPr>
+          </w:p>
+          <w:p>
+            <w:pPr>
+              <w:jc w:val="center"/>
+              <w:rPr>
+                <w:rFonts w:ascii="Arial" w:hAnsi="Arial" w:cs="Arial"/>
+                <w:sz w:val="24"/>
+                <w:szCs w:val="24"/>
+              </w:rPr>
+            </w:pPr>
+            <w:r>
+              <w:rPr>
+                <w:rFonts w:ascii="Arial" w:hAnsi="Arial" w:cs="Arial"/>
+                <w:sz w:val="24"/>
+                <w:szCs w:val="24"/>
+              </w:rPr>
+              <w:t>HU3</w:t>
+            </w:r>
+          </w:p>
+        </w:tc>
+        <w:tc>
+          <w:tcPr>
+            <w:tcW w:w="3519" w:type="dxa"/>
+            <w:vMerge w:val="restart"/>
+          </w:tcPr>
+          <w:p>
+            <w:pPr>
+              <w:jc w:val="center"/>
+              <w:rPr>
+                <w:rFonts w:ascii="Arial" w:hAnsi="Arial" w:cs="Arial"/>
+                <w:sz w:val="24"/>
+                <w:szCs w:val="24"/>
+              </w:rPr>
+            </w:pPr>
+          </w:p>
+          <w:p>
+            <w:pPr>
+              <w:jc w:val="center"/>
+              <w:rPr>
+                <w:rFonts w:ascii="Arial" w:hAnsi="Arial" w:cs="Arial"/>
+                <w:sz w:val="24"/>
+                <w:szCs w:val="24"/>
+              </w:rPr>
+            </w:pPr>
+          </w:p>
+          <w:p>
+            <w:pPr>
+              <w:jc w:val="center"/>
+              <w:rPr>
+                <w:rFonts w:ascii="Arial" w:hAnsi="Arial" w:cs="Arial"/>
+                <w:sz w:val="24"/>
+                <w:szCs w:val="24"/>
+              </w:rPr>
+            </w:pPr>
+          </w:p>
+          <w:p>
+            <w:pPr>
+              <w:jc w:val="center"/>
+              <w:rPr>
+                <w:rFonts w:ascii="Arial" w:hAnsi="Arial" w:cs="Arial"/>
+                <w:sz w:val="24"/>
+                <w:szCs w:val="24"/>
+              </w:rPr>
+            </w:pPr>
+          </w:p>
+          <w:p>
+            <w:pPr>
+              <w:jc w:val="center"/>
+              <w:rPr>
+                <w:rFonts w:ascii="Arial" w:hAnsi="Arial" w:cs="Arial"/>
+                <w:sz w:val="24"/>
+                <w:szCs w:val="24"/>
+              </w:rPr>
+            </w:pPr>
+          </w:p>
+          <w:p>
+            <w:pPr>
+              <w:jc w:val="center"/>
+              <w:rPr>
+                <w:rFonts w:ascii="Arial" w:hAnsi="Arial" w:cs="Arial"/>
+                <w:sz w:val="24"/>
+                <w:szCs w:val="24"/>
+              </w:rPr>
+            </w:pPr>
+          </w:p>
+          <w:p>
+            <w:pPr>
+              <w:jc w:val="center"/>
+              <w:rPr>
+                <w:rFonts w:ascii="Arial" w:hAnsi="Arial" w:cs="Arial"/>
+                <w:sz w:val="24"/>
+                <w:szCs w:val="24"/>
+              </w:rPr>
+            </w:pPr>
+          </w:p>
+          <w:p>
+            <w:pPr>
+              <w:jc w:val="center"/>
+              <w:rPr>
+                <w:rFonts w:ascii="Arial" w:hAnsi="Arial" w:cs="Arial"/>
+                <w:sz w:val="24"/>
+                <w:szCs w:val="24"/>
+              </w:rPr>
+            </w:pPr>
+          </w:p>
+          <w:p>
+            <w:pPr>
+              <w:jc w:val="center"/>
+              <w:rPr>
+                <w:rFonts w:ascii="Arial" w:hAnsi="Arial" w:cs="Arial"/>
+                <w:sz w:val="24"/>
+                <w:szCs w:val="24"/>
+              </w:rPr>
+            </w:pPr>
+          </w:p>
+          <w:p>
+            <w:pPr>
+              <w:jc w:val="center"/>
+              <w:rPr>
+                <w:rFonts w:ascii="Arial" w:hAnsi="Arial" w:cs="Arial"/>
+                <w:sz w:val="24"/>
+                <w:szCs w:val="24"/>
+              </w:rPr>
+            </w:pPr>
+          </w:p>
+          <w:p>
+            <w:pPr>
+              <w:jc w:val="center"/>
+              <w:rPr>
+                <w:rFonts w:ascii="Arial" w:hAnsi="Arial" w:cs="Arial"/>
+                <w:sz w:val="24"/>
+                <w:szCs w:val="24"/>
+              </w:rPr>
+            </w:pPr>
+            <w:r>
+              <w:rPr>
+                <w:rFonts w:ascii="Arial" w:hAnsi="Arial" w:cs="Arial"/>
+                <w:sz w:val="24"/>
+                <w:szCs w:val="24"/>
+              </w:rPr>
+              <w:t>Usuario Best Ambient</w:t>
+            </w:r>
+          </w:p>
+        </w:tc>
+        <w:tc>
+          <w:tcPr>
+            <w:tcW w:w="2207" w:type="dxa"/>
+            <w:vMerge w:val="restart"/>
+          </w:tcPr>
+          <w:p>
+            <w:pPr>
+              <w:jc w:val="center"/>
+              <w:rPr>
+                <w:rFonts w:ascii="Arial" w:hAnsi="Arial" w:cs="Arial"/>
+                <w:sz w:val="24"/>
+                <w:szCs w:val="24"/>
+              </w:rPr>
+            </w:pPr>
+          </w:p>
+          <w:p>
+            <w:pPr>
+              <w:jc w:val="center"/>
+              <w:rPr>
+                <w:rFonts w:ascii="Arial" w:hAnsi="Arial" w:cs="Arial"/>
+                <w:sz w:val="24"/>
+                <w:szCs w:val="24"/>
+              </w:rPr>
+            </w:pPr>
+          </w:p>
+          <w:p>
+            <w:pPr>
+              <w:jc w:val="center"/>
+              <w:rPr>
+                <w:rFonts w:ascii="Arial" w:hAnsi="Arial" w:cs="Arial"/>
+                <w:sz w:val="24"/>
+                <w:szCs w:val="24"/>
+              </w:rPr>
+            </w:pPr>
+          </w:p>
+          <w:p>
+            <w:pPr>
+              <w:jc w:val="center"/>
+              <w:rPr>
+                <w:rFonts w:ascii="Arial" w:hAnsi="Arial" w:cs="Arial"/>
+                <w:sz w:val="24"/>
+                <w:szCs w:val="24"/>
+              </w:rPr>
+            </w:pPr>
+          </w:p>
+          <w:p>
+            <w:pPr>
+              <w:jc w:val="center"/>
+              <w:rPr>
+                <w:rFonts w:ascii="Arial" w:hAnsi="Arial" w:cs="Arial"/>
+                <w:sz w:val="24"/>
+                <w:szCs w:val="24"/>
+              </w:rPr>
+            </w:pPr>
+          </w:p>
+          <w:p>
+            <w:pPr>
+              <w:jc w:val="center"/>
+              <w:rPr>
+                <w:rFonts w:ascii="Arial" w:hAnsi="Arial" w:cs="Arial"/>
+                <w:sz w:val="24"/>
+                <w:szCs w:val="24"/>
+              </w:rPr>
+            </w:pPr>
+          </w:p>
+          <w:p>
+            <w:pPr>
+              <w:jc w:val="center"/>
+              <w:rPr>
+                <w:rFonts w:ascii="Arial" w:hAnsi="Arial" w:cs="Arial"/>
+                <w:sz w:val="24"/>
+                <w:szCs w:val="24"/>
+              </w:rPr>
+            </w:pPr>
+          </w:p>
+          <w:p>
+            <w:pPr>
+              <w:jc w:val="center"/>
+              <w:rPr>
+                <w:rFonts w:ascii="Arial" w:hAnsi="Arial" w:cs="Arial"/>
+                <w:sz w:val="24"/>
+                <w:szCs w:val="24"/>
+              </w:rPr>
+            </w:pPr>
+          </w:p>
+          <w:p>
+            <w:pPr>
+              <w:jc w:val="center"/>
+              <w:rPr>
+                <w:rFonts w:ascii="Arial" w:hAnsi="Arial" w:cs="Arial"/>
+                <w:sz w:val="24"/>
+                <w:szCs w:val="24"/>
+              </w:rPr>
+            </w:pPr>
+          </w:p>
+          <w:p>
+            <w:pPr>
+              <w:jc w:val="center"/>
+              <w:rPr>
+                <w:rFonts w:ascii="Arial" w:hAnsi="Arial" w:cs="Arial"/>
+                <w:sz w:val="24"/>
+                <w:szCs w:val="24"/>
+              </w:rPr>
+            </w:pPr>
+          </w:p>
+          <w:p>
+            <w:pPr>
+              <w:jc w:val="center"/>
+              <w:rPr>
+                <w:rFonts w:ascii="Arial" w:hAnsi="Arial" w:cs="Arial"/>
+                <w:sz w:val="24"/>
+                <w:szCs w:val="24"/>
+              </w:rPr>
+            </w:pPr>
+            <w:r>
+              <w:rPr>
+                <w:rFonts w:ascii="Arial" w:hAnsi="Arial" w:cs="Arial"/>
+                <w:sz w:val="24"/>
+                <w:szCs w:val="24"/>
+              </w:rPr>
+              <w:t>Recuperar Contraseña</w:t>
+            </w:r>
+          </w:p>
+        </w:tc>
+        <w:tc>
+          <w:tcPr>
+            <w:tcW w:w="2207" w:type="dxa"/>
+          </w:tcPr>
+          <w:p>
+            <w:pPr>
+              <w:jc w:val="center"/>
+              <w:rPr>
+                <w:rFonts w:ascii="Arial" w:hAnsi="Arial" w:cs="Arial"/>
+                <w:sz w:val="24"/>
+                <w:szCs w:val="24"/>
+              </w:rPr>
+            </w:pPr>
+            <w:r>
+              <w:rPr>
+                <w:rFonts w:ascii="Arial" w:hAnsi="Arial" w:cs="Arial"/>
+                <w:sz w:val="24"/>
+                <w:szCs w:val="24"/>
+              </w:rPr>
+              <w:t>El aplicativo mostrara 2 opciones para recuperar la contraseña (Recuperación por correo electrónico o recuperación por mensaje al celular)</w:t>
+            </w:r>
+          </w:p>
+        </w:tc>
+      </w:tr>
+      <w:tr>
+        <w:tc>
+          <w:tcPr>
+            <w:tcW w:w="895" w:type="dxa"/>
+            <w:vMerge/>
+          </w:tcPr>
+          <w:p>
+            <w:pPr>
+              <w:jc w:val="center"/>
+              <w:rPr>
+                <w:rFonts w:ascii="Arial" w:hAnsi="Arial" w:cs="Arial"/>
+                <w:sz w:val="24"/>
+                <w:szCs w:val="24"/>
+              </w:rPr>
+            </w:pPr>
+          </w:p>
+        </w:tc>
+        <w:tc>
+          <w:tcPr>
+            <w:tcW w:w="3519" w:type="dxa"/>
+            <w:vMerge/>
+          </w:tcPr>
+          <w:p>
+            <w:pPr>
+              <w:jc w:val="center"/>
+              <w:rPr>
+                <w:rFonts w:ascii="Arial" w:hAnsi="Arial" w:cs="Arial"/>
+                <w:sz w:val="24"/>
+                <w:szCs w:val="24"/>
+              </w:rPr>
+            </w:pPr>
+          </w:p>
+        </w:tc>
+        <w:tc>
+          <w:tcPr>
+            <w:tcW w:w="2207" w:type="dxa"/>
+            <w:vMerge/>
+          </w:tcPr>
+          <w:p>
+            <w:pPr>
+              <w:jc w:val="center"/>
+              <w:rPr>
+                <w:rFonts w:ascii="Arial" w:hAnsi="Arial" w:cs="Arial"/>
+                <w:sz w:val="24"/>
+                <w:szCs w:val="24"/>
+              </w:rPr>
+            </w:pPr>
+          </w:p>
+        </w:tc>
+        <w:tc>
+          <w:tcPr>
+            <w:tcW w:w="2207" w:type="dxa"/>
+          </w:tcPr>
+          <w:p>
+            <w:pPr>
+              <w:rPr>
+                <w:rFonts w:ascii="Arial" w:hAnsi="Arial" w:cs="Arial"/>
+                <w:sz w:val="24"/>
+                <w:szCs w:val="24"/>
+              </w:rPr>
+            </w:pPr>
+            <w:r>
+              <w:rPr>
+                <w:rFonts w:ascii="Arial" w:hAnsi="Arial" w:cs="Arial"/>
+                <w:sz w:val="24"/>
+                <w:szCs w:val="24"/>
+              </w:rPr>
+              <w:t>Si el</w:t>
+            </w:r>
+            <w:r>
+              <w:rPr>
+                <w:rFonts w:ascii="Arial" w:hAnsi="Arial" w:cs="Arial"/>
+                <w:sz w:val="24"/>
+                <w:szCs w:val="24"/>
+              </w:rPr>
+              <w:t xml:space="preserve"> </w:t>
+            </w:r>
+            <w:r>
+              <w:rPr>
+                <w:rFonts w:ascii="Arial" w:hAnsi="Arial" w:cs="Arial"/>
+                <w:sz w:val="24"/>
+                <w:szCs w:val="24"/>
+              </w:rPr>
+              <w:t xml:space="preserve">usuario elige recuperar la contraseña por correo, recibirá el correo electrónico </w:t>
+            </w:r>
+            <w:r>
+              <w:rPr>
+                <w:rFonts w:ascii="Arial" w:hAnsi="Arial" w:cs="Arial"/>
+                <w:sz w:val="24"/>
+                <w:szCs w:val="24"/>
+              </w:rPr>
+              <w:lastRenderedPageBreak/>
+              <w:t>con su nombre y un link que lo enviará a un formulario donde podrá cambiar la contraseña</w:t>
+            </w:r>
+          </w:p>
+        </w:tc>
+      </w:tr>
+      <w:tr>
+        <w:tc>
+          <w:tcPr>
+            <w:tcW w:w="895" w:type="dxa"/>
+            <w:vMerge w:val="restart"/>
+          </w:tcPr>
+          <w:p>
+            <w:pPr>
+              <w:jc w:val="center"/>
+              <w:rPr>
+                <w:rFonts w:ascii="Arial" w:hAnsi="Arial" w:cs="Arial"/>
+                <w:sz w:val="24"/>
+                <w:szCs w:val="24"/>
+              </w:rPr>
+            </w:pPr>
+          </w:p>
+        </w:tc>
+        <w:tc>
+          <w:tcPr>
+            <w:tcW w:w="3519" w:type="dxa"/>
+            <w:vMerge w:val="restart"/>
+          </w:tcPr>
+          <w:p>
+            <w:pPr>
+              <w:jc w:val="center"/>
+              <w:rPr>
+                <w:rFonts w:ascii="Arial" w:hAnsi="Arial" w:cs="Arial"/>
+                <w:sz w:val="24"/>
+                <w:szCs w:val="24"/>
+              </w:rPr>
+            </w:pPr>
+          </w:p>
+        </w:tc>
+        <w:tc>
+          <w:tcPr>
+            <w:tcW w:w="2207" w:type="dxa"/>
+            <w:vMerge w:val="restart"/>
+          </w:tcPr>
+          <w:p>
+            <w:pPr>
+              <w:jc w:val="center"/>
+              <w:rPr>
+                <w:rFonts w:ascii="Arial" w:hAnsi="Arial" w:cs="Arial"/>
+                <w:sz w:val="24"/>
+                <w:szCs w:val="24"/>
+              </w:rPr>
+            </w:pPr>
+          </w:p>
+        </w:tc>
+        <w:tc>
+          <w:tcPr>
+            <w:tcW w:w="2207" w:type="dxa"/>
+          </w:tcPr>
+          <w:p>
+            <w:pPr>
+              <w:rPr>
+                <w:rFonts w:ascii="Arial" w:hAnsi="Arial" w:cs="Arial"/>
+                <w:sz w:val="24"/>
+                <w:szCs w:val="24"/>
+              </w:rPr>
+            </w:pPr>
+            <w:r>
+              <w:rPr>
+                <w:rFonts w:ascii="Arial" w:hAnsi="Arial" w:cs="Arial"/>
+                <w:sz w:val="24"/>
+                <w:szCs w:val="24"/>
+              </w:rPr>
+              <w:t xml:space="preserve">Si el usuario elige recuperar la contraseña por </w:t>
+            </w:r>
+            <w:r>
+              <w:rPr>
+                <w:rFonts w:ascii="Arial" w:hAnsi="Arial" w:cs="Arial"/>
+                <w:sz w:val="24"/>
+                <w:szCs w:val="24"/>
+              </w:rPr>
+              <w:t>mensaje al celular</w:t>
+            </w:r>
+            <w:r>
+              <w:rPr>
+                <w:rFonts w:ascii="Arial" w:hAnsi="Arial" w:cs="Arial"/>
+                <w:sz w:val="24"/>
+                <w:szCs w:val="24"/>
+              </w:rPr>
+              <w:t xml:space="preserve">, </w:t>
+            </w:r>
+            <w:r>
+              <w:rPr>
+                <w:rFonts w:ascii="Arial" w:hAnsi="Arial" w:cs="Arial"/>
+                <w:sz w:val="24"/>
+                <w:szCs w:val="24"/>
+              </w:rPr>
+              <w:t xml:space="preserve">el usuario </w:t>
+            </w:r>
+            <w:r>
+              <w:rPr>
+                <w:rFonts w:ascii="Arial" w:hAnsi="Arial" w:cs="Arial"/>
+                <w:sz w:val="24"/>
+                <w:szCs w:val="24"/>
+              </w:rPr>
+              <w:t xml:space="preserve">recibirá el </w:t>
+            </w:r>
+            <w:r>
+              <w:rPr>
+                <w:rFonts w:ascii="Arial" w:hAnsi="Arial" w:cs="Arial"/>
+                <w:sz w:val="24"/>
+                <w:szCs w:val="24"/>
+              </w:rPr>
+              <w:t xml:space="preserve">recibirá el mensaje SMS </w:t>
+            </w:r>
+            <w:r>
+              <w:rPr>
+                <w:rFonts w:ascii="Arial" w:hAnsi="Arial" w:cs="Arial"/>
+                <w:sz w:val="24"/>
+                <w:szCs w:val="24"/>
+              </w:rPr>
+              <w:t xml:space="preserve">con su nombre y un </w:t>
+            </w:r>
+            <w:r>
+              <w:rPr>
+                <w:rFonts w:ascii="Arial" w:hAnsi="Arial" w:cs="Arial"/>
+                <w:sz w:val="24"/>
+                <w:szCs w:val="24"/>
+              </w:rPr>
+              <w:t xml:space="preserve">código el cual ingresará en la página para poder ingresar al formulario y cambiar la contraseña </w:t>
+            </w:r>
+          </w:p>
+        </w:tc>
+      </w:tr>
+      <w:tr>
+        <w:tc>
+          <w:tcPr>
+            <w:tcW w:w="895" w:type="dxa"/>
+            <w:vMerge/>
+          </w:tcPr>
+          <w:p>
+            <w:pPr>
+              <w:jc w:val="center"/>
+              <w:rPr>
+                <w:rFonts w:ascii="Arial" w:hAnsi="Arial" w:cs="Arial"/>
+                <w:sz w:val="24"/>
+                <w:szCs w:val="24"/>
+              </w:rPr>
+            </w:pPr>
+          </w:p>
+        </w:tc>
+        <w:tc>
+          <w:tcPr>
+            <w:tcW w:w="3519" w:type="dxa"/>
+            <w:vMerge/>
+          </w:tcPr>
+          <w:p>
+            <w:pPr>
+              <w:jc w:val="center"/>
+              <w:rPr>
+                <w:rFonts w:ascii="Arial" w:hAnsi="Arial" w:cs="Arial"/>
+                <w:sz w:val="24"/>
+                <w:szCs w:val="24"/>
+              </w:rPr>
+            </w:pPr>
+          </w:p>
+        </w:tc>
+        <w:tc>
+          <w:tcPr>
+            <w:tcW w:w="2207" w:type="dxa"/>
+            <w:vMerge/>
+          </w:tcPr>
+          <w:p>
+            <w:pPr>
+              <w:jc w:val="center"/>
+              <w:rPr>
+                <w:rFonts w:ascii="Arial" w:hAnsi="Arial" w:cs="Arial"/>
+                <w:sz w:val="24"/>
+                <w:szCs w:val="24"/>
+              </w:rPr>
+            </w:pPr>
+          </w:p>
+        </w:tc>
+        <w:tc>
+          <w:tcPr>
+            <w:tcW w:w="2207" w:type="dxa"/>
+          </w:tcPr>
+          <w:p>
+            <w:pPr>
+              <w:rPr>
+                <w:rFonts w:ascii="Arial" w:hAnsi="Arial" w:cs="Arial"/>
+                <w:sz w:val="24"/>
+                <w:szCs w:val="24"/>
+              </w:rPr>
+            </w:pPr>
+            <w:r>
+              <w:rPr>
+                <w:rFonts w:ascii="Arial" w:hAnsi="Arial" w:cs="Arial"/>
+                <w:sz w:val="24"/>
+                <w:szCs w:val="24"/>
+              </w:rPr>
+              <w:t xml:space="preserve">Si el mensaje no le llega en 3 minutos al usuario, podrá solicitar el reenvió del mensaje </w:t>
+            </w:r>
+          </w:p>
+        </w:tc>
+      </w:tr>
+      <w:tr>
+        <w:tc>
+          <w:tcPr>
+            <w:tcW w:w="895" w:type="dxa"/>
+            <w:vMerge/>
+          </w:tcPr>
+          <w:p>
+            <w:pPr>
+              <w:jc w:val="center"/>
+              <w:rPr>
+                <w:rFonts w:ascii="Arial" w:hAnsi="Arial" w:cs="Arial"/>
+                <w:sz w:val="24"/>
+                <w:szCs w:val="24"/>
+              </w:rPr>
+            </w:pPr>
+          </w:p>
+        </w:tc>
+        <w:tc>
+          <w:tcPr>
+            <w:tcW w:w="3519" w:type="dxa"/>
+            <w:vMerge/>
+          </w:tcPr>
+          <w:p>
+            <w:pPr>
+              <w:jc w:val="center"/>
+              <w:rPr>
+                <w:rFonts w:ascii="Arial" w:hAnsi="Arial" w:cs="Arial"/>
+                <w:sz w:val="24"/>
+                <w:szCs w:val="24"/>
+              </w:rPr>
+            </w:pPr>
+          </w:p>
+        </w:tc>
+        <w:tc>
+          <w:tcPr>
+            <w:tcW w:w="2207" w:type="dxa"/>
+            <w:vMerge/>
+          </w:tcPr>
+          <w:p>
+            <w:pPr>
+              <w:jc w:val="center"/>
+              <w:rPr>
+                <w:rFonts w:ascii="Arial" w:hAnsi="Arial" w:cs="Arial"/>
+                <w:sz w:val="24"/>
+                <w:szCs w:val="24"/>
+              </w:rPr>
+            </w:pPr>
+          </w:p>
+        </w:tc>
+        <w:tc>
+          <w:tcPr>
+            <w:tcW w:w="2207" w:type="dxa"/>
+          </w:tcPr>
+          <w:p>
+            <w:pPr>
+              <w:rPr>
+                <w:rFonts w:ascii="Arial" w:hAnsi="Arial" w:cs="Arial"/>
+                <w:sz w:val="24"/>
+                <w:szCs w:val="24"/>
+              </w:rPr>
+            </w:pPr>
+            <w:r>
+              <w:rPr>
+                <w:rFonts w:ascii="Arial" w:hAnsi="Arial" w:cs="Arial"/>
+                <w:sz w:val="24"/>
+                <w:szCs w:val="24"/>
+              </w:rPr>
+              <w:t>Si el código ingresado es incorrecto se mostrará el mensaje “código incorrecto” y le dará la opción de reenviar el código de acceso</w:t>
+            </w:r>
+          </w:p>
+        </w:tc>
+      </w:tr>
+      <w:tr>
+        <w:tc>
+          <w:tcPr>
+            <w:tcW w:w="895" w:type="dxa"/>
+          </w:tcPr>
+          <w:p>
+            <w:pPr>
+              <w:jc w:val="center"/>
+              <w:rPr>
+                <w:rFonts w:ascii="Arial" w:hAnsi="Arial" w:cs="Arial"/>
+                <w:sz w:val="24"/>
+                <w:szCs w:val="24"/>
+              </w:rPr>
+            </w:pPr>
+            <w:r>
+              <w:rPr>
+                <w:rFonts w:ascii="Arial" w:hAnsi="Arial" w:cs="Arial"/>
+                <w:sz w:val="24"/>
+                <w:szCs w:val="24"/>
+              </w:rPr>
+              <w:t>HU4</w:t>
+            </w:r>
+          </w:p>
+        </w:tc>
+        <w:tc>
+          <w:tcPr>
+            <w:tcW w:w="3519" w:type="dxa"/>
+          </w:tcPr>
+          <w:p>
+            <w:pPr>
+              <w:jc w:val="center"/>
+              <w:rPr>
+                <w:rFonts w:ascii="Arial" w:hAnsi="Arial" w:cs="Arial"/>
+                <w:sz w:val="24"/>
+                <w:szCs w:val="24"/>
+              </w:rPr>
+            </w:pPr>
+          </w:p>
+        </w:tc>
+        <w:tc>
+          <w:tcPr>
+            <w:tcW w:w="2207" w:type="dxa"/>
+          </w:tcPr>
+          <w:p>
+            <w:pPr>
+              <w:jc w:val="center"/>
+              <w:rPr>
+                <w:rFonts w:ascii="Arial" w:hAnsi="Arial" w:cs="Arial"/>
+                <w:sz w:val="24"/>
+                <w:szCs w:val="24"/>
+              </w:rPr>
+            </w:pPr>
+            <w:r>
+              <w:rPr>
+                <w:rFonts w:ascii="Arial" w:hAnsi="Arial" w:cs="Arial"/>
+                <w:sz w:val="24"/>
+                <w:szCs w:val="24"/>
+              </w:rPr>
+              <w:t>Consultar usuarios registrados</w:t>
+            </w:r>
+          </w:p>
+        </w:tc>
+        <w:tc>
+          <w:tcPr>
+            <w:tcW w:w="2207" w:type="dxa"/>
+          </w:tcPr>
+          <w:p>
+            <w:pPr>
+              <w:rPr>
+                <w:rFonts w:ascii="Arial" w:hAnsi="Arial" w:cs="Arial"/>
+                <w:sz w:val="24"/>
+                <w:szCs w:val="24"/>
+              </w:rPr>
+            </w:pPr>
+          </w:p>
+        </w:tc>
+      </w:tr>
+      <w:tr>
+        <w:tc>
+          <w:tcPr>
+            <w:tcW w:w="895" w:type="dxa"/>
+          </w:tcPr>
+          <w:p>
+            <w:pPr>
+              <w:jc w:val="center"/>
+              <w:rPr>
+                <w:rFonts w:ascii="Arial" w:hAnsi="Arial" w:cs="Arial"/>
+                <w:sz w:val="24"/>
+                <w:szCs w:val="24"/>
+              </w:rPr>
+            </w:pPr>
+            <w:r>
+              <w:rPr>
+                <w:rFonts w:ascii="Arial" w:hAnsi="Arial" w:cs="Arial"/>
+                <w:sz w:val="24"/>
+                <w:szCs w:val="24"/>
+              </w:rPr>
+              <w:t>HU5</w:t>
+            </w:r>
+          </w:p>
+        </w:tc>
+        <w:tc>
+          <w:tcPr>
+            <w:tcW w:w="3519" w:type="dxa"/>
+          </w:tcPr>
+          <w:p>
+            <w:pPr>
+              <w:jc w:val="center"/>
+              <w:rPr>
+                <w:rFonts w:ascii="Arial" w:hAnsi="Arial" w:cs="Arial"/>
+                <w:sz w:val="24"/>
+                <w:szCs w:val="24"/>
+              </w:rPr>
+            </w:pPr>
+          </w:p>
+        </w:tc>
+        <w:tc>
+          <w:tcPr>
+            <w:tcW w:w="2207" w:type="dxa"/>
+          </w:tcPr>
+          <w:p>
+            <w:pPr>
+              <w:jc w:val="center"/>
+              <w:rPr>
+                <w:rFonts w:ascii="Arial" w:hAnsi="Arial" w:cs="Arial"/>
+                <w:sz w:val="24"/>
+                <w:szCs w:val="24"/>
+              </w:rPr>
+            </w:pPr>
+            <w:r>
+              <w:rPr>
+                <w:rFonts w:ascii="Arial" w:hAnsi="Arial" w:cs="Arial"/>
+                <w:sz w:val="24"/>
+                <w:szCs w:val="24"/>
+              </w:rPr>
+              <w:t>Modificar datos del perfil</w:t>
+            </w:r>
+          </w:p>
+        </w:tc>
+        <w:tc>
+          <w:tcPr>
+            <w:tcW w:w="2207" w:type="dxa"/>
+          </w:tcPr>
+          <w:p>
+            <w:pPr>
+              <w:rPr>
+                <w:rFonts w:ascii="Arial" w:hAnsi="Arial" w:cs="Arial"/>
+                <w:sz w:val="24"/>
+                <w:szCs w:val="24"/>
+              </w:rPr>
+            </w:pPr>
+          </w:p>
+        </w:tc>
+      </w:tr>
+      <w:tr>
+        <w:tc>
+          <w:tcPr>
+            <w:tcW w:w="895" w:type="dxa"/>
+          </w:tcPr>
+          <w:p>
+            <w:pPr>
+              <w:jc w:val="center"/>
+              <w:rPr>
+                <w:rFonts w:ascii="Arial" w:hAnsi="Arial" w:cs="Arial"/>
+                <w:sz w:val="24"/>
+                <w:szCs w:val="24"/>
+              </w:rPr>
+            </w:pPr>
+            <w:r>
+              <w:rPr>
+                <w:rFonts w:ascii="Arial" w:hAnsi="Arial" w:cs="Arial"/>
+                <w:sz w:val="24"/>
+                <w:szCs w:val="24"/>
+              </w:rPr>
+              <w:lastRenderedPageBreak/>
+              <w:t>HU6</w:t>
+            </w:r>
+          </w:p>
+        </w:tc>
+        <w:tc>
+          <w:tcPr>
+            <w:tcW w:w="3519" w:type="dxa"/>
+          </w:tcPr>
+          <w:p>
+            <w:pPr>
+              <w:jc w:val="center"/>
+              <w:rPr>
+                <w:rFonts w:ascii="Arial" w:hAnsi="Arial" w:cs="Arial"/>
+                <w:sz w:val="24"/>
+                <w:szCs w:val="24"/>
+              </w:rPr>
+            </w:pPr>
+          </w:p>
+        </w:tc>
+        <w:tc>
+          <w:tcPr>
+            <w:tcW w:w="2207" w:type="dxa"/>
+          </w:tcPr>
+          <w:p>
+            <w:pPr>
+              <w:jc w:val="center"/>
+              <w:rPr>
+                <w:rFonts w:ascii="Arial" w:hAnsi="Arial" w:cs="Arial"/>
+                <w:sz w:val="24"/>
+                <w:szCs w:val="24"/>
+              </w:rPr>
+            </w:pPr>
+            <w:r>
+              <w:rPr>
+                <w:rFonts w:ascii="Arial" w:hAnsi="Arial" w:cs="Arial"/>
+                <w:sz w:val="24"/>
+                <w:szCs w:val="24"/>
+              </w:rPr>
+              <w:t>Eliminar información</w:t>
+            </w:r>
+          </w:p>
+        </w:tc>
+        <w:tc>
+          <w:tcPr>
+            <w:tcW w:w="2207" w:type="dxa"/>
+          </w:tcPr>
+          <w:p>
+            <w:pPr>
+              <w:rPr>
+                <w:rFonts w:ascii="Arial" w:hAnsi="Arial" w:cs="Arial"/>
+                <w:sz w:val="24"/>
+                <w:szCs w:val="24"/>
+              </w:rPr>
+            </w:pPr>
+          </w:p>
+        </w:tc>
+      </w:tr>
+      <w:tr>
+        <w:tc>
+          <w:tcPr>
+            <w:tcW w:w="895" w:type="dxa"/>
+          </w:tcPr>
+          <w:p>
+            <w:pPr>
+              <w:jc w:val="center"/>
+              <w:rPr>
+                <w:rFonts w:ascii="Arial" w:hAnsi="Arial" w:cs="Arial"/>
+                <w:sz w:val="24"/>
+                <w:szCs w:val="24"/>
+              </w:rPr>
+            </w:pPr>
+            <w:r>
+              <w:rPr>
+                <w:rFonts w:ascii="Arial" w:hAnsi="Arial" w:cs="Arial"/>
+                <w:sz w:val="24"/>
+                <w:szCs w:val="24"/>
+              </w:rPr>
+              <w:t>HU7</w:t>
+            </w:r>
+          </w:p>
+        </w:tc>
+        <w:tc>
+          <w:tcPr>
+            <w:tcW w:w="3519" w:type="dxa"/>
+          </w:tcPr>
+          <w:p>
+            <w:pPr>
+              <w:jc w:val="center"/>
+              <w:rPr>
+                <w:rFonts w:ascii="Arial" w:hAnsi="Arial" w:cs="Arial"/>
+                <w:sz w:val="24"/>
+                <w:szCs w:val="24"/>
+              </w:rPr>
+            </w:pPr>
+          </w:p>
+        </w:tc>
+        <w:tc>
+          <w:tcPr>
+            <w:tcW w:w="2207" w:type="dxa"/>
+          </w:tcPr>
+          <w:p>
+            <w:pPr>
+              <w:jc w:val="center"/>
+              <w:rPr>
+                <w:rFonts w:ascii="Arial" w:hAnsi="Arial" w:cs="Arial"/>
+                <w:sz w:val="24"/>
+                <w:szCs w:val="24"/>
+              </w:rPr>
+            </w:pPr>
+            <w:r>
+              <w:rPr>
+                <w:rFonts w:ascii="Arial" w:hAnsi="Arial" w:cs="Arial"/>
+                <w:sz w:val="24"/>
+                <w:szCs w:val="24"/>
+              </w:rPr>
+              <w:t>Eliminar usuarios</w:t>
+            </w:r>
+          </w:p>
+        </w:tc>
+        <w:tc>
+          <w:tcPr>
+            <w:tcW w:w="2207" w:type="dxa"/>
+          </w:tcPr>
+          <w:p>
+            <w:pPr>
+              <w:rPr>
+                <w:rFonts w:ascii="Arial" w:hAnsi="Arial" w:cs="Arial"/>
+                <w:sz w:val="24"/>
+                <w:szCs w:val="24"/>
+              </w:rPr>
+            </w:pPr>
+          </w:p>
+        </w:tc>
+      </w:tr>
+      <w:tr>
+        <w:tc>
+          <w:tcPr>
+            <w:tcW w:w="895" w:type="dxa"/>
+          </w:tcPr>
+          <w:p>
+            <w:pPr>
+              <w:jc w:val="center"/>
+              <w:rPr>
+                <w:rFonts w:ascii="Arial" w:hAnsi="Arial" w:cs="Arial"/>
+                <w:sz w:val="24"/>
+                <w:szCs w:val="24"/>
+              </w:rPr>
+            </w:pPr>
+            <w:r>
+              <w:rPr>
+                <w:rFonts w:ascii="Arial" w:hAnsi="Arial" w:cs="Arial"/>
+                <w:sz w:val="24"/>
+                <w:szCs w:val="24"/>
+              </w:rPr>
+              <w:t>HU8</w:t>
+            </w:r>
+          </w:p>
+        </w:tc>
+        <w:tc>
+          <w:tcPr>
+            <w:tcW w:w="3519" w:type="dxa"/>
+          </w:tcPr>
+          <w:p>
+            <w:pPr>
+              <w:jc w:val="center"/>
+              <w:rPr>
+                <w:rFonts w:ascii="Arial" w:hAnsi="Arial" w:cs="Arial"/>
+                <w:sz w:val="24"/>
+                <w:szCs w:val="24"/>
+              </w:rPr>
+            </w:pPr>
+          </w:p>
+        </w:tc>
+        <w:tc>
+          <w:tcPr>
+            <w:tcW w:w="2207" w:type="dxa"/>
+          </w:tcPr>
+          <w:p>
+            <w:pPr>
+              <w:jc w:val="center"/>
+              <w:rPr>
+                <w:rFonts w:ascii="Arial" w:hAnsi="Arial" w:cs="Arial"/>
+                <w:sz w:val="24"/>
+                <w:szCs w:val="24"/>
+              </w:rPr>
+            </w:pPr>
+            <w:r>
+              <w:rPr>
+                <w:rFonts w:ascii="Arial" w:hAnsi="Arial" w:cs="Arial"/>
+                <w:sz w:val="24"/>
+                <w:szCs w:val="24"/>
+              </w:rPr>
+              <w:t>Deshabilitar cuenta</w:t>
+            </w:r>
+          </w:p>
+        </w:tc>
+        <w:tc>
+          <w:tcPr>
+            <w:tcW w:w="2207" w:type="dxa"/>
+          </w:tcPr>
+          <w:p>
+            <w:pPr>
+              <w:rPr>
+                <w:rFonts w:ascii="Arial" w:hAnsi="Arial" w:cs="Arial"/>
+                <w:sz w:val="24"/>
+                <w:szCs w:val="24"/>
+              </w:rPr>
+            </w:pPr>
+          </w:p>
+        </w:tc>
+      </w:tr>
+      <w:tr>
+        <w:tc>
+          <w:tcPr>
+            <w:tcW w:w="895" w:type="dxa"/>
+          </w:tcPr>
+          <w:p>
+            <w:pPr>
+              <w:jc w:val="center"/>
+              <w:rPr>
+                <w:rFonts w:ascii="Arial" w:hAnsi="Arial" w:cs="Arial"/>
+                <w:sz w:val="24"/>
+                <w:szCs w:val="24"/>
+              </w:rPr>
+            </w:pPr>
+            <w:r>
+              <w:rPr>
+                <w:rFonts w:ascii="Arial" w:hAnsi="Arial" w:cs="Arial"/>
+                <w:sz w:val="24"/>
+                <w:szCs w:val="24"/>
+              </w:rPr>
+              <w:t>HU9</w:t>
+            </w:r>
+          </w:p>
+        </w:tc>
+        <w:tc>
+          <w:tcPr>
+            <w:tcW w:w="3519" w:type="dxa"/>
+          </w:tcPr>
+          <w:p>
+            <w:pPr>
+              <w:jc w:val="center"/>
+              <w:rPr>
+                <w:rFonts w:ascii="Arial" w:hAnsi="Arial" w:cs="Arial"/>
+                <w:sz w:val="24"/>
+                <w:szCs w:val="24"/>
+              </w:rPr>
+            </w:pPr>
+          </w:p>
+        </w:tc>
+        <w:tc>
+          <w:tcPr>
+            <w:tcW w:w="2207" w:type="dxa"/>
+          </w:tcPr>
+          <w:p>
+            <w:pPr>
+              <w:jc w:val="center"/>
+              <w:rPr>
+                <w:rFonts w:ascii="Arial" w:hAnsi="Arial" w:cs="Arial"/>
+                <w:sz w:val="24"/>
+                <w:szCs w:val="24"/>
+              </w:rPr>
+            </w:pPr>
+            <w:r>
+              <w:rPr>
+                <w:rFonts w:ascii="Arial" w:hAnsi="Arial" w:cs="Arial"/>
+                <w:sz w:val="24"/>
+                <w:szCs w:val="24"/>
+              </w:rPr>
+              <w:t>Ingresar información</w:t>
+            </w:r>
+          </w:p>
+        </w:tc>
+        <w:tc>
+          <w:tcPr>
+            <w:tcW w:w="2207" w:type="dxa"/>
+          </w:tcPr>
+          <w:p>
+            <w:pPr>
+              <w:rPr>
+                <w:rFonts w:ascii="Arial" w:hAnsi="Arial" w:cs="Arial"/>
+                <w:sz w:val="24"/>
+                <w:szCs w:val="24"/>
+              </w:rPr>
+            </w:pPr>
+          </w:p>
+        </w:tc>
+      </w:tr>
+    </w:tbl>
+    <w:p>
+      <w:pPr>
+        <w:jc w:val="center"/>
+        <w:rPr>
+          <w:rFonts w:ascii="Arial" w:hAnsi="Arial" w:cs="Arial"/>
+          <w:sz w:val="24"/>
+          <w:szCs w:val="24"/>
+        </w:rPr>
+      </w:pPr>
+    </w:p>
+    <w:p>
+      <w:pPr>
+        <w:jc w:val="center"/>
+        <w:rPr>
+          <w:rFonts w:ascii="Arial" w:hAnsi="Arial" w:cs="Arial"/>
+          <w:sz w:val="24"/>
+          <w:szCs w:val="24"/>
+        </w:rPr>
+      </w:pPr>
+    </w:p>
+    <w:p>
+      <w:pPr>
+        <w:jc w:val="center"/>
+        <w:rPr>
+          <w:rFonts w:ascii="Arial" w:hAnsi="Arial" w:cs="Arial"/>
+          <w:sz w:val="24"/>
+          <w:szCs w:val="24"/>
+        </w:rPr>
+      </w:pPr>
+    </w:p>
+    <w:p>
+      <w:pPr>
+        <w:jc w:val="center"/>
+        <w:rPr>
+          <w:rFonts w:ascii="Arial" w:hAnsi="Arial" w:cs="Arial"/>
+          <w:sz w:val="24"/>
+          <w:szCs w:val="24"/>
+        </w:rPr>
+      </w:pPr>
+    </w:p>
+    <w:p>
+      <w:pPr>
+        <w:jc w:val="center"/>
+        <w:rPr>
+          <w:rFonts w:ascii="Arial" w:hAnsi="Arial" w:cs="Arial"/>
+          <w:sz w:val="24"/>
+          <w:szCs w:val="24"/>
+        </w:rPr>
+      </w:pPr>
+    </w:p>
+    <w:p>
+      <w:pPr>
+        <w:jc w:val="center"/>
+        <w:rPr>
+          <w:rFonts w:ascii="Arial" w:hAnsi="Arial" w:cs="Arial"/>
+          <w:sz w:val="24"/>
+          <w:szCs w:val="24"/>
+        </w:rPr>
+      </w:pPr>
+    </w:p>
+    <w:p>
+      <w:pPr>
+        <w:jc w:val="center"/>
+        <w:rPr>
+          <w:rFonts w:ascii="Arial" w:hAnsi="Arial" w:cs="Arial"/>
+          <w:sz w:val="24"/>
+          <w:szCs w:val="24"/>
+        </w:rPr>
+      </w:pPr>
+    </w:p>
+    <w:p>
+      <w:pPr>
+        <w:jc w:val="center"/>
+        <w:rPr>
+          <w:rFonts w:ascii="Arial" w:hAnsi="Arial" w:cs="Arial"/>
+          <w:sz w:val="24"/>
+          <w:szCs w:val="24"/>
+        </w:rPr>
+      </w:pPr>
+    </w:p>
+    <w:p>
+      <w:pPr>
+        <w:jc w:val="center"/>
+        <w:rPr>
+          <w:rFonts w:ascii="Arial" w:hAnsi="Arial" w:cs="Arial"/>
+          <w:sz w:val="24"/>
+          <w:szCs w:val="24"/>
+        </w:rPr>
+      </w:pPr>
+    </w:p>
+    <w:p>
+      <w:pPr>
+        <w:jc w:val="center"/>
+        <w:rPr>
+          <w:rFonts w:ascii="Arial" w:hAnsi="Arial" w:cs="Arial"/>
+          <w:sz w:val="24"/>
+          <w:szCs w:val="24"/>
+        </w:rPr>
+      </w:pPr>
+    </w:p>
+    <w:p>
+      <w:pPr>
+        <w:jc w:val="center"/>
+        <w:rPr>
+          <w:rFonts w:ascii="Arial" w:hAnsi="Arial" w:cs="Arial"/>
+          <w:sz w:val="24"/>
+          <w:szCs w:val="24"/>
+        </w:rPr>
+      </w:pPr>
+    </w:p>
+    <w:p>
+      <w:pPr>
+        <w:jc w:val="center"/>
+        <w:rPr>
+          <w:rFonts w:ascii="Arial" w:hAnsi="Arial" w:cs="Arial"/>
+          <w:sz w:val="24"/>
+          <w:szCs w:val="24"/>
+        </w:rPr>
+      </w:pPr>
+    </w:p>
+    <w:p>
+      <w:pPr>
+        <w:jc w:val="center"/>
+        <w:rPr>
+          <w:rFonts w:ascii="Arial" w:hAnsi="Arial" w:cs="Arial"/>
+          <w:sz w:val="24"/>
+          <w:szCs w:val="24"/>
+        </w:rPr>
+      </w:pPr>
+    </w:p>
+    <w:p>
+      <w:pPr>
+        <w:jc w:val="center"/>
+        <w:rPr>
+          <w:rFonts w:ascii="Arial" w:hAnsi="Arial" w:cs="Arial"/>
+          <w:sz w:val="24"/>
+          <w:szCs w:val="24"/>
+        </w:rPr>
+      </w:pPr>
+    </w:p>
+    <w:p>
+      <w:pPr>
+        <w:jc w:val="center"/>
+        <w:rPr>
+          <w:rFonts w:ascii="Arial" w:hAnsi="Arial" w:cs="Arial"/>
+          <w:sz w:val="24"/>
+          <w:szCs w:val="24"/>
+        </w:rPr>
+      </w:pPr>
+    </w:p>
+    <w:p>
+      <w:pPr>
+        <w:jc w:val="center"/>
+        <w:rPr>
+          <w:rFonts w:ascii="Arial" w:hAnsi="Arial" w:cs="Arial"/>
+          <w:sz w:val="24"/>
+          <w:szCs w:val="24"/>
+        </w:rPr>
+      </w:pPr>
+    </w:p>
+    <w:p>
+      <w:pPr>
+        <w:jc w:val="center"/>
+        <w:rPr>
+          <w:rFonts w:ascii="Arial" w:hAnsi="Arial" w:cs="Arial"/>
+          <w:sz w:val="24"/>
+          <w:szCs w:val="24"/>
+        </w:rPr>
+      </w:pPr>
+    </w:p>
+    <w:p>
+      <w:pPr>
+        <w:rPr>
+          <w:rFonts w:ascii="Arial" w:hAnsi="Arial" w:cs="Arial"/>
+          <w:sz w:val="24"/>
+          <w:szCs w:val="24"/>
+        </w:rPr>
+      </w:pPr>
+    </w:p>
+    <w:p>
+      <w:pPr>
+        <w:rPr>
+          <w:rFonts w:ascii="Arial" w:hAnsi="Arial" w:cs="Arial"/>
+          <w:sz w:val="24"/>
+          <w:szCs w:val="24"/>
+        </w:rPr>
+      </w:pPr>
+    </w:p>
+    <w:p>
+      <w:pPr>
+        <w:rPr>
+          <w:rFonts w:ascii="Arial" w:hAnsi="Arial" w:cs="Arial"/>
+          <w:sz w:val="24"/>
+          <w:szCs w:val="24"/>
+        </w:rPr>
+      </w:pPr>
+    </w:p>
+    <w:p>
+      <w:pPr>
         <w:rPr>
           <w:rFonts w:ascii="Arial" w:hAnsi="Arial" w:cs="Arial"/>
           <w:sz w:val="24"/>
@@ -2262,33 +5146,39 @@
     </w:p>
     <w:p>
       <w:pPr>
-        <w:jc w:val="center"/>
-        <w:rPr>
-          <w:rFonts w:ascii="Arial" w:hAnsi="Arial" w:cs="Arial"/>
-          <w:sz w:val="24"/>
-          <w:szCs w:val="24"/>
-        </w:rPr>
-      </w:pPr>
-    </w:p>
-    <w:p>
-      <w:pPr>
-        <w:jc w:val="center"/>
-        <w:rPr>
-          <w:rFonts w:ascii="Arial" w:hAnsi="Arial" w:cs="Arial"/>
-          <w:sz w:val="24"/>
-          <w:szCs w:val="24"/>
-        </w:rPr>
-      </w:pPr>
-    </w:p>
-    <w:p>
-      <w:pPr>
-        <w:jc w:val="center"/>
-        <w:rPr>
-          <w:rFonts w:ascii="Arial" w:hAnsi="Arial" w:cs="Arial"/>
-          <w:sz w:val="24"/>
-          <w:szCs w:val="24"/>
-        </w:rPr>
-      </w:pPr>
+        <w:rPr>
+          <w:rFonts w:ascii="Arial" w:hAnsi="Arial" w:cs="Arial"/>
+          <w:sz w:val="24"/>
+          <w:szCs w:val="24"/>
+        </w:rPr>
+      </w:pPr>
+    </w:p>
+    <w:p>
+      <w:pPr>
+        <w:jc w:val="center"/>
+        <w:rPr>
+          <w:rFonts w:ascii="Arial" w:hAnsi="Arial" w:cs="Arial"/>
+          <w:sz w:val="24"/>
+          <w:szCs w:val="24"/>
+        </w:rPr>
+      </w:pPr>
+    </w:p>
+    <w:p>
+      <w:pPr>
+        <w:rPr>
+          <w:rFonts w:ascii="Arial" w:hAnsi="Arial" w:cs="Arial"/>
+          <w:sz w:val="24"/>
+          <w:szCs w:val="24"/>
+        </w:rPr>
+      </w:pPr>
+      <w:r>
+        <w:rPr>
+          <w:rFonts w:ascii="Arial" w:hAnsi="Arial" w:cs="Arial"/>
+          <w:sz w:val="24"/>
+          <w:szCs w:val="24"/>
+        </w:rPr>
+        <w:t>Mockups Best Ambient</w:t>
+      </w:r>
     </w:p>
     <w:p>
       <w:pPr>
@@ -2538,8 +5428,65 @@
       </w:r>
       <w:bookmarkEnd w:id="5"/>
     </w:p>
+    <w:p/>
+    <w:p/>
+    <w:p>
+      <w:r>
+        <w:rPr>
+          <w:noProof/>
+        </w:rPr>
+        <w:drawing>
+          <wp:inline distT="0" distB="0" distL="0" distR="0" wp14:anchorId="22EBD05F" wp14:editId="72F2FEE9">
+            <wp:extent cx="5612130" cy="3751580"/>
+            <wp:effectExtent l="0" t="0" r="7620" b="1270"/>
+            <wp:docPr id="2" name="Imagen 2"/>
+            <wp:cNvGraphicFramePr>
+              <a:graphicFrameLocks xmlns:a="http://schemas.openxmlformats.org/drawingml/2006/main" noChangeAspect="1"/>
+            </wp:cNvGraphicFramePr>
+            <a:graphic xmlns:a="http://schemas.openxmlformats.org/drawingml/2006/main">
+              <a:graphicData uri="http://schemas.openxmlformats.org/drawingml/2006/picture">
+                <pic:pic xmlns:pic="http://schemas.openxmlformats.org/drawingml/2006/picture">
+                  <pic:nvPicPr>
+                    <pic:cNvPr id="0" name="Picture 1"/>
+                    <pic:cNvPicPr>
+                      <a:picLocks noChangeAspect="1" noChangeArrowheads="1"/>
+                    </pic:cNvPicPr>
+                  </pic:nvPicPr>
+                  <pic:blipFill>
+                    <a:blip r:embed="rId7">
+                      <a:extLst>
+                        <a:ext uri="{28A0092B-C50C-407E-A947-70E740481C1C}">
+                          <a14:useLocalDpi xmlns:a14="http://schemas.microsoft.com/office/drawing/2010/main" val="0"/>
+                        </a:ext>
+                      </a:extLst>
+                    </a:blip>
+                    <a:srcRect/>
+                    <a:stretch>
+                      <a:fillRect/>
+                    </a:stretch>
+                  </pic:blipFill>
+                  <pic:spPr bwMode="auto">
+                    <a:xfrm>
+                      <a:off x="0" y="0"/>
+                      <a:ext cx="5612130" cy="3751580"/>
+                    </a:xfrm>
+                    <a:prstGeom prst="rect">
+                      <a:avLst/>
+                    </a:prstGeom>
+                    <a:noFill/>
+                    <a:ln>
+                      <a:noFill/>
+                    </a:ln>
+                  </pic:spPr>
+                </pic:pic>
+              </a:graphicData>
+            </a:graphic>
+          </wp:inline>
+        </w:drawing>
+      </w:r>
+    </w:p>
     <w:sectPr>
-      <w:headerReference w:type="default" r:id="rId7"/>
+      <w:headerReference w:type="default" r:id="rId8"/>
       <w:pgSz w:w="12240" w:h="15840" w:code="1"/>
       <w:pgMar w:top="1417" w:right="1701" w:bottom="1417" w:left="1701" w:header="708" w:footer="708" w:gutter="0"/>
       <w:cols w:space="708"/>
@@ -3104,6 +6051,7 @@
   <w:style w:type="character" w:default="1" w:styleId="Fuentedeprrafopredeter">
     <w:name w:val="Default Paragraph Font"/>
     <w:uiPriority w:val="1"/>
+    <w:semiHidden/>
     <w:unhideWhenUsed/>
   </w:style>
   <w:style w:type="table" w:default="1" w:styleId="Tablanormal">
@@ -3221,6 +6169,25 @@
       <w:color w:val="0563C1" w:themeColor="hyperlink"/>
       <w:u w:val="single"/>
     </w:rPr>
+  </w:style>
+  <w:style w:type="table" w:styleId="Tablaconcuadrcula">
+    <w:name w:val="Table Grid"/>
+    <w:basedOn w:val="Tablanormal"/>
+    <w:uiPriority w:val="39"/>
+    <w:rsid w:val="00F31AAF"/>
+    <w:pPr>
+      <w:spacing w:after="0" w:line="240" w:lineRule="auto"/>
+    </w:pPr>
+    <w:tblPr>
+      <w:tblBorders>
+        <w:top w:val="single" w:sz="4" w:space="0" w:color="auto"/>
+        <w:left w:val="single" w:sz="4" w:space="0" w:color="auto"/>
+        <w:bottom w:val="single" w:sz="4" w:space="0" w:color="auto"/>
+        <w:right w:val="single" w:sz="4" w:space="0" w:color="auto"/>
+        <w:insideH w:val="single" w:sz="4" w:space="0" w:color="auto"/>
+        <w:insideV w:val="single" w:sz="4" w:space="0" w:color="auto"/>
+      </w:tblBorders>
+    </w:tblPr>
   </w:style>
 </w:styles>
 </file>

</xml_diff>

<commit_message>
Doc. Se modifico el archivo de presentación
</commit_message>
<xml_diff>
--- a/Primera Entrega/Presentacion/BEST AMBIENT.docx
+++ b/Primera Entrega/Presentacion/BEST AMBIENT.docx
@@ -2907,23 +2907,7 @@
                 <w:sz w:val="24"/>
                 <w:szCs w:val="24"/>
               </w:rPr>
-              <w:t>Si la contraseña no cumple con los requisitos se envía una muestra un mensaje “</w:t>
-            </w:r>
-            <w:r>
-              <w:rPr>
-                <w:rFonts w:ascii="Arial" w:hAnsi="Arial" w:cs="Arial"/>
-                <w:sz w:val="24"/>
-                <w:szCs w:val="24"/>
-              </w:rPr>
-              <w:t>La contraseña debe tener mínimo 8 caracteres. 2 números, un carácter especial, una letra mayúscula y una letra minúscula como mínimo</w:t>
-            </w:r>
-            <w:r>
-              <w:rPr>
-                <w:rFonts w:ascii="Arial" w:hAnsi="Arial" w:cs="Arial"/>
-                <w:sz w:val="24"/>
-                <w:szCs w:val="24"/>
-              </w:rPr>
-              <w:t>”</w:t>
+              <w:t>Si la contraseña no cumple con los requisitos se envía una muestra un mensaje “La contraseña debe tener mínimo 8 caracteres. 2 números, un carácter especial, una letra mayúscula y una letra minúscula como mínimo”</w:t>
             </w:r>
           </w:p>
         </w:tc>
@@ -4135,23 +4119,7 @@
                 <w:sz w:val="24"/>
                 <w:szCs w:val="24"/>
               </w:rPr>
-              <w:t>Si el</w:t>
-            </w:r>
-            <w:r>
-              <w:rPr>
-                <w:rFonts w:ascii="Arial" w:hAnsi="Arial" w:cs="Arial"/>
-                <w:sz w:val="24"/>
-                <w:szCs w:val="24"/>
-              </w:rPr>
-              <w:t xml:space="preserve"> </w:t>
-            </w:r>
-            <w:r>
-              <w:rPr>
-                <w:rFonts w:ascii="Arial" w:hAnsi="Arial" w:cs="Arial"/>
-                <w:sz w:val="24"/>
-                <w:szCs w:val="24"/>
-              </w:rPr>
-              <w:t xml:space="preserve">usuario elige recuperar la contraseña por correo, recibirá el correo electrónico </w:t>
+              <w:t xml:space="preserve">Si el usuario elige recuperar la contraseña por correo, recibirá el correo electrónico </w:t>
             </w:r>
             <w:r>
               <w:rPr>
@@ -4169,6 +4137,225 @@
         <w:tc>
           <w:tcPr>
             <w:tcW w:w="895" w:type="dxa"/>
+            <w:vMerge/>
+          </w:tcPr>
+          <w:p>
+            <w:pPr>
+              <w:jc w:val="center"/>
+              <w:rPr>
+                <w:rFonts w:ascii="Arial" w:hAnsi="Arial" w:cs="Arial"/>
+                <w:sz w:val="24"/>
+                <w:szCs w:val="24"/>
+              </w:rPr>
+            </w:pPr>
+          </w:p>
+        </w:tc>
+        <w:tc>
+          <w:tcPr>
+            <w:tcW w:w="3519" w:type="dxa"/>
+            <w:vMerge/>
+          </w:tcPr>
+          <w:p>
+            <w:pPr>
+              <w:jc w:val="center"/>
+              <w:rPr>
+                <w:rFonts w:ascii="Arial" w:hAnsi="Arial" w:cs="Arial"/>
+                <w:sz w:val="24"/>
+                <w:szCs w:val="24"/>
+              </w:rPr>
+            </w:pPr>
+          </w:p>
+        </w:tc>
+        <w:tc>
+          <w:tcPr>
+            <w:tcW w:w="2207" w:type="dxa"/>
+            <w:vMerge/>
+          </w:tcPr>
+          <w:p>
+            <w:pPr>
+              <w:jc w:val="center"/>
+              <w:rPr>
+                <w:rFonts w:ascii="Arial" w:hAnsi="Arial" w:cs="Arial"/>
+                <w:sz w:val="24"/>
+                <w:szCs w:val="24"/>
+              </w:rPr>
+            </w:pPr>
+          </w:p>
+        </w:tc>
+        <w:tc>
+          <w:tcPr>
+            <w:tcW w:w="2207" w:type="dxa"/>
+          </w:tcPr>
+          <w:p>
+            <w:pPr>
+              <w:rPr>
+                <w:rFonts w:ascii="Arial" w:hAnsi="Arial" w:cs="Arial"/>
+                <w:sz w:val="24"/>
+                <w:szCs w:val="24"/>
+              </w:rPr>
+            </w:pPr>
+            <w:r>
+              <w:rPr>
+                <w:rFonts w:ascii="Arial" w:hAnsi="Arial" w:cs="Arial"/>
+                <w:sz w:val="24"/>
+                <w:szCs w:val="24"/>
+              </w:rPr>
+              <w:t xml:space="preserve">Si el usuario elige recuperar la contraseña por mensaje al celular, el usuario recibirá el recibirá el mensaje SMS con su nombre y un código el cual ingresará en la página para poder ingresar al formulario y cambiar la contraseña </w:t>
+            </w:r>
+          </w:p>
+        </w:tc>
+      </w:tr>
+      <w:tr>
+        <w:tc>
+          <w:tcPr>
+            <w:tcW w:w="895" w:type="dxa"/>
+            <w:vMerge/>
+          </w:tcPr>
+          <w:p>
+            <w:pPr>
+              <w:jc w:val="center"/>
+              <w:rPr>
+                <w:rFonts w:ascii="Arial" w:hAnsi="Arial" w:cs="Arial"/>
+                <w:sz w:val="24"/>
+                <w:szCs w:val="24"/>
+              </w:rPr>
+            </w:pPr>
+          </w:p>
+        </w:tc>
+        <w:tc>
+          <w:tcPr>
+            <w:tcW w:w="3519" w:type="dxa"/>
+            <w:vMerge/>
+          </w:tcPr>
+          <w:p>
+            <w:pPr>
+              <w:jc w:val="center"/>
+              <w:rPr>
+                <w:rFonts w:ascii="Arial" w:hAnsi="Arial" w:cs="Arial"/>
+                <w:sz w:val="24"/>
+                <w:szCs w:val="24"/>
+              </w:rPr>
+            </w:pPr>
+          </w:p>
+        </w:tc>
+        <w:tc>
+          <w:tcPr>
+            <w:tcW w:w="2207" w:type="dxa"/>
+            <w:vMerge/>
+          </w:tcPr>
+          <w:p>
+            <w:pPr>
+              <w:jc w:val="center"/>
+              <w:rPr>
+                <w:rFonts w:ascii="Arial" w:hAnsi="Arial" w:cs="Arial"/>
+                <w:sz w:val="24"/>
+                <w:szCs w:val="24"/>
+              </w:rPr>
+            </w:pPr>
+          </w:p>
+        </w:tc>
+        <w:tc>
+          <w:tcPr>
+            <w:tcW w:w="2207" w:type="dxa"/>
+          </w:tcPr>
+          <w:p>
+            <w:pPr>
+              <w:rPr>
+                <w:rFonts w:ascii="Arial" w:hAnsi="Arial" w:cs="Arial"/>
+                <w:sz w:val="24"/>
+                <w:szCs w:val="24"/>
+              </w:rPr>
+            </w:pPr>
+            <w:r>
+              <w:rPr>
+                <w:rFonts w:ascii="Arial" w:hAnsi="Arial" w:cs="Arial"/>
+                <w:sz w:val="24"/>
+                <w:szCs w:val="24"/>
+              </w:rPr>
+              <w:t xml:space="preserve">Si el mensaje no le llega en 3 minutos al usuario, podrá solicitar el reenvió del mensaje </w:t>
+            </w:r>
+          </w:p>
+        </w:tc>
+      </w:tr>
+      <w:tr>
+        <w:tc>
+          <w:tcPr>
+            <w:tcW w:w="895" w:type="dxa"/>
+            <w:vMerge/>
+          </w:tcPr>
+          <w:p>
+            <w:pPr>
+              <w:jc w:val="center"/>
+              <w:rPr>
+                <w:rFonts w:ascii="Arial" w:hAnsi="Arial" w:cs="Arial"/>
+                <w:sz w:val="24"/>
+                <w:szCs w:val="24"/>
+              </w:rPr>
+            </w:pPr>
+          </w:p>
+        </w:tc>
+        <w:tc>
+          <w:tcPr>
+            <w:tcW w:w="3519" w:type="dxa"/>
+            <w:vMerge/>
+          </w:tcPr>
+          <w:p>
+            <w:pPr>
+              <w:jc w:val="center"/>
+              <w:rPr>
+                <w:rFonts w:ascii="Arial" w:hAnsi="Arial" w:cs="Arial"/>
+                <w:sz w:val="24"/>
+                <w:szCs w:val="24"/>
+              </w:rPr>
+            </w:pPr>
+          </w:p>
+        </w:tc>
+        <w:tc>
+          <w:tcPr>
+            <w:tcW w:w="2207" w:type="dxa"/>
+            <w:vMerge/>
+            <w:tcBorders>
+              <w:bottom w:val="single" w:sz="4" w:space="0" w:color="auto"/>
+            </w:tcBorders>
+          </w:tcPr>
+          <w:p>
+            <w:pPr>
+              <w:jc w:val="center"/>
+              <w:rPr>
+                <w:rFonts w:ascii="Arial" w:hAnsi="Arial" w:cs="Arial"/>
+                <w:sz w:val="24"/>
+                <w:szCs w:val="24"/>
+              </w:rPr>
+            </w:pPr>
+          </w:p>
+        </w:tc>
+        <w:tc>
+          <w:tcPr>
+            <w:tcW w:w="2207" w:type="dxa"/>
+          </w:tcPr>
+          <w:p>
+            <w:pPr>
+              <w:rPr>
+                <w:rFonts w:ascii="Arial" w:hAnsi="Arial" w:cs="Arial"/>
+                <w:sz w:val="24"/>
+                <w:szCs w:val="24"/>
+              </w:rPr>
+            </w:pPr>
+            <w:r>
+              <w:rPr>
+                <w:rFonts w:ascii="Arial" w:hAnsi="Arial" w:cs="Arial"/>
+                <w:sz w:val="24"/>
+                <w:szCs w:val="24"/>
+              </w:rPr>
+              <w:t>Si el código ingresado es incorrecto se mostrará el mensaje “código incorrecto” y le dará la opción de reenviar el código de acceso</w:t>
+            </w:r>
+          </w:p>
+        </w:tc>
+      </w:tr>
+      <w:tr>
+        <w:tc>
+          <w:tcPr>
+            <w:tcW w:w="895" w:type="dxa"/>
             <w:vMerge w:val="restart"/>
           </w:tcPr>
           <w:p>
@@ -4180,115 +4367,165 @@
                 <w:szCs w:val="24"/>
               </w:rPr>
             </w:pPr>
+            <w:r>
+              <w:rPr>
+                <w:rFonts w:ascii="Arial" w:hAnsi="Arial" w:cs="Arial"/>
+                <w:sz w:val="24"/>
+                <w:szCs w:val="24"/>
+              </w:rPr>
+              <w:t>HU4</w:t>
+            </w:r>
           </w:p>
         </w:tc>
         <w:tc>
           <w:tcPr>
             <w:tcW w:w="3519" w:type="dxa"/>
             <w:vMerge w:val="restart"/>
-          </w:tcPr>
-          <w:p>
-            <w:pPr>
-              <w:jc w:val="center"/>
-              <w:rPr>
-                <w:rFonts w:ascii="Arial" w:hAnsi="Arial" w:cs="Arial"/>
-                <w:sz w:val="24"/>
-                <w:szCs w:val="24"/>
-              </w:rPr>
-            </w:pPr>
+            <w:tcBorders>
+              <w:right w:val="single" w:sz="4" w:space="0" w:color="auto"/>
+            </w:tcBorders>
+          </w:tcPr>
+          <w:p>
+            <w:pPr>
+              <w:jc w:val="center"/>
+              <w:rPr>
+                <w:rFonts w:ascii="Arial" w:hAnsi="Arial" w:cs="Arial"/>
+                <w:sz w:val="24"/>
+                <w:szCs w:val="24"/>
+              </w:rPr>
+            </w:pPr>
+            <w:r>
+              <w:rPr>
+                <w:rFonts w:ascii="Arial" w:hAnsi="Arial" w:cs="Arial"/>
+                <w:sz w:val="24"/>
+                <w:szCs w:val="24"/>
+              </w:rPr>
+              <w:t xml:space="preserve">Usuario </w:t>
+            </w:r>
+            <w:r>
+              <w:rPr>
+                <w:rFonts w:ascii="Arial" w:hAnsi="Arial" w:cs="Arial"/>
+                <w:sz w:val="24"/>
+                <w:szCs w:val="24"/>
+              </w:rPr>
+              <w:t xml:space="preserve">Administrador </w:t>
+            </w:r>
+            <w:proofErr w:type="spellStart"/>
+            <w:r>
+              <w:rPr>
+                <w:rFonts w:ascii="Arial" w:hAnsi="Arial" w:cs="Arial"/>
+                <w:sz w:val="24"/>
+                <w:szCs w:val="24"/>
+              </w:rPr>
+              <w:t>Best</w:t>
+            </w:r>
+            <w:proofErr w:type="spellEnd"/>
+            <w:r>
+              <w:rPr>
+                <w:rFonts w:ascii="Arial" w:hAnsi="Arial" w:cs="Arial"/>
+                <w:sz w:val="24"/>
+                <w:szCs w:val="24"/>
+              </w:rPr>
+              <w:t xml:space="preserve"> </w:t>
+            </w:r>
+            <w:proofErr w:type="spellStart"/>
+            <w:r>
+              <w:rPr>
+                <w:rFonts w:ascii="Arial" w:hAnsi="Arial" w:cs="Arial"/>
+                <w:sz w:val="24"/>
+                <w:szCs w:val="24"/>
+              </w:rPr>
+              <w:t>Ambient</w:t>
+            </w:r>
+            <w:proofErr w:type="spellEnd"/>
+            <w:r>
+              <w:rPr>
+                <w:rFonts w:ascii="Arial" w:hAnsi="Arial" w:cs="Arial"/>
+                <w:sz w:val="24"/>
+                <w:szCs w:val="24"/>
+              </w:rPr>
+              <w:t xml:space="preserve"> </w:t>
+            </w:r>
           </w:p>
         </w:tc>
         <w:tc>
           <w:tcPr>
             <w:tcW w:w="2207" w:type="dxa"/>
             <w:vMerge w:val="restart"/>
-          </w:tcPr>
-          <w:p>
-            <w:pPr>
-              <w:jc w:val="center"/>
-              <w:rPr>
-                <w:rFonts w:ascii="Arial" w:hAnsi="Arial" w:cs="Arial"/>
-                <w:sz w:val="24"/>
-                <w:szCs w:val="24"/>
-              </w:rPr>
-            </w:pPr>
+            <w:tcBorders>
+              <w:top w:val="single" w:sz="4" w:space="0" w:color="auto"/>
+              <w:left w:val="single" w:sz="4" w:space="0" w:color="auto"/>
+              <w:right w:val="single" w:sz="4" w:space="0" w:color="auto"/>
+            </w:tcBorders>
+          </w:tcPr>
+          <w:p>
+            <w:pPr>
+              <w:jc w:val="center"/>
+              <w:rPr>
+                <w:rFonts w:ascii="Arial" w:hAnsi="Arial" w:cs="Arial"/>
+                <w:sz w:val="24"/>
+                <w:szCs w:val="24"/>
+              </w:rPr>
+            </w:pPr>
+            <w:r>
+              <w:rPr>
+                <w:rFonts w:ascii="Arial" w:hAnsi="Arial" w:cs="Arial"/>
+                <w:sz w:val="24"/>
+                <w:szCs w:val="24"/>
+              </w:rPr>
+              <w:t>Consultar usuarios registrados</w:t>
+            </w:r>
           </w:p>
         </w:tc>
         <w:tc>
           <w:tcPr>
             <w:tcW w:w="2207" w:type="dxa"/>
-          </w:tcPr>
-          <w:p>
-            <w:pPr>
-              <w:rPr>
-                <w:rFonts w:ascii="Arial" w:hAnsi="Arial" w:cs="Arial"/>
-                <w:sz w:val="24"/>
-                <w:szCs w:val="24"/>
-              </w:rPr>
-            </w:pPr>
-            <w:r>
-              <w:rPr>
-                <w:rFonts w:ascii="Arial" w:hAnsi="Arial" w:cs="Arial"/>
-                <w:sz w:val="24"/>
-                <w:szCs w:val="24"/>
-              </w:rPr>
-              <w:t xml:space="preserve">Si el usuario elige recuperar la contraseña por </w:t>
-            </w:r>
-            <w:r>
-              <w:rPr>
-                <w:rFonts w:ascii="Arial" w:hAnsi="Arial" w:cs="Arial"/>
-                <w:sz w:val="24"/>
-                <w:szCs w:val="24"/>
-              </w:rPr>
-              <w:t>mensaje al celular</w:t>
-            </w:r>
-            <w:r>
-              <w:rPr>
-                <w:rFonts w:ascii="Arial" w:hAnsi="Arial" w:cs="Arial"/>
-                <w:sz w:val="24"/>
-                <w:szCs w:val="24"/>
-              </w:rPr>
-              <w:t xml:space="preserve">, </w:t>
-            </w:r>
-            <w:r>
-              <w:rPr>
-                <w:rFonts w:ascii="Arial" w:hAnsi="Arial" w:cs="Arial"/>
-                <w:sz w:val="24"/>
-                <w:szCs w:val="24"/>
-              </w:rPr>
-              <w:t xml:space="preserve">el usuario </w:t>
-            </w:r>
-            <w:r>
-              <w:rPr>
-                <w:rFonts w:ascii="Arial" w:hAnsi="Arial" w:cs="Arial"/>
-                <w:sz w:val="24"/>
-                <w:szCs w:val="24"/>
-              </w:rPr>
-              <w:t xml:space="preserve">recibirá el </w:t>
-            </w:r>
-            <w:r>
-              <w:rPr>
-                <w:rFonts w:ascii="Arial" w:hAnsi="Arial" w:cs="Arial"/>
-                <w:sz w:val="24"/>
-                <w:szCs w:val="24"/>
-              </w:rPr>
-              <w:t xml:space="preserve">recibirá el mensaje SMS </w:t>
-            </w:r>
-            <w:r>
-              <w:rPr>
-                <w:rFonts w:ascii="Arial" w:hAnsi="Arial" w:cs="Arial"/>
-                <w:sz w:val="24"/>
-                <w:szCs w:val="24"/>
-              </w:rPr>
-              <w:t xml:space="preserve">con su nombre y un </w:t>
-            </w:r>
-            <w:r>
-              <w:rPr>
-                <w:rFonts w:ascii="Arial" w:hAnsi="Arial" w:cs="Arial"/>
-                <w:sz w:val="24"/>
-                <w:szCs w:val="24"/>
-              </w:rPr>
-              <w:t xml:space="preserve">código el cual ingresará en la página para poder ingresar al formulario y cambiar la contraseña </w:t>
+            <w:tcBorders>
+              <w:left w:val="single" w:sz="4" w:space="0" w:color="auto"/>
+            </w:tcBorders>
+          </w:tcPr>
+          <w:p>
+            <w:pPr>
+              <w:rPr>
+                <w:rFonts w:ascii="Arial" w:hAnsi="Arial" w:cs="Arial"/>
+                <w:sz w:val="24"/>
+                <w:szCs w:val="24"/>
+              </w:rPr>
+            </w:pPr>
+            <w:r>
+              <w:rPr>
+                <w:rFonts w:ascii="Arial" w:hAnsi="Arial" w:cs="Arial"/>
+                <w:sz w:val="24"/>
+                <w:szCs w:val="24"/>
+              </w:rPr>
+              <w:t xml:space="preserve">El usuario administrador contará con la opción de entrar en un </w:t>
+            </w:r>
+            <w:proofErr w:type="spellStart"/>
+            <w:r>
+              <w:rPr>
+                <w:rFonts w:ascii="Arial" w:hAnsi="Arial" w:cs="Arial"/>
+                <w:sz w:val="24"/>
+                <w:szCs w:val="24"/>
+              </w:rPr>
+              <w:t>modulo</w:t>
+            </w:r>
+            <w:proofErr w:type="spellEnd"/>
+            <w:r>
+              <w:rPr>
+                <w:rFonts w:ascii="Arial" w:hAnsi="Arial" w:cs="Arial"/>
+                <w:sz w:val="24"/>
+                <w:szCs w:val="24"/>
+              </w:rPr>
+              <w:t xml:space="preserve"> de </w:t>
+            </w:r>
+            <w:r>
+              <w:rPr>
+                <w:rFonts w:ascii="Arial" w:hAnsi="Arial" w:cs="Arial"/>
+                <w:sz w:val="24"/>
+                <w:szCs w:val="24"/>
+              </w:rPr>
+              <w:lastRenderedPageBreak/>
+              <w:t>gestión de usuarios</w:t>
             </w:r>
           </w:p>
         </w:tc>
@@ -4314,6 +4551,9 @@
           <w:tcPr>
             <w:tcW w:w="3519" w:type="dxa"/>
             <w:vMerge/>
+            <w:tcBorders>
+              <w:right w:val="single" w:sz="4" w:space="0" w:color="auto"/>
+            </w:tcBorders>
           </w:tcPr>
           <w:p>
             <w:pPr>
@@ -4330,6 +4570,10 @@
           <w:tcPr>
             <w:tcW w:w="2207" w:type="dxa"/>
             <w:vMerge/>
+            <w:tcBorders>
+              <w:left w:val="single" w:sz="4" w:space="0" w:color="auto"/>
+              <w:right w:val="single" w:sz="4" w:space="0" w:color="auto"/>
+            </w:tcBorders>
           </w:tcPr>
           <w:p>
             <w:pPr>
@@ -4345,22 +4589,41 @@
         <w:tc>
           <w:tcPr>
             <w:tcW w:w="2207" w:type="dxa"/>
-          </w:tcPr>
-          <w:p>
-            <w:pPr>
-              <w:rPr>
-                <w:rFonts w:ascii="Arial" w:hAnsi="Arial" w:cs="Arial"/>
-                <w:sz w:val="24"/>
-                <w:szCs w:val="24"/>
-              </w:rPr>
-            </w:pPr>
-            <w:r>
-              <w:rPr>
-                <w:rFonts w:ascii="Arial" w:hAnsi="Arial" w:cs="Arial"/>
-                <w:sz w:val="24"/>
-                <w:szCs w:val="24"/>
-              </w:rPr>
-              <w:t xml:space="preserve">Si el mensaje no le llega en 3 minutos al usuario, podrá solicitar el reenvió del mensaje </w:t>
+            <w:tcBorders>
+              <w:left w:val="single" w:sz="4" w:space="0" w:color="auto"/>
+            </w:tcBorders>
+          </w:tcPr>
+          <w:p>
+            <w:pPr>
+              <w:rPr>
+                <w:rFonts w:ascii="Arial" w:hAnsi="Arial" w:cs="Arial"/>
+                <w:sz w:val="24"/>
+                <w:szCs w:val="24"/>
+              </w:rPr>
+            </w:pPr>
+            <w:r>
+              <w:rPr>
+                <w:rFonts w:ascii="Arial" w:hAnsi="Arial" w:cs="Arial"/>
+                <w:sz w:val="24"/>
+                <w:szCs w:val="24"/>
+              </w:rPr>
+              <w:t>El usuario</w:t>
+            </w:r>
+            <w:r>
+              <w:rPr>
+                <w:rFonts w:ascii="Arial" w:hAnsi="Arial" w:cs="Arial"/>
+                <w:sz w:val="24"/>
+                <w:szCs w:val="24"/>
+              </w:rPr>
+              <w:t xml:space="preserve"> administrador</w:t>
+            </w:r>
+            <w:r>
+              <w:rPr>
+                <w:rFonts w:ascii="Arial" w:hAnsi="Arial" w:cs="Arial"/>
+                <w:sz w:val="24"/>
+                <w:szCs w:val="24"/>
+              </w:rPr>
+              <w:t xml:space="preserve"> podrá revisar los datos registrados para cada usuario</w:t>
             </w:r>
           </w:p>
         </w:tc>
@@ -4386,6 +4649,9 @@
           <w:tcPr>
             <w:tcW w:w="3519" w:type="dxa"/>
             <w:vMerge/>
+            <w:tcBorders>
+              <w:right w:val="single" w:sz="4" w:space="0" w:color="auto"/>
+            </w:tcBorders>
           </w:tcPr>
           <w:p>
             <w:pPr>
@@ -4402,6 +4668,10 @@
           <w:tcPr>
             <w:tcW w:w="2207" w:type="dxa"/>
             <w:vMerge/>
+            <w:tcBorders>
+              <w:left w:val="single" w:sz="4" w:space="0" w:color="auto"/>
+              <w:right w:val="single" w:sz="4" w:space="0" w:color="auto"/>
+            </w:tcBorders>
           </w:tcPr>
           <w:p>
             <w:pPr>
@@ -4417,22 +4687,25 @@
         <w:tc>
           <w:tcPr>
             <w:tcW w:w="2207" w:type="dxa"/>
-          </w:tcPr>
-          <w:p>
-            <w:pPr>
-              <w:rPr>
-                <w:rFonts w:ascii="Arial" w:hAnsi="Arial" w:cs="Arial"/>
-                <w:sz w:val="24"/>
-                <w:szCs w:val="24"/>
-              </w:rPr>
-            </w:pPr>
-            <w:r>
-              <w:rPr>
-                <w:rFonts w:ascii="Arial" w:hAnsi="Arial" w:cs="Arial"/>
-                <w:sz w:val="24"/>
-                <w:szCs w:val="24"/>
-              </w:rPr>
-              <w:t>Si el código ingresado es incorrecto se mostrará el mensaje “código incorrecto” y le dará la opción de reenviar el código de acceso</w:t>
+            <w:tcBorders>
+              <w:left w:val="single" w:sz="4" w:space="0" w:color="auto"/>
+            </w:tcBorders>
+          </w:tcPr>
+          <w:p>
+            <w:pPr>
+              <w:rPr>
+                <w:rFonts w:ascii="Arial" w:hAnsi="Arial" w:cs="Arial"/>
+                <w:sz w:val="24"/>
+                <w:szCs w:val="24"/>
+              </w:rPr>
+            </w:pPr>
+            <w:r>
+              <w:rPr>
+                <w:rFonts w:ascii="Arial" w:hAnsi="Arial" w:cs="Arial"/>
+                <w:sz w:val="24"/>
+                <w:szCs w:val="24"/>
+              </w:rPr>
+              <w:t>El usuario Administrador podrá consultar los usuarios por el nombre, documento y tipo documento o por el correo registrado</w:t>
             </w:r>
           </w:p>
         </w:tc>
@@ -4441,29 +4714,26 @@
         <w:tc>
           <w:tcPr>
             <w:tcW w:w="895" w:type="dxa"/>
-          </w:tcPr>
-          <w:p>
-            <w:pPr>
-              <w:jc w:val="center"/>
-              <w:rPr>
-                <w:rFonts w:ascii="Arial" w:hAnsi="Arial" w:cs="Arial"/>
-                <w:sz w:val="24"/>
-                <w:szCs w:val="24"/>
-              </w:rPr>
-            </w:pPr>
-            <w:r>
-              <w:rPr>
-                <w:rFonts w:ascii="Arial" w:hAnsi="Arial" w:cs="Arial"/>
-                <w:sz w:val="24"/>
-                <w:szCs w:val="24"/>
-              </w:rPr>
-              <w:t>HU4</w:t>
-            </w:r>
+            <w:vMerge/>
+          </w:tcPr>
+          <w:p>
+            <w:pPr>
+              <w:jc w:val="center"/>
+              <w:rPr>
+                <w:rFonts w:ascii="Arial" w:hAnsi="Arial" w:cs="Arial"/>
+                <w:sz w:val="24"/>
+                <w:szCs w:val="24"/>
+              </w:rPr>
+            </w:pPr>
           </w:p>
         </w:tc>
         <w:tc>
           <w:tcPr>
             <w:tcW w:w="3519" w:type="dxa"/>
+            <w:vMerge/>
+            <w:tcBorders>
+              <w:right w:val="single" w:sz="4" w:space="0" w:color="auto"/>
+            </w:tcBorders>
           </w:tcPr>
           <w:p>
             <w:pPr>
@@ -4479,38 +4749,47 @@
         <w:tc>
           <w:tcPr>
             <w:tcW w:w="2207" w:type="dxa"/>
-          </w:tcPr>
-          <w:p>
-            <w:pPr>
-              <w:jc w:val="center"/>
-              <w:rPr>
-                <w:rFonts w:ascii="Arial" w:hAnsi="Arial" w:cs="Arial"/>
-                <w:sz w:val="24"/>
-                <w:szCs w:val="24"/>
-              </w:rPr>
-            </w:pPr>
-            <w:r>
-              <w:rPr>
-                <w:rFonts w:ascii="Arial" w:hAnsi="Arial" w:cs="Arial"/>
-                <w:sz w:val="24"/>
-                <w:szCs w:val="24"/>
-              </w:rPr>
-              <w:t>Consultar usuarios registrados</w:t>
-            </w:r>
+            <w:vMerge/>
+            <w:tcBorders>
+              <w:left w:val="single" w:sz="4" w:space="0" w:color="auto"/>
+              <w:bottom w:val="single" w:sz="4" w:space="0" w:color="auto"/>
+              <w:right w:val="single" w:sz="4" w:space="0" w:color="auto"/>
+            </w:tcBorders>
+          </w:tcPr>
+          <w:p>
+            <w:pPr>
+              <w:jc w:val="center"/>
+              <w:rPr>
+                <w:rFonts w:ascii="Arial" w:hAnsi="Arial" w:cs="Arial"/>
+                <w:sz w:val="24"/>
+                <w:szCs w:val="24"/>
+              </w:rPr>
+            </w:pPr>
           </w:p>
         </w:tc>
         <w:tc>
           <w:tcPr>
             <w:tcW w:w="2207" w:type="dxa"/>
-          </w:tcPr>
-          <w:p>
-            <w:pPr>
-              <w:rPr>
-                <w:rFonts w:ascii="Arial" w:hAnsi="Arial" w:cs="Arial"/>
-                <w:sz w:val="24"/>
-                <w:szCs w:val="24"/>
-              </w:rPr>
-            </w:pPr>
+            <w:tcBorders>
+              <w:left w:val="single" w:sz="4" w:space="0" w:color="auto"/>
+            </w:tcBorders>
+          </w:tcPr>
+          <w:p>
+            <w:pPr>
+              <w:rPr>
+                <w:rFonts w:ascii="Arial" w:hAnsi="Arial" w:cs="Arial"/>
+                <w:sz w:val="24"/>
+                <w:szCs w:val="24"/>
+              </w:rPr>
+            </w:pPr>
+            <w:r>
+              <w:rPr>
+                <w:rFonts w:ascii="Arial" w:hAnsi="Arial" w:cs="Arial"/>
+                <w:sz w:val="24"/>
+                <w:szCs w:val="24"/>
+              </w:rPr>
+              <w:t>El usuario Administrador podrá consultar la fecha de registro del usuario</w:t>
+            </w:r>
           </w:p>
         </w:tc>
       </w:tr>
@@ -4518,6 +4797,7 @@
         <w:tc>
           <w:tcPr>
             <w:tcW w:w="895" w:type="dxa"/>
+            <w:vMerge w:val="restart"/>
           </w:tcPr>
           <w:p>
             <w:pPr>
@@ -4541,21 +4821,62 @@
         <w:tc>
           <w:tcPr>
             <w:tcW w:w="3519" w:type="dxa"/>
-          </w:tcPr>
-          <w:p>
-            <w:pPr>
-              <w:jc w:val="center"/>
-              <w:rPr>
-                <w:rFonts w:ascii="Arial" w:hAnsi="Arial" w:cs="Arial"/>
-                <w:sz w:val="24"/>
-                <w:szCs w:val="24"/>
-              </w:rPr>
-            </w:pPr>
+            <w:vMerge w:val="restart"/>
+          </w:tcPr>
+          <w:p>
+            <w:pPr>
+              <w:jc w:val="center"/>
+              <w:rPr>
+                <w:rFonts w:ascii="Arial" w:hAnsi="Arial" w:cs="Arial"/>
+                <w:sz w:val="24"/>
+                <w:szCs w:val="24"/>
+              </w:rPr>
+            </w:pPr>
+            <w:r>
+              <w:rPr>
+                <w:rFonts w:ascii="Arial" w:hAnsi="Arial" w:cs="Arial"/>
+                <w:sz w:val="24"/>
+                <w:szCs w:val="24"/>
+              </w:rPr>
+              <w:t xml:space="preserve">Usuario </w:t>
+            </w:r>
+            <w:proofErr w:type="spellStart"/>
+            <w:r>
+              <w:rPr>
+                <w:rFonts w:ascii="Arial" w:hAnsi="Arial" w:cs="Arial"/>
+                <w:sz w:val="24"/>
+                <w:szCs w:val="24"/>
+              </w:rPr>
+              <w:t>Best</w:t>
+            </w:r>
+            <w:proofErr w:type="spellEnd"/>
+            <w:r>
+              <w:rPr>
+                <w:rFonts w:ascii="Arial" w:hAnsi="Arial" w:cs="Arial"/>
+                <w:sz w:val="24"/>
+                <w:szCs w:val="24"/>
+              </w:rPr>
+              <w:t xml:space="preserve"> </w:t>
+            </w:r>
+            <w:proofErr w:type="spellStart"/>
+            <w:r>
+              <w:rPr>
+                <w:rFonts w:ascii="Arial" w:hAnsi="Arial" w:cs="Arial"/>
+                <w:sz w:val="24"/>
+                <w:szCs w:val="24"/>
+              </w:rPr>
+              <w:t>Ambient</w:t>
+            </w:r>
+            <w:proofErr w:type="spellEnd"/>
           </w:p>
         </w:tc>
         <w:tc>
           <w:tcPr>
             <w:tcW w:w="2207" w:type="dxa"/>
+            <w:vMerge w:val="restart"/>
+            <w:tcBorders>
+              <w:top w:val="single" w:sz="4" w:space="0" w:color="auto"/>
+            </w:tcBorders>
           </w:tcPr>
           <w:p>
             <w:pPr>
@@ -4588,6 +4909,32 @@
                 <w:szCs w:val="24"/>
               </w:rPr>
             </w:pPr>
+            <w:r>
+              <w:rPr>
+                <w:rFonts w:ascii="Arial" w:hAnsi="Arial" w:cs="Arial"/>
+                <w:sz w:val="24"/>
+                <w:szCs w:val="24"/>
+              </w:rPr>
+              <w:t xml:space="preserve">El usuario podrá ver su información en un </w:t>
+            </w:r>
+            <w:proofErr w:type="spellStart"/>
+            <w:r>
+              <w:rPr>
+                <w:rFonts w:ascii="Arial" w:hAnsi="Arial" w:cs="Arial"/>
+                <w:sz w:val="24"/>
+                <w:szCs w:val="24"/>
+              </w:rPr>
+              <w:t>modulo</w:t>
+            </w:r>
+            <w:proofErr w:type="spellEnd"/>
+            <w:r>
+              <w:rPr>
+                <w:rFonts w:ascii="Arial" w:hAnsi="Arial" w:cs="Arial"/>
+                <w:sz w:val="24"/>
+                <w:szCs w:val="24"/>
+              </w:rPr>
+              <w:t xml:space="preserve"> de gestión de usuario</w:t>
+            </w:r>
           </w:p>
         </w:tc>
       </w:tr>
@@ -4595,30 +4942,23 @@
         <w:tc>
           <w:tcPr>
             <w:tcW w:w="895" w:type="dxa"/>
-          </w:tcPr>
-          <w:p>
-            <w:pPr>
-              <w:jc w:val="center"/>
-              <w:rPr>
-                <w:rFonts w:ascii="Arial" w:hAnsi="Arial" w:cs="Arial"/>
-                <w:sz w:val="24"/>
-                <w:szCs w:val="24"/>
-              </w:rPr>
-            </w:pPr>
-            <w:r>
-              <w:rPr>
-                <w:rFonts w:ascii="Arial" w:hAnsi="Arial" w:cs="Arial"/>
-                <w:sz w:val="24"/>
-                <w:szCs w:val="24"/>
-              </w:rPr>
-              <w:lastRenderedPageBreak/>
-              <w:t>HU6</w:t>
-            </w:r>
+            <w:vMerge/>
+          </w:tcPr>
+          <w:p>
+            <w:pPr>
+              <w:jc w:val="center"/>
+              <w:rPr>
+                <w:rFonts w:ascii="Arial" w:hAnsi="Arial" w:cs="Arial"/>
+                <w:sz w:val="24"/>
+                <w:szCs w:val="24"/>
+              </w:rPr>
+            </w:pPr>
           </w:p>
         </w:tc>
         <w:tc>
           <w:tcPr>
             <w:tcW w:w="3519" w:type="dxa"/>
+            <w:vMerge/>
           </w:tcPr>
           <w:p>
             <w:pPr>
@@ -4634,24 +4974,17 @@
         <w:tc>
           <w:tcPr>
             <w:tcW w:w="2207" w:type="dxa"/>
-          </w:tcPr>
-          <w:p>
-            <w:pPr>
-              <w:jc w:val="center"/>
-              <w:rPr>
-                <w:rFonts w:ascii="Arial" w:hAnsi="Arial" w:cs="Arial"/>
-                <w:sz w:val="24"/>
-                <w:szCs w:val="24"/>
-              </w:rPr>
-            </w:pPr>
-            <w:r>
-              <w:rPr>
-                <w:rFonts w:ascii="Arial" w:hAnsi="Arial" w:cs="Arial"/>
-                <w:sz w:val="24"/>
-                <w:szCs w:val="24"/>
-              </w:rPr>
-              <w:t>Eliminar información</w:t>
-            </w:r>
+            <w:vMerge/>
+          </w:tcPr>
+          <w:p>
+            <w:pPr>
+              <w:jc w:val="center"/>
+              <w:rPr>
+                <w:rFonts w:ascii="Arial" w:hAnsi="Arial" w:cs="Arial"/>
+                <w:sz w:val="24"/>
+                <w:szCs w:val="24"/>
+              </w:rPr>
+            </w:pPr>
           </w:p>
         </w:tc>
         <w:tc>
@@ -4666,6 +4999,14 @@
                 <w:szCs w:val="24"/>
               </w:rPr>
             </w:pPr>
+            <w:r>
+              <w:rPr>
+                <w:rFonts w:ascii="Arial" w:hAnsi="Arial" w:cs="Arial"/>
+                <w:sz w:val="24"/>
+                <w:szCs w:val="24"/>
+              </w:rPr>
+              <w:t xml:space="preserve">El usuario podrá modificar sus datos personales a excepción del documento </w:t>
+            </w:r>
           </w:p>
         </w:tc>
       </w:tr>
@@ -4689,7 +5030,7 @@
                 <w:sz w:val="24"/>
                 <w:szCs w:val="24"/>
               </w:rPr>
-              <w:t>HU7</w:t>
+              <w:t>HU6</w:t>
             </w:r>
           </w:p>
         </w:tc>
@@ -4706,6 +5047,42 @@
                 <w:szCs w:val="24"/>
               </w:rPr>
             </w:pPr>
+            <w:r>
+              <w:rPr>
+                <w:rFonts w:ascii="Arial" w:hAnsi="Arial" w:cs="Arial"/>
+                <w:sz w:val="24"/>
+                <w:szCs w:val="24"/>
+              </w:rPr>
+              <w:t xml:space="preserve">Usuario </w:t>
+            </w:r>
+            <w:proofErr w:type="spellStart"/>
+            <w:r>
+              <w:rPr>
+                <w:rFonts w:ascii="Arial" w:hAnsi="Arial" w:cs="Arial"/>
+                <w:sz w:val="24"/>
+                <w:szCs w:val="24"/>
+              </w:rPr>
+              <w:t>Best</w:t>
+            </w:r>
+            <w:proofErr w:type="spellEnd"/>
+            <w:r>
+              <w:rPr>
+                <w:rFonts w:ascii="Arial" w:hAnsi="Arial" w:cs="Arial"/>
+                <w:sz w:val="24"/>
+                <w:szCs w:val="24"/>
+              </w:rPr>
+              <w:t xml:space="preserve"> </w:t>
+            </w:r>
+            <w:proofErr w:type="spellStart"/>
+            <w:r>
+              <w:rPr>
+                <w:rFonts w:ascii="Arial" w:hAnsi="Arial" w:cs="Arial"/>
+                <w:sz w:val="24"/>
+                <w:szCs w:val="24"/>
+              </w:rPr>
+              <w:t>Ambient</w:t>
+            </w:r>
+            <w:proofErr w:type="spellEnd"/>
           </w:p>
         </w:tc>
         <w:tc>
@@ -4727,7 +5104,7 @@
                 <w:sz w:val="24"/>
                 <w:szCs w:val="24"/>
               </w:rPr>
-              <w:t>Eliminar usuarios</w:t>
+              <w:t>Eliminar información</w:t>
             </w:r>
           </w:p>
         </w:tc>
@@ -4743,6 +5120,32 @@
                 <w:szCs w:val="24"/>
               </w:rPr>
             </w:pPr>
+            <w:r>
+              <w:rPr>
+                <w:rFonts w:ascii="Arial" w:hAnsi="Arial" w:cs="Arial"/>
+                <w:sz w:val="24"/>
+                <w:szCs w:val="24"/>
+              </w:rPr>
+              <w:t xml:space="preserve">Los usuarios podrán eliminar la información que ha publicado en un </w:t>
+            </w:r>
+            <w:proofErr w:type="spellStart"/>
+            <w:r>
+              <w:rPr>
+                <w:rFonts w:ascii="Arial" w:hAnsi="Arial" w:cs="Arial"/>
+                <w:sz w:val="24"/>
+                <w:szCs w:val="24"/>
+              </w:rPr>
+              <w:t>modulo</w:t>
+            </w:r>
+            <w:proofErr w:type="spellEnd"/>
+            <w:r>
+              <w:rPr>
+                <w:rFonts w:ascii="Arial" w:hAnsi="Arial" w:cs="Arial"/>
+                <w:sz w:val="24"/>
+                <w:szCs w:val="24"/>
+              </w:rPr>
+              <w:t xml:space="preserve"> de gestión de publicaciones </w:t>
+            </w:r>
           </w:p>
         </w:tc>
       </w:tr>
@@ -4766,7 +5169,7 @@
                 <w:sz w:val="24"/>
                 <w:szCs w:val="24"/>
               </w:rPr>
-              <w:t>HU8</w:t>
+              <w:t>HU7</w:t>
             </w:r>
           </w:p>
         </w:tc>
@@ -4783,6 +5186,42 @@
                 <w:szCs w:val="24"/>
               </w:rPr>
             </w:pPr>
+            <w:r>
+              <w:rPr>
+                <w:rFonts w:ascii="Arial" w:hAnsi="Arial" w:cs="Arial"/>
+                <w:sz w:val="24"/>
+                <w:szCs w:val="24"/>
+              </w:rPr>
+              <w:t xml:space="preserve">Usuario Administrador </w:t>
+            </w:r>
+            <w:proofErr w:type="spellStart"/>
+            <w:r>
+              <w:rPr>
+                <w:rFonts w:ascii="Arial" w:hAnsi="Arial" w:cs="Arial"/>
+                <w:sz w:val="24"/>
+                <w:szCs w:val="24"/>
+              </w:rPr>
+              <w:t>Best</w:t>
+            </w:r>
+            <w:proofErr w:type="spellEnd"/>
+            <w:r>
+              <w:rPr>
+                <w:rFonts w:ascii="Arial" w:hAnsi="Arial" w:cs="Arial"/>
+                <w:sz w:val="24"/>
+                <w:szCs w:val="24"/>
+              </w:rPr>
+              <w:t xml:space="preserve"> </w:t>
+            </w:r>
+            <w:proofErr w:type="spellStart"/>
+            <w:r>
+              <w:rPr>
+                <w:rFonts w:ascii="Arial" w:hAnsi="Arial" w:cs="Arial"/>
+                <w:sz w:val="24"/>
+                <w:szCs w:val="24"/>
+              </w:rPr>
+              <w:t>Ambient</w:t>
+            </w:r>
+            <w:proofErr w:type="spellEnd"/>
           </w:p>
         </w:tc>
         <w:tc>
@@ -4804,7 +5243,7 @@
                 <w:sz w:val="24"/>
                 <w:szCs w:val="24"/>
               </w:rPr>
-              <w:t>Deshabilitar cuenta</w:t>
+              <w:t>Eliminar usuarios</w:t>
             </w:r>
           </w:p>
         </w:tc>
@@ -4820,6 +5259,14 @@
                 <w:szCs w:val="24"/>
               </w:rPr>
             </w:pPr>
+            <w:r>
+              <w:rPr>
+                <w:rFonts w:ascii="Arial" w:hAnsi="Arial" w:cs="Arial"/>
+                <w:sz w:val="24"/>
+                <w:szCs w:val="24"/>
+              </w:rPr>
+              <w:t>El usuario Administrador podrá inhabilitar un usuario</w:t>
+            </w:r>
           </w:p>
         </w:tc>
       </w:tr>
@@ -4843,6 +5290,85 @@
                 <w:sz w:val="24"/>
                 <w:szCs w:val="24"/>
               </w:rPr>
+              <w:lastRenderedPageBreak/>
+              <w:t>HU8</w:t>
+            </w:r>
+          </w:p>
+        </w:tc>
+        <w:tc>
+          <w:tcPr>
+            <w:tcW w:w="3519" w:type="dxa"/>
+          </w:tcPr>
+          <w:p>
+            <w:pPr>
+              <w:jc w:val="center"/>
+              <w:rPr>
+                <w:rFonts w:ascii="Arial" w:hAnsi="Arial" w:cs="Arial"/>
+                <w:sz w:val="24"/>
+                <w:szCs w:val="24"/>
+              </w:rPr>
+            </w:pPr>
+          </w:p>
+        </w:tc>
+        <w:tc>
+          <w:tcPr>
+            <w:tcW w:w="2207" w:type="dxa"/>
+          </w:tcPr>
+          <w:p>
+            <w:pPr>
+              <w:jc w:val="center"/>
+              <w:rPr>
+                <w:rFonts w:ascii="Arial" w:hAnsi="Arial" w:cs="Arial"/>
+                <w:sz w:val="24"/>
+                <w:szCs w:val="24"/>
+              </w:rPr>
+            </w:pPr>
+            <w:r>
+              <w:rPr>
+                <w:rFonts w:ascii="Arial" w:hAnsi="Arial" w:cs="Arial"/>
+                <w:sz w:val="24"/>
+                <w:szCs w:val="24"/>
+              </w:rPr>
+              <w:t>Deshabilitar cuenta</w:t>
+            </w:r>
+          </w:p>
+        </w:tc>
+        <w:tc>
+          <w:tcPr>
+            <w:tcW w:w="2207" w:type="dxa"/>
+          </w:tcPr>
+          <w:p>
+            <w:pPr>
+              <w:rPr>
+                <w:rFonts w:ascii="Arial" w:hAnsi="Arial" w:cs="Arial"/>
+                <w:sz w:val="24"/>
+                <w:szCs w:val="24"/>
+              </w:rPr>
+            </w:pPr>
+          </w:p>
+        </w:tc>
+      </w:tr>
+      <w:tr>
+        <w:tc>
+          <w:tcPr>
+            <w:tcW w:w="895" w:type="dxa"/>
+            <w:vMerge w:val="restart"/>
+          </w:tcPr>
+          <w:p>
+            <w:pPr>
+              <w:jc w:val="center"/>
+              <w:rPr>
+                <w:rFonts w:ascii="Arial" w:hAnsi="Arial" w:cs="Arial"/>
+                <w:sz w:val="24"/>
+                <w:szCs w:val="24"/>
+              </w:rPr>
+            </w:pPr>
+            <w:r>
+              <w:rPr>
+                <w:rFonts w:ascii="Arial" w:hAnsi="Arial" w:cs="Arial"/>
+                <w:sz w:val="24"/>
+                <w:szCs w:val="24"/>
+              </w:rPr>
               <w:t>HU9</w:t>
             </w:r>
           </w:p>
@@ -4850,21 +5376,59 @@
         <w:tc>
           <w:tcPr>
             <w:tcW w:w="3519" w:type="dxa"/>
-          </w:tcPr>
-          <w:p>
-            <w:pPr>
-              <w:jc w:val="center"/>
-              <w:rPr>
-                <w:rFonts w:ascii="Arial" w:hAnsi="Arial" w:cs="Arial"/>
-                <w:sz w:val="24"/>
-                <w:szCs w:val="24"/>
-              </w:rPr>
-            </w:pPr>
+            <w:vMerge w:val="restart"/>
+          </w:tcPr>
+          <w:p>
+            <w:pPr>
+              <w:jc w:val="center"/>
+              <w:rPr>
+                <w:rFonts w:ascii="Arial" w:hAnsi="Arial" w:cs="Arial"/>
+                <w:sz w:val="24"/>
+                <w:szCs w:val="24"/>
+              </w:rPr>
+            </w:pPr>
+            <w:r>
+              <w:rPr>
+                <w:rFonts w:ascii="Arial" w:hAnsi="Arial" w:cs="Arial"/>
+                <w:sz w:val="24"/>
+                <w:szCs w:val="24"/>
+              </w:rPr>
+              <w:t xml:space="preserve">Usuario </w:t>
+            </w:r>
+            <w:proofErr w:type="spellStart"/>
+            <w:r>
+              <w:rPr>
+                <w:rFonts w:ascii="Arial" w:hAnsi="Arial" w:cs="Arial"/>
+                <w:sz w:val="24"/>
+                <w:szCs w:val="24"/>
+              </w:rPr>
+              <w:t>Best</w:t>
+            </w:r>
+            <w:proofErr w:type="spellEnd"/>
+            <w:r>
+              <w:rPr>
+                <w:rFonts w:ascii="Arial" w:hAnsi="Arial" w:cs="Arial"/>
+                <w:sz w:val="24"/>
+                <w:szCs w:val="24"/>
+              </w:rPr>
+              <w:t xml:space="preserve"> </w:t>
+            </w:r>
+            <w:proofErr w:type="spellStart"/>
+            <w:r>
+              <w:rPr>
+                <w:rFonts w:ascii="Arial" w:hAnsi="Arial" w:cs="Arial"/>
+                <w:sz w:val="24"/>
+                <w:szCs w:val="24"/>
+              </w:rPr>
+              <w:t>Ambient</w:t>
+            </w:r>
+            <w:proofErr w:type="spellEnd"/>
           </w:p>
         </w:tc>
         <w:tc>
           <w:tcPr>
             <w:tcW w:w="2207" w:type="dxa"/>
+            <w:vMerge w:val="restart"/>
           </w:tcPr>
           <w:p>
             <w:pPr>
@@ -4896,6 +5460,215 @@
                 <w:sz w:val="24"/>
                 <w:szCs w:val="24"/>
               </w:rPr>
+            </w:pPr>
+            <w:r>
+              <w:rPr>
+                <w:rFonts w:ascii="Arial" w:hAnsi="Arial" w:cs="Arial"/>
+                <w:sz w:val="24"/>
+                <w:szCs w:val="24"/>
+              </w:rPr>
+              <w:t>El usuario podrá publicar nuevas publicaciones</w:t>
+            </w:r>
+          </w:p>
+        </w:tc>
+      </w:tr>
+      <w:tr>
+        <w:tc>
+          <w:tcPr>
+            <w:tcW w:w="895" w:type="dxa"/>
+            <w:vMerge/>
+          </w:tcPr>
+          <w:p>
+            <w:pPr>
+              <w:jc w:val="center"/>
+              <w:rPr>
+                <w:rFonts w:ascii="Arial" w:hAnsi="Arial" w:cs="Arial"/>
+                <w:sz w:val="24"/>
+                <w:szCs w:val="24"/>
+              </w:rPr>
+            </w:pPr>
+          </w:p>
+        </w:tc>
+        <w:tc>
+          <w:tcPr>
+            <w:tcW w:w="3519" w:type="dxa"/>
+            <w:vMerge/>
+          </w:tcPr>
+          <w:p>
+            <w:pPr>
+              <w:jc w:val="center"/>
+              <w:rPr>
+                <w:rFonts w:ascii="Arial" w:hAnsi="Arial" w:cs="Arial"/>
+                <w:sz w:val="24"/>
+                <w:szCs w:val="24"/>
+              </w:rPr>
+            </w:pPr>
+          </w:p>
+        </w:tc>
+        <w:tc>
+          <w:tcPr>
+            <w:tcW w:w="2207" w:type="dxa"/>
+            <w:vMerge/>
+          </w:tcPr>
+          <w:p>
+            <w:pPr>
+              <w:jc w:val="center"/>
+              <w:rPr>
+                <w:rFonts w:ascii="Arial" w:hAnsi="Arial" w:cs="Arial"/>
+                <w:sz w:val="24"/>
+                <w:szCs w:val="24"/>
+              </w:rPr>
+            </w:pPr>
+          </w:p>
+        </w:tc>
+        <w:tc>
+          <w:tcPr>
+            <w:tcW w:w="2207" w:type="dxa"/>
+          </w:tcPr>
+          <w:p>
+            <w:pPr>
+              <w:rPr>
+                <w:rFonts w:ascii="Arial" w:hAnsi="Arial" w:cs="Arial"/>
+                <w:sz w:val="24"/>
+                <w:szCs w:val="24"/>
+              </w:rPr>
+            </w:pPr>
+            <w:r>
+              <w:rPr>
+                <w:rFonts w:ascii="Arial" w:hAnsi="Arial" w:cs="Arial"/>
+                <w:sz w:val="24"/>
+                <w:szCs w:val="24"/>
+              </w:rPr>
+              <w:t>El usuario podrá editar la información publicada</w:t>
+            </w:r>
+          </w:p>
+        </w:tc>
+      </w:tr>
+      <w:tr>
+        <w:tc>
+          <w:tcPr>
+            <w:tcW w:w="895" w:type="dxa"/>
+            <w:vMerge/>
+          </w:tcPr>
+          <w:p>
+            <w:pPr>
+              <w:jc w:val="center"/>
+              <w:rPr>
+                <w:rFonts w:ascii="Arial" w:hAnsi="Arial" w:cs="Arial"/>
+                <w:sz w:val="24"/>
+                <w:szCs w:val="24"/>
+              </w:rPr>
+            </w:pPr>
+          </w:p>
+        </w:tc>
+        <w:tc>
+          <w:tcPr>
+            <w:tcW w:w="3519" w:type="dxa"/>
+            <w:vMerge/>
+          </w:tcPr>
+          <w:p>
+            <w:pPr>
+              <w:jc w:val="center"/>
+              <w:rPr>
+                <w:rFonts w:ascii="Arial" w:hAnsi="Arial" w:cs="Arial"/>
+                <w:sz w:val="24"/>
+                <w:szCs w:val="24"/>
+              </w:rPr>
+            </w:pPr>
+          </w:p>
+        </w:tc>
+        <w:tc>
+          <w:tcPr>
+            <w:tcW w:w="2207" w:type="dxa"/>
+            <w:vMerge/>
+          </w:tcPr>
+          <w:p>
+            <w:pPr>
+              <w:jc w:val="center"/>
+              <w:rPr>
+                <w:rFonts w:ascii="Arial" w:hAnsi="Arial" w:cs="Arial"/>
+                <w:sz w:val="24"/>
+                <w:szCs w:val="24"/>
+              </w:rPr>
+            </w:pPr>
+          </w:p>
+        </w:tc>
+        <w:tc>
+          <w:tcPr>
+            <w:tcW w:w="2207" w:type="dxa"/>
+          </w:tcPr>
+          <w:p>
+            <w:pPr>
+              <w:rPr>
+                <w:rFonts w:ascii="Arial" w:hAnsi="Arial" w:cs="Arial"/>
+                <w:sz w:val="24"/>
+                <w:szCs w:val="24"/>
+              </w:rPr>
+            </w:pPr>
+            <w:r>
+              <w:rPr>
+                <w:rFonts w:ascii="Arial" w:hAnsi="Arial" w:cs="Arial"/>
+                <w:sz w:val="24"/>
+                <w:szCs w:val="24"/>
+              </w:rPr>
+              <w:t>El usuario podrá deshabilitar las publicaciones para que no puedan ser vitas por otros usuarios</w:t>
+            </w:r>
+          </w:p>
+        </w:tc>
+      </w:tr>
+      <w:tr>
+        <w:tc>
+          <w:tcPr>
+            <w:tcW w:w="895" w:type="dxa"/>
+          </w:tcPr>
+          <w:p>
+            <w:pPr>
+              <w:jc w:val="center"/>
+              <w:rPr>
+                <w:rFonts w:ascii="Arial" w:hAnsi="Arial" w:cs="Arial"/>
+                <w:sz w:val="24"/>
+                <w:szCs w:val="24"/>
+              </w:rPr>
+            </w:pPr>
+          </w:p>
+        </w:tc>
+        <w:tc>
+          <w:tcPr>
+            <w:tcW w:w="3519" w:type="dxa"/>
+          </w:tcPr>
+          <w:p>
+            <w:pPr>
+              <w:jc w:val="center"/>
+              <w:rPr>
+                <w:rFonts w:ascii="Arial" w:hAnsi="Arial" w:cs="Arial"/>
+                <w:sz w:val="24"/>
+                <w:szCs w:val="24"/>
+              </w:rPr>
+            </w:pPr>
+          </w:p>
+        </w:tc>
+        <w:tc>
+          <w:tcPr>
+            <w:tcW w:w="2207" w:type="dxa"/>
+          </w:tcPr>
+          <w:p>
+            <w:pPr>
+              <w:jc w:val="center"/>
+              <w:rPr>
+                <w:rFonts w:ascii="Arial" w:hAnsi="Arial" w:cs="Arial"/>
+                <w:sz w:val="24"/>
+                <w:szCs w:val="24"/>
+              </w:rPr>
+            </w:pPr>
+          </w:p>
+        </w:tc>
+        <w:tc>
+          <w:tcPr>
+            <w:tcW w:w="2207" w:type="dxa"/>
+          </w:tcPr>
+          <w:p>
+            <w:pPr>
+              <w:jc w:val="center"/>
             </w:pPr>
           </w:p>
         </w:tc>
@@ -5139,7 +5912,6 @@
           <w:sz w:val="24"/>
           <w:szCs w:val="24"/>
         </w:rPr>
-        <w:lastRenderedPageBreak/>
         <w:t>MOCKUPS</w:t>
       </w:r>
       <w:bookmarkEnd w:id="4"/>
@@ -5423,7 +6195,6 @@
           <w:sz w:val="24"/>
           <w:szCs w:val="24"/>
         </w:rPr>
-        <w:lastRenderedPageBreak/>
         <w:t>DIAGRAMA DE DESPLIEGUE</w:t>
       </w:r>
       <w:bookmarkEnd w:id="5"/>
@@ -6051,7 +6822,6 @@
   <w:style w:type="character" w:default="1" w:styleId="Fuentedeprrafopredeter">
     <w:name w:val="Default Paragraph Font"/>
     <w:uiPriority w:val="1"/>
-    <w:semiHidden/>
     <w:unhideWhenUsed/>
   </w:style>
   <w:style w:type="table" w:default="1" w:styleId="Tablanormal">

</xml_diff>

<commit_message>
Docs. Se agrega V2 mockups , y Actualizacion de presentacion Best Ambient
</commit_message>
<xml_diff>
--- a/Primera Entrega/Presentacion/BEST AMBIENT.docx
+++ b/Primera Entrega/Presentacion/BEST AMBIENT.docx
@@ -621,9 +621,7 @@
               <w:tab w:val="right" w:leader="dot" w:pos="8828"/>
             </w:tabs>
             <w:rPr>
-              <w:rFonts w:eastAsiaTheme="minorEastAsia"/>
               <w:noProof/>
-              <w:lang w:eastAsia="es-CO"/>
             </w:rPr>
           </w:pPr>
           <w:hyperlink w:anchor="_Toc82467447" w:history="1">
@@ -684,6 +682,43 @@
                 <w:webHidden/>
               </w:rPr>
               <w:fldChar w:fldCharType="end"/>
+            </w:r>
+          </w:hyperlink>
+        </w:p>
+        <w:p>
+          <w:pPr>
+            <w:pStyle w:val="TDC1"/>
+            <w:tabs>
+              <w:tab w:val="right" w:leader="dot" w:pos="8828"/>
+            </w:tabs>
+            <w:rPr>
+              <w:noProof/>
+            </w:rPr>
+          </w:pPr>
+          <w:hyperlink w:anchor="_Toc82467449" w:history="1">
+            <w:r>
+              <w:rPr>
+                <w:rStyle w:val="Hipervnculo"/>
+                <w:rFonts w:ascii="Arial" w:hAnsi="Arial" w:cs="Arial"/>
+                <w:b/>
+                <w:bCs/>
+                <w:noProof/>
+              </w:rPr>
+              <w:t>DIAGRAMA DE DESPLIEGUE</w:t>
+            </w:r>
+            <w:r>
+              <w:rPr>
+                <w:noProof/>
+                <w:webHidden/>
+              </w:rPr>
+              <w:tab/>
+            </w:r>
+            <w:r>
+              <w:rPr>
+                <w:noProof/>
+                <w:webHidden/>
+              </w:rPr>
+              <w:t>7</w:t>
             </w:r>
           </w:hyperlink>
         </w:p>
@@ -722,114 +757,7 @@
                 <w:noProof/>
                 <w:webHidden/>
               </w:rPr>
-              <w:fldChar w:fldCharType="begin"/>
-            </w:r>
-            <w:r>
-              <w:rPr>
-                <w:noProof/>
-                <w:webHidden/>
-              </w:rPr>
-              <w:instrText xml:space="preserve"> PAGEREF _Toc82467448 \h </w:instrText>
-            </w:r>
-            <w:r>
-              <w:rPr>
-                <w:noProof/>
-                <w:webHidden/>
-              </w:rPr>
-            </w:r>
-            <w:r>
-              <w:rPr>
-                <w:noProof/>
-                <w:webHidden/>
-              </w:rPr>
-              <w:fldChar w:fldCharType="separate"/>
-            </w:r>
-            <w:r>
-              <w:rPr>
-                <w:noProof/>
-                <w:webHidden/>
-              </w:rPr>
-              <w:t>7</w:t>
-            </w:r>
-            <w:r>
-              <w:rPr>
-                <w:noProof/>
-                <w:webHidden/>
-              </w:rPr>
-              <w:fldChar w:fldCharType="end"/>
-            </w:r>
-          </w:hyperlink>
-        </w:p>
-        <w:p>
-          <w:pPr>
-            <w:pStyle w:val="TDC1"/>
-            <w:tabs>
-              <w:tab w:val="right" w:leader="dot" w:pos="8828"/>
-            </w:tabs>
-            <w:rPr>
-              <w:rFonts w:eastAsiaTheme="minorEastAsia"/>
-              <w:noProof/>
-              <w:lang w:eastAsia="es-CO"/>
-            </w:rPr>
-          </w:pPr>
-          <w:hyperlink w:anchor="_Toc82467449" w:history="1">
-            <w:r>
-              <w:rPr>
-                <w:rStyle w:val="Hipervnculo"/>
-                <w:rFonts w:ascii="Arial" w:hAnsi="Arial" w:cs="Arial"/>
-                <w:b/>
-                <w:bCs/>
-                <w:noProof/>
-              </w:rPr>
-              <w:t>DIAGRAMA DE DESPLIEGUE</w:t>
-            </w:r>
-            <w:r>
-              <w:rPr>
-                <w:noProof/>
-                <w:webHidden/>
-              </w:rPr>
-              <w:tab/>
-            </w:r>
-            <w:r>
-              <w:rPr>
-                <w:noProof/>
-                <w:webHidden/>
-              </w:rPr>
-              <w:fldChar w:fldCharType="begin"/>
-            </w:r>
-            <w:r>
-              <w:rPr>
-                <w:noProof/>
-                <w:webHidden/>
-              </w:rPr>
-              <w:instrText xml:space="preserve"> PAGEREF _Toc82467449 \h </w:instrText>
-            </w:r>
-            <w:r>
-              <w:rPr>
-                <w:noProof/>
-                <w:webHidden/>
-              </w:rPr>
-            </w:r>
-            <w:r>
-              <w:rPr>
-                <w:noProof/>
-                <w:webHidden/>
-              </w:rPr>
-              <w:fldChar w:fldCharType="separate"/>
-            </w:r>
-            <w:r>
-              <w:rPr>
-                <w:noProof/>
-                <w:webHidden/>
-              </w:rPr>
               <w:t>8</w:t>
-            </w:r>
-            <w:r>
-              <w:rPr>
-                <w:noProof/>
-                <w:webHidden/>
-              </w:rPr>
-              <w:fldChar w:fldCharType="end"/>
             </w:r>
           </w:hyperlink>
         </w:p>
@@ -4400,15 +4328,7 @@
                 <w:sz w:val="24"/>
                 <w:szCs w:val="24"/>
               </w:rPr>
-              <w:t xml:space="preserve">Usuario </w:t>
-            </w:r>
-            <w:r>
-              <w:rPr>
-                <w:rFonts w:ascii="Arial" w:hAnsi="Arial" w:cs="Arial"/>
-                <w:sz w:val="24"/>
-                <w:szCs w:val="24"/>
-              </w:rPr>
-              <w:t xml:space="preserve">Administrador </w:t>
+              <w:t xml:space="preserve">Usuario Administrador </w:t>
             </w:r>
             <w:proofErr w:type="spellStart"/>
             <w:r>
@@ -5836,61 +5756,6 @@
     </w:p>
     <w:p>
       <w:pPr>
-        <w:jc w:val="center"/>
-        <w:rPr>
-          <w:rFonts w:ascii="Arial" w:hAnsi="Arial" w:cs="Arial"/>
-          <w:sz w:val="24"/>
-          <w:szCs w:val="24"/>
-        </w:rPr>
-      </w:pPr>
-    </w:p>
-    <w:p>
-      <w:pPr>
-        <w:rPr>
-          <w:rFonts w:ascii="Arial" w:hAnsi="Arial" w:cs="Arial"/>
-          <w:sz w:val="24"/>
-          <w:szCs w:val="24"/>
-        </w:rPr>
-      </w:pPr>
-    </w:p>
-    <w:p>
-      <w:pPr>
-        <w:rPr>
-          <w:rFonts w:ascii="Arial" w:hAnsi="Arial" w:cs="Arial"/>
-          <w:sz w:val="24"/>
-          <w:szCs w:val="24"/>
-        </w:rPr>
-      </w:pPr>
-    </w:p>
-    <w:p>
-      <w:pPr>
-        <w:rPr>
-          <w:rFonts w:ascii="Arial" w:hAnsi="Arial" w:cs="Arial"/>
-          <w:sz w:val="24"/>
-          <w:szCs w:val="24"/>
-        </w:rPr>
-      </w:pPr>
-    </w:p>
-    <w:p>
-      <w:pPr>
-        <w:rPr>
-          <w:rFonts w:ascii="Arial" w:hAnsi="Arial" w:cs="Arial"/>
-          <w:sz w:val="24"/>
-          <w:szCs w:val="24"/>
-        </w:rPr>
-      </w:pPr>
-    </w:p>
-    <w:p>
-      <w:pPr>
-        <w:rPr>
-          <w:rFonts w:ascii="Arial" w:hAnsi="Arial" w:cs="Arial"/>
-          <w:sz w:val="24"/>
-          <w:szCs w:val="24"/>
-        </w:rPr>
-      </w:pPr>
-    </w:p>
-    <w:p>
-      <w:pPr>
         <w:pStyle w:val="Ttulo1"/>
         <w:jc w:val="center"/>
         <w:rPr>
@@ -5902,7 +5767,7 @@
           <w:szCs w:val="24"/>
         </w:rPr>
       </w:pPr>
-      <w:bookmarkStart w:id="4" w:name="_Toc82467448"/>
+      <w:bookmarkStart w:id="4" w:name="_Toc82467449"/>
       <w:r>
         <w:rPr>
           <w:rFonts w:ascii="Arial" w:hAnsi="Arial" w:cs="Arial"/>
@@ -5912,292 +5777,10 @@
           <w:sz w:val="24"/>
           <w:szCs w:val="24"/>
         </w:rPr>
-        <w:t>MOCKUPS</w:t>
+        <w:lastRenderedPageBreak/>
+        <w:t>DIAGRAMA DE DESPLIEGUE</w:t>
       </w:r>
       <w:bookmarkEnd w:id="4"/>
-    </w:p>
-    <w:p>
-      <w:pPr>
-        <w:rPr>
-          <w:rFonts w:ascii="Arial" w:hAnsi="Arial" w:cs="Arial"/>
-          <w:sz w:val="24"/>
-          <w:szCs w:val="24"/>
-        </w:rPr>
-      </w:pPr>
-    </w:p>
-    <w:p>
-      <w:pPr>
-        <w:jc w:val="center"/>
-        <w:rPr>
-          <w:rFonts w:ascii="Arial" w:hAnsi="Arial" w:cs="Arial"/>
-          <w:sz w:val="24"/>
-          <w:szCs w:val="24"/>
-        </w:rPr>
-      </w:pPr>
-    </w:p>
-    <w:p>
-      <w:pPr>
-        <w:rPr>
-          <w:rFonts w:ascii="Arial" w:hAnsi="Arial" w:cs="Arial"/>
-          <w:sz w:val="24"/>
-          <w:szCs w:val="24"/>
-        </w:rPr>
-      </w:pPr>
-      <w:r>
-        <w:rPr>
-          <w:rFonts w:ascii="Arial" w:hAnsi="Arial" w:cs="Arial"/>
-          <w:sz w:val="24"/>
-          <w:szCs w:val="24"/>
-        </w:rPr>
-        <w:t>Mockups Best Ambient</w:t>
-      </w:r>
-    </w:p>
-    <w:p>
-      <w:pPr>
-        <w:jc w:val="center"/>
-        <w:rPr>
-          <w:rFonts w:ascii="Arial" w:hAnsi="Arial" w:cs="Arial"/>
-          <w:sz w:val="24"/>
-          <w:szCs w:val="24"/>
-        </w:rPr>
-      </w:pPr>
-    </w:p>
-    <w:p>
-      <w:pPr>
-        <w:jc w:val="center"/>
-        <w:rPr>
-          <w:rFonts w:ascii="Arial" w:hAnsi="Arial" w:cs="Arial"/>
-          <w:sz w:val="24"/>
-          <w:szCs w:val="24"/>
-        </w:rPr>
-      </w:pPr>
-    </w:p>
-    <w:p>
-      <w:pPr>
-        <w:jc w:val="center"/>
-        <w:rPr>
-          <w:rFonts w:ascii="Arial" w:hAnsi="Arial" w:cs="Arial"/>
-          <w:sz w:val="24"/>
-          <w:szCs w:val="24"/>
-        </w:rPr>
-      </w:pPr>
-    </w:p>
-    <w:p>
-      <w:pPr>
-        <w:jc w:val="center"/>
-        <w:rPr>
-          <w:rFonts w:ascii="Arial" w:hAnsi="Arial" w:cs="Arial"/>
-          <w:sz w:val="24"/>
-          <w:szCs w:val="24"/>
-        </w:rPr>
-      </w:pPr>
-    </w:p>
-    <w:p>
-      <w:pPr>
-        <w:jc w:val="center"/>
-        <w:rPr>
-          <w:rFonts w:ascii="Arial" w:hAnsi="Arial" w:cs="Arial"/>
-          <w:sz w:val="24"/>
-          <w:szCs w:val="24"/>
-        </w:rPr>
-      </w:pPr>
-    </w:p>
-    <w:p>
-      <w:pPr>
-        <w:jc w:val="center"/>
-        <w:rPr>
-          <w:rFonts w:ascii="Arial" w:hAnsi="Arial" w:cs="Arial"/>
-          <w:sz w:val="24"/>
-          <w:szCs w:val="24"/>
-        </w:rPr>
-      </w:pPr>
-    </w:p>
-    <w:p>
-      <w:pPr>
-        <w:jc w:val="center"/>
-        <w:rPr>
-          <w:rFonts w:ascii="Arial" w:hAnsi="Arial" w:cs="Arial"/>
-          <w:sz w:val="24"/>
-          <w:szCs w:val="24"/>
-        </w:rPr>
-      </w:pPr>
-    </w:p>
-    <w:p>
-      <w:pPr>
-        <w:jc w:val="center"/>
-        <w:rPr>
-          <w:rFonts w:ascii="Arial" w:hAnsi="Arial" w:cs="Arial"/>
-          <w:sz w:val="24"/>
-          <w:szCs w:val="24"/>
-        </w:rPr>
-      </w:pPr>
-    </w:p>
-    <w:p>
-      <w:pPr>
-        <w:jc w:val="center"/>
-        <w:rPr>
-          <w:rFonts w:ascii="Arial" w:hAnsi="Arial" w:cs="Arial"/>
-          <w:sz w:val="24"/>
-          <w:szCs w:val="24"/>
-        </w:rPr>
-      </w:pPr>
-    </w:p>
-    <w:p>
-      <w:pPr>
-        <w:jc w:val="center"/>
-        <w:rPr>
-          <w:rFonts w:ascii="Arial" w:hAnsi="Arial" w:cs="Arial"/>
-          <w:sz w:val="24"/>
-          <w:szCs w:val="24"/>
-        </w:rPr>
-      </w:pPr>
-    </w:p>
-    <w:p>
-      <w:pPr>
-        <w:jc w:val="center"/>
-        <w:rPr>
-          <w:rFonts w:ascii="Arial" w:hAnsi="Arial" w:cs="Arial"/>
-          <w:sz w:val="24"/>
-          <w:szCs w:val="24"/>
-        </w:rPr>
-      </w:pPr>
-    </w:p>
-    <w:p>
-      <w:pPr>
-        <w:jc w:val="center"/>
-        <w:rPr>
-          <w:rFonts w:ascii="Arial" w:hAnsi="Arial" w:cs="Arial"/>
-          <w:sz w:val="24"/>
-          <w:szCs w:val="24"/>
-        </w:rPr>
-      </w:pPr>
-    </w:p>
-    <w:p>
-      <w:pPr>
-        <w:jc w:val="center"/>
-        <w:rPr>
-          <w:rFonts w:ascii="Arial" w:hAnsi="Arial" w:cs="Arial"/>
-          <w:sz w:val="24"/>
-          <w:szCs w:val="24"/>
-        </w:rPr>
-      </w:pPr>
-    </w:p>
-    <w:p>
-      <w:pPr>
-        <w:jc w:val="center"/>
-        <w:rPr>
-          <w:rFonts w:ascii="Arial" w:hAnsi="Arial" w:cs="Arial"/>
-          <w:sz w:val="24"/>
-          <w:szCs w:val="24"/>
-        </w:rPr>
-      </w:pPr>
-    </w:p>
-    <w:p>
-      <w:pPr>
-        <w:jc w:val="center"/>
-        <w:rPr>
-          <w:rFonts w:ascii="Arial" w:hAnsi="Arial" w:cs="Arial"/>
-          <w:sz w:val="24"/>
-          <w:szCs w:val="24"/>
-        </w:rPr>
-      </w:pPr>
-    </w:p>
-    <w:p>
-      <w:pPr>
-        <w:jc w:val="center"/>
-        <w:rPr>
-          <w:rFonts w:ascii="Arial" w:hAnsi="Arial" w:cs="Arial"/>
-          <w:sz w:val="24"/>
-          <w:szCs w:val="24"/>
-        </w:rPr>
-      </w:pPr>
-    </w:p>
-    <w:p>
-      <w:pPr>
-        <w:jc w:val="center"/>
-        <w:rPr>
-          <w:rFonts w:ascii="Arial" w:hAnsi="Arial" w:cs="Arial"/>
-          <w:sz w:val="24"/>
-          <w:szCs w:val="24"/>
-        </w:rPr>
-      </w:pPr>
-    </w:p>
-    <w:p>
-      <w:pPr>
-        <w:jc w:val="center"/>
-        <w:rPr>
-          <w:rFonts w:ascii="Arial" w:hAnsi="Arial" w:cs="Arial"/>
-          <w:sz w:val="24"/>
-          <w:szCs w:val="24"/>
-        </w:rPr>
-      </w:pPr>
-    </w:p>
-    <w:p>
-      <w:pPr>
-        <w:jc w:val="center"/>
-        <w:rPr>
-          <w:rFonts w:ascii="Arial" w:hAnsi="Arial" w:cs="Arial"/>
-          <w:sz w:val="24"/>
-          <w:szCs w:val="24"/>
-        </w:rPr>
-      </w:pPr>
-    </w:p>
-    <w:p>
-      <w:pPr>
-        <w:jc w:val="center"/>
-        <w:rPr>
-          <w:rFonts w:ascii="Arial" w:hAnsi="Arial" w:cs="Arial"/>
-          <w:sz w:val="24"/>
-          <w:szCs w:val="24"/>
-        </w:rPr>
-      </w:pPr>
-    </w:p>
-    <w:p>
-      <w:pPr>
-        <w:jc w:val="center"/>
-        <w:rPr>
-          <w:rFonts w:ascii="Arial" w:hAnsi="Arial" w:cs="Arial"/>
-          <w:sz w:val="24"/>
-          <w:szCs w:val="24"/>
-        </w:rPr>
-      </w:pPr>
-    </w:p>
-    <w:p>
-      <w:pPr>
-        <w:jc w:val="center"/>
-        <w:rPr>
-          <w:rFonts w:ascii="Arial" w:hAnsi="Arial" w:cs="Arial"/>
-          <w:sz w:val="24"/>
-          <w:szCs w:val="24"/>
-        </w:rPr>
-      </w:pPr>
-    </w:p>
-    <w:p>
-      <w:pPr>
-        <w:pStyle w:val="Ttulo1"/>
-        <w:jc w:val="center"/>
-        <w:rPr>
-          <w:rFonts w:ascii="Arial" w:hAnsi="Arial" w:cs="Arial"/>
-          <w:b/>
-          <w:bCs/>
-          <w:color w:val="000000" w:themeColor="text1"/>
-          <w:sz w:val="24"/>
-          <w:szCs w:val="24"/>
-        </w:rPr>
-      </w:pPr>
-      <w:bookmarkStart w:id="5" w:name="_Toc82467449"/>
-      <w:r>
-        <w:rPr>
-          <w:rFonts w:ascii="Arial" w:hAnsi="Arial" w:cs="Arial"/>
-          <w:b/>
-          <w:bCs/>
-          <w:color w:val="000000" w:themeColor="text1"/>
-          <w:sz w:val="24"/>
-          <w:szCs w:val="24"/>
-        </w:rPr>
-        <w:t>DIAGRAMA DE DESPLIEGUE</w:t>
-      </w:r>
-      <w:bookmarkEnd w:id="5"/>
     </w:p>
     <w:p/>
     <w:p/>
@@ -6256,8 +5839,996 @@
         </w:drawing>
       </w:r>
     </w:p>
+    <w:p/>
+    <w:p/>
+    <w:p/>
+    <w:p/>
+    <w:p/>
+    <w:p/>
+    <w:p/>
+    <w:p/>
+    <w:p/>
+    <w:p/>
+    <w:p/>
+    <w:bookmarkStart w:id="5" w:name="_Toc82467448"/>
+    <w:p>
+      <w:pPr>
+        <w:pStyle w:val="Ttulo1"/>
+        <w:jc w:val="center"/>
+        <w:rPr>
+          <w:rStyle w:val="Hipervnculo"/>
+          <w:rFonts w:ascii="Arial" w:hAnsi="Arial" w:cs="Arial"/>
+          <w:b/>
+          <w:bCs/>
+          <w:sz w:val="24"/>
+          <w:szCs w:val="24"/>
+        </w:rPr>
+      </w:pPr>
+      <w:r>
+        <w:rPr>
+          <w:rFonts w:ascii="Arial" w:hAnsi="Arial" w:cs="Arial"/>
+          <w:b/>
+          <w:bCs/>
+          <w:color w:val="000000" w:themeColor="text1"/>
+          <w:sz w:val="24"/>
+          <w:szCs w:val="24"/>
+        </w:rPr>
+        <w:fldChar w:fldCharType="begin"/>
+      </w:r>
+      <w:r>
+        <w:rPr>
+          <w:rFonts w:ascii="Arial" w:hAnsi="Arial" w:cs="Arial"/>
+          <w:b/>
+          <w:bCs/>
+          <w:color w:val="000000" w:themeColor="text1"/>
+          <w:sz w:val="24"/>
+          <w:szCs w:val="24"/>
+        </w:rPr>
+        <w:instrText>HYPERLINK "../Mockups/BestAmbientMockupv2.bmpr"</w:instrText>
+      </w:r>
+      <w:r>
+        <w:rPr>
+          <w:rFonts w:ascii="Arial" w:hAnsi="Arial" w:cs="Arial"/>
+          <w:b/>
+          <w:bCs/>
+          <w:color w:val="000000" w:themeColor="text1"/>
+          <w:sz w:val="24"/>
+          <w:szCs w:val="24"/>
+        </w:rPr>
+      </w:r>
+      <w:r>
+        <w:rPr>
+          <w:rFonts w:ascii="Arial" w:hAnsi="Arial" w:cs="Arial"/>
+          <w:b/>
+          <w:bCs/>
+          <w:color w:val="000000" w:themeColor="text1"/>
+          <w:sz w:val="24"/>
+          <w:szCs w:val="24"/>
+        </w:rPr>
+        <w:fldChar w:fldCharType="separate"/>
+      </w:r>
+      <w:r>
+        <w:rPr>
+          <w:rStyle w:val="Hipervnculo"/>
+          <w:rFonts w:ascii="Arial" w:hAnsi="Arial" w:cs="Arial"/>
+          <w:b/>
+          <w:bCs/>
+          <w:sz w:val="24"/>
+          <w:szCs w:val="24"/>
+        </w:rPr>
+        <w:t>MOCK</w:t>
+      </w:r>
+      <w:r>
+        <w:rPr>
+          <w:rStyle w:val="Hipervnculo"/>
+          <w:rFonts w:ascii="Arial" w:hAnsi="Arial" w:cs="Arial"/>
+          <w:b/>
+          <w:bCs/>
+          <w:sz w:val="24"/>
+          <w:szCs w:val="24"/>
+        </w:rPr>
+        <w:t>UPS</w:t>
+      </w:r>
+      <w:bookmarkEnd w:id="5"/>
+    </w:p>
+    <w:p>
+      <w:pPr>
+        <w:rPr>
+          <w:rFonts w:ascii="Arial" w:hAnsi="Arial" w:cs="Arial"/>
+          <w:sz w:val="24"/>
+          <w:szCs w:val="24"/>
+        </w:rPr>
+      </w:pPr>
+      <w:r>
+        <w:rPr>
+          <w:rFonts w:ascii="Arial" w:eastAsiaTheme="majorEastAsia" w:hAnsi="Arial" w:cs="Arial"/>
+          <w:b/>
+          <w:bCs/>
+          <w:color w:val="000000" w:themeColor="text1"/>
+          <w:sz w:val="24"/>
+          <w:szCs w:val="24"/>
+        </w:rPr>
+        <w:fldChar w:fldCharType="end"/>
+      </w:r>
+    </w:p>
+    <w:p>
+      <w:pPr>
+        <w:jc w:val="center"/>
+        <w:rPr>
+          <w:rFonts w:ascii="Arial" w:hAnsi="Arial" w:cs="Arial"/>
+          <w:sz w:val="24"/>
+          <w:szCs w:val="24"/>
+        </w:rPr>
+      </w:pPr>
+    </w:p>
+    <w:p>
+      <w:pPr>
+        <w:pStyle w:val="Ttulo3"/>
+        <w:spacing w:before="30"/>
+        <w:rPr>
+          <w:rFonts w:ascii="Arial" w:hAnsi="Arial" w:cs="Arial"/>
+        </w:rPr>
+      </w:pPr>
+      <w:r>
+        <w:rPr>
+          <w:rFonts w:ascii="Arial" w:hAnsi="Arial" w:cs="Arial"/>
+        </w:rPr>
+        <w:t xml:space="preserve">Mockups </w:t>
+      </w:r>
+      <w:proofErr w:type="spellStart"/>
+      <w:r>
+        <w:rPr>
+          <w:rFonts w:ascii="Arial" w:hAnsi="Arial" w:cs="Arial"/>
+        </w:rPr>
+        <w:t>Best</w:t>
+      </w:r>
+      <w:proofErr w:type="spellEnd"/>
+      <w:r>
+        <w:rPr>
+          <w:rFonts w:ascii="Arial" w:hAnsi="Arial" w:cs="Arial"/>
+        </w:rPr>
+        <w:t xml:space="preserve"> </w:t>
+      </w:r>
+      <w:proofErr w:type="spellStart"/>
+      <w:proofErr w:type="gramStart"/>
+      <w:r>
+        <w:rPr>
+          <w:rFonts w:ascii="Arial" w:hAnsi="Arial" w:cs="Arial"/>
+        </w:rPr>
+        <w:t>Ambient</w:t>
+      </w:r>
+      <w:proofErr w:type="spellEnd"/>
+      <w:r>
+        <w:rPr>
+          <w:rFonts w:ascii="Arial" w:hAnsi="Arial" w:cs="Arial"/>
+        </w:rPr>
+        <w:t xml:space="preserve">  .</w:t>
+      </w:r>
+      <w:proofErr w:type="gramEnd"/>
+    </w:p>
+    <w:p>
+      <w:pPr>
+        <w:pStyle w:val="Ttulo3"/>
+        <w:spacing w:before="30"/>
+        <w:rPr>
+          <w:rFonts w:ascii="Arial" w:hAnsi="Arial" w:cs="Arial"/>
+          <w:color w:val="202124"/>
+          <w:sz w:val="30"/>
+          <w:szCs w:val="30"/>
+        </w:rPr>
+      </w:pPr>
+      <w:r>
+        <w:t xml:space="preserve">Aplicación </w:t>
+      </w:r>
+      <w:proofErr w:type="gramStart"/>
+      <w:r>
+        <w:t>usada :</w:t>
+      </w:r>
+      <w:proofErr w:type="gramEnd"/>
+      <w:r>
+        <w:fldChar w:fldCharType="begin"/>
+      </w:r>
+      <w:r>
+        <w:instrText xml:space="preserve"> HYPERLINK "https://balsamiq.com/wireframes/" </w:instrText>
+      </w:r>
+      <w:r>
+        <w:fldChar w:fldCharType="separate"/>
+      </w:r>
+      <w:r>
+        <w:rPr>
+          <w:rStyle w:val="Hipervnculo"/>
+          <w:u w:val="none"/>
+        </w:rPr>
+        <w:t xml:space="preserve">Balsamiq </w:t>
+      </w:r>
+      <w:proofErr w:type="spellStart"/>
+      <w:r>
+        <w:rPr>
+          <w:rStyle w:val="Hipervnculo"/>
+          <w:u w:val="none"/>
+        </w:rPr>
+        <w:t>Wireframes</w:t>
+      </w:r>
+      <w:proofErr w:type="spellEnd"/>
+      <w:r>
+        <w:fldChar w:fldCharType="end"/>
+      </w:r>
+      <w:r>
+        <w:t xml:space="preserve"> (en caso de no contar con la aplicación , revisar </w:t>
+      </w:r>
+      <w:proofErr w:type="spellStart"/>
+      <w:r>
+        <w:t>imagenes</w:t>
+      </w:r>
+      <w:proofErr w:type="spellEnd"/>
+      <w:r>
+        <w:t>)</w:t>
+      </w:r>
+    </w:p>
+    <w:p>
+      <w:pPr>
+        <w:rPr>
+          <w:rFonts w:ascii="Arial" w:hAnsi="Arial" w:cs="Arial"/>
+          <w:sz w:val="24"/>
+          <w:szCs w:val="24"/>
+        </w:rPr>
+      </w:pPr>
+    </w:p>
+    <w:p>
+      <w:r>
+        <w:t>Inicio:</w:t>
+      </w:r>
+    </w:p>
+    <w:p>
+      <w:r>
+        <w:rPr>
+          <w:noProof/>
+        </w:rPr>
+        <w:drawing>
+          <wp:inline distT="0" distB="0" distL="0" distR="0" wp14:anchorId="1BEE92AC" wp14:editId="3A048C6D">
+            <wp:extent cx="5476875" cy="2990850"/>
+            <wp:effectExtent l="0" t="0" r="9525" b="0"/>
+            <wp:docPr id="3" name="Imagen 3"/>
+            <wp:cNvGraphicFramePr>
+              <a:graphicFrameLocks xmlns:a="http://schemas.openxmlformats.org/drawingml/2006/main" noChangeAspect="1"/>
+            </wp:cNvGraphicFramePr>
+            <a:graphic xmlns:a="http://schemas.openxmlformats.org/drawingml/2006/main">
+              <a:graphicData uri="http://schemas.openxmlformats.org/drawingml/2006/picture">
+                <pic:pic xmlns:pic="http://schemas.openxmlformats.org/drawingml/2006/picture">
+                  <pic:nvPicPr>
+                    <pic:cNvPr id="1" name=""/>
+                    <pic:cNvPicPr/>
+                  </pic:nvPicPr>
+                  <pic:blipFill rotWithShape="1">
+                    <a:blip r:embed="rId8"/>
+                    <a:srcRect r="2410" b="8968"/>
+                    <a:stretch/>
+                  </pic:blipFill>
+                  <pic:spPr bwMode="auto">
+                    <a:xfrm>
+                      <a:off x="0" y="0"/>
+                      <a:ext cx="5476875" cy="2990850"/>
+                    </a:xfrm>
+                    <a:prstGeom prst="rect">
+                      <a:avLst/>
+                    </a:prstGeom>
+                    <a:ln>
+                      <a:noFill/>
+                    </a:ln>
+                    <a:extLst>
+                      <a:ext uri="{53640926-AAD7-44D8-BBD7-CCE9431645EC}">
+                        <a14:shadowObscured xmlns:a14="http://schemas.microsoft.com/office/drawing/2010/main"/>
+                      </a:ext>
+                    </a:extLst>
+                  </pic:spPr>
+                </pic:pic>
+              </a:graphicData>
+            </a:graphic>
+          </wp:inline>
+        </w:drawing>
+      </w:r>
+    </w:p>
+    <w:p>
+      <w:pPr>
+        <w:rPr>
+          <w:noProof/>
+        </w:rPr>
+      </w:pPr>
+      <w:r>
+        <w:rPr>
+          <w:noProof/>
+        </w:rPr>
+        <w:lastRenderedPageBreak/>
+        <w:drawing>
+          <wp:inline distT="0" distB="0" distL="0" distR="0" wp14:anchorId="12CD2148" wp14:editId="18C05809">
+            <wp:extent cx="5612130" cy="3294380"/>
+            <wp:effectExtent l="0" t="0" r="7620" b="1270"/>
+            <wp:docPr id="4" name="Imagen 4"/>
+            <wp:cNvGraphicFramePr>
+              <a:graphicFrameLocks xmlns:a="http://schemas.openxmlformats.org/drawingml/2006/main" noChangeAspect="1"/>
+            </wp:cNvGraphicFramePr>
+            <a:graphic xmlns:a="http://schemas.openxmlformats.org/drawingml/2006/main">
+              <a:graphicData uri="http://schemas.openxmlformats.org/drawingml/2006/picture">
+                <pic:pic xmlns:pic="http://schemas.openxmlformats.org/drawingml/2006/picture">
+                  <pic:nvPicPr>
+                    <pic:cNvPr id="1" name=""/>
+                    <pic:cNvPicPr/>
+                  </pic:nvPicPr>
+                  <pic:blipFill>
+                    <a:blip r:embed="rId9"/>
+                    <a:stretch>
+                      <a:fillRect/>
+                    </a:stretch>
+                  </pic:blipFill>
+                  <pic:spPr>
+                    <a:xfrm>
+                      <a:off x="0" y="0"/>
+                      <a:ext cx="5612130" cy="3294380"/>
+                    </a:xfrm>
+                    <a:prstGeom prst="rect">
+                      <a:avLst/>
+                    </a:prstGeom>
+                  </pic:spPr>
+                </pic:pic>
+              </a:graphicData>
+            </a:graphic>
+          </wp:inline>
+        </w:drawing>
+      </w:r>
+      <w:r>
+        <w:rPr>
+          <w:noProof/>
+        </w:rPr>
+        <w:t xml:space="preserve"> </w:t>
+      </w:r>
+      <w:r>
+        <w:rPr>
+          <w:noProof/>
+        </w:rPr>
+        <w:drawing>
+          <wp:inline distT="0" distB="0" distL="0" distR="0" wp14:anchorId="7B035C51" wp14:editId="11508A10">
+            <wp:extent cx="5612130" cy="3186430"/>
+            <wp:effectExtent l="0" t="0" r="7620" b="0"/>
+            <wp:docPr id="5" name="Imagen 5"/>
+            <wp:cNvGraphicFramePr>
+              <a:graphicFrameLocks xmlns:a="http://schemas.openxmlformats.org/drawingml/2006/main" noChangeAspect="1"/>
+            </wp:cNvGraphicFramePr>
+            <a:graphic xmlns:a="http://schemas.openxmlformats.org/drawingml/2006/main">
+              <a:graphicData uri="http://schemas.openxmlformats.org/drawingml/2006/picture">
+                <pic:pic xmlns:pic="http://schemas.openxmlformats.org/drawingml/2006/picture">
+                  <pic:nvPicPr>
+                    <pic:cNvPr id="1" name=""/>
+                    <pic:cNvPicPr/>
+                  </pic:nvPicPr>
+                  <pic:blipFill>
+                    <a:blip r:embed="rId10"/>
+                    <a:stretch>
+                      <a:fillRect/>
+                    </a:stretch>
+                  </pic:blipFill>
+                  <pic:spPr>
+                    <a:xfrm>
+                      <a:off x="0" y="0"/>
+                      <a:ext cx="5612130" cy="3186430"/>
+                    </a:xfrm>
+                    <a:prstGeom prst="rect">
+                      <a:avLst/>
+                    </a:prstGeom>
+                  </pic:spPr>
+                </pic:pic>
+              </a:graphicData>
+            </a:graphic>
+          </wp:inline>
+        </w:drawing>
+      </w:r>
+    </w:p>
+    <w:p>
+      <w:r>
+        <w:rPr>
+          <w:noProof/>
+        </w:rPr>
+        <w:lastRenderedPageBreak/>
+        <w:drawing>
+          <wp:inline distT="0" distB="0" distL="0" distR="0" wp14:anchorId="33395805" wp14:editId="362796A3">
+            <wp:extent cx="5612130" cy="3246755"/>
+            <wp:effectExtent l="0" t="0" r="7620" b="0"/>
+            <wp:docPr id="6" name="Imagen 6"/>
+            <wp:cNvGraphicFramePr>
+              <a:graphicFrameLocks xmlns:a="http://schemas.openxmlformats.org/drawingml/2006/main" noChangeAspect="1"/>
+            </wp:cNvGraphicFramePr>
+            <a:graphic xmlns:a="http://schemas.openxmlformats.org/drawingml/2006/main">
+              <a:graphicData uri="http://schemas.openxmlformats.org/drawingml/2006/picture">
+                <pic:pic xmlns:pic="http://schemas.openxmlformats.org/drawingml/2006/picture">
+                  <pic:nvPicPr>
+                    <pic:cNvPr id="1" name=""/>
+                    <pic:cNvPicPr/>
+                  </pic:nvPicPr>
+                  <pic:blipFill>
+                    <a:blip r:embed="rId11"/>
+                    <a:stretch>
+                      <a:fillRect/>
+                    </a:stretch>
+                  </pic:blipFill>
+                  <pic:spPr>
+                    <a:xfrm>
+                      <a:off x="0" y="0"/>
+                      <a:ext cx="5612130" cy="3246755"/>
+                    </a:xfrm>
+                    <a:prstGeom prst="rect">
+                      <a:avLst/>
+                    </a:prstGeom>
+                  </pic:spPr>
+                </pic:pic>
+              </a:graphicData>
+            </a:graphic>
+          </wp:inline>
+        </w:drawing>
+      </w:r>
+    </w:p>
+    <w:p>
+      <w:r>
+        <w:t>Registrarse</w:t>
+      </w:r>
+    </w:p>
+    <w:p>
+      <w:pPr>
+        <w:rPr>
+          <w:noProof/>
+        </w:rPr>
+      </w:pPr>
+      <w:r>
+        <w:rPr>
+          <w:noProof/>
+        </w:rPr>
+        <w:t xml:space="preserve"> </w:t>
+      </w:r>
+      <w:r>
+        <w:rPr>
+          <w:noProof/>
+        </w:rPr>
+        <w:drawing>
+          <wp:inline distT="0" distB="0" distL="0" distR="0" wp14:anchorId="51E04DA3" wp14:editId="240D91D0">
+            <wp:extent cx="5612130" cy="3199130"/>
+            <wp:effectExtent l="0" t="0" r="7620" b="1270"/>
+            <wp:docPr id="11" name="Imagen 11"/>
+            <wp:cNvGraphicFramePr>
+              <a:graphicFrameLocks xmlns:a="http://schemas.openxmlformats.org/drawingml/2006/main" noChangeAspect="1"/>
+            </wp:cNvGraphicFramePr>
+            <a:graphic xmlns:a="http://schemas.openxmlformats.org/drawingml/2006/main">
+              <a:graphicData uri="http://schemas.openxmlformats.org/drawingml/2006/picture">
+                <pic:pic xmlns:pic="http://schemas.openxmlformats.org/drawingml/2006/picture">
+                  <pic:nvPicPr>
+                    <pic:cNvPr id="1" name=""/>
+                    <pic:cNvPicPr/>
+                  </pic:nvPicPr>
+                  <pic:blipFill>
+                    <a:blip r:embed="rId12"/>
+                    <a:stretch>
+                      <a:fillRect/>
+                    </a:stretch>
+                  </pic:blipFill>
+                  <pic:spPr>
+                    <a:xfrm>
+                      <a:off x="0" y="0"/>
+                      <a:ext cx="5612130" cy="3199130"/>
+                    </a:xfrm>
+                    <a:prstGeom prst="rect">
+                      <a:avLst/>
+                    </a:prstGeom>
+                  </pic:spPr>
+                </pic:pic>
+              </a:graphicData>
+            </a:graphic>
+          </wp:inline>
+        </w:drawing>
+      </w:r>
+    </w:p>
+    <w:p>
+      <w:pPr>
+        <w:rPr>
+          <w:noProof/>
+        </w:rPr>
+      </w:pPr>
+      <w:r>
+        <w:rPr>
+          <w:noProof/>
+        </w:rPr>
+        <w:lastRenderedPageBreak/>
+        <w:drawing>
+          <wp:inline distT="0" distB="0" distL="0" distR="0" wp14:anchorId="0B2568A7" wp14:editId="76041CE8">
+            <wp:extent cx="5612130" cy="3116580"/>
+            <wp:effectExtent l="0" t="0" r="7620" b="7620"/>
+            <wp:docPr id="12" name="Imagen 12"/>
+            <wp:cNvGraphicFramePr>
+              <a:graphicFrameLocks xmlns:a="http://schemas.openxmlformats.org/drawingml/2006/main" noChangeAspect="1"/>
+            </wp:cNvGraphicFramePr>
+            <a:graphic xmlns:a="http://schemas.openxmlformats.org/drawingml/2006/main">
+              <a:graphicData uri="http://schemas.openxmlformats.org/drawingml/2006/picture">
+                <pic:pic xmlns:pic="http://schemas.openxmlformats.org/drawingml/2006/picture">
+                  <pic:nvPicPr>
+                    <pic:cNvPr id="1" name=""/>
+                    <pic:cNvPicPr/>
+                  </pic:nvPicPr>
+                  <pic:blipFill>
+                    <a:blip r:embed="rId13"/>
+                    <a:stretch>
+                      <a:fillRect/>
+                    </a:stretch>
+                  </pic:blipFill>
+                  <pic:spPr>
+                    <a:xfrm>
+                      <a:off x="0" y="0"/>
+                      <a:ext cx="5612130" cy="3116580"/>
+                    </a:xfrm>
+                    <a:prstGeom prst="rect">
+                      <a:avLst/>
+                    </a:prstGeom>
+                  </pic:spPr>
+                </pic:pic>
+              </a:graphicData>
+            </a:graphic>
+          </wp:inline>
+        </w:drawing>
+      </w:r>
+      <w:r>
+        <w:rPr>
+          <w:noProof/>
+        </w:rPr>
+        <w:t xml:space="preserve"> </w:t>
+      </w:r>
+      <w:r>
+        <w:rPr>
+          <w:noProof/>
+        </w:rPr>
+        <w:drawing>
+          <wp:inline distT="0" distB="0" distL="0" distR="0" wp14:anchorId="322F336F" wp14:editId="373078DE">
+            <wp:extent cx="5612130" cy="3221355"/>
+            <wp:effectExtent l="0" t="0" r="7620" b="0"/>
+            <wp:docPr id="13" name="Imagen 13"/>
+            <wp:cNvGraphicFramePr>
+              <a:graphicFrameLocks xmlns:a="http://schemas.openxmlformats.org/drawingml/2006/main" noChangeAspect="1"/>
+            </wp:cNvGraphicFramePr>
+            <a:graphic xmlns:a="http://schemas.openxmlformats.org/drawingml/2006/main">
+              <a:graphicData uri="http://schemas.openxmlformats.org/drawingml/2006/picture">
+                <pic:pic xmlns:pic="http://schemas.openxmlformats.org/drawingml/2006/picture">
+                  <pic:nvPicPr>
+                    <pic:cNvPr id="1" name=""/>
+                    <pic:cNvPicPr/>
+                  </pic:nvPicPr>
+                  <pic:blipFill>
+                    <a:blip r:embed="rId14"/>
+                    <a:stretch>
+                      <a:fillRect/>
+                    </a:stretch>
+                  </pic:blipFill>
+                  <pic:spPr>
+                    <a:xfrm>
+                      <a:off x="0" y="0"/>
+                      <a:ext cx="5612130" cy="3221355"/>
+                    </a:xfrm>
+                    <a:prstGeom prst="rect">
+                      <a:avLst/>
+                    </a:prstGeom>
+                  </pic:spPr>
+                </pic:pic>
+              </a:graphicData>
+            </a:graphic>
+          </wp:inline>
+        </w:drawing>
+      </w:r>
+    </w:p>
+    <w:p>
+      <w:pPr>
+        <w:rPr>
+          <w:noProof/>
+        </w:rPr>
+      </w:pPr>
+      <w:r>
+        <w:rPr>
+          <w:noProof/>
+        </w:rPr>
+        <w:lastRenderedPageBreak/>
+        <w:drawing>
+          <wp:inline distT="0" distB="0" distL="0" distR="0" wp14:anchorId="0CD334FA" wp14:editId="3E6CA183">
+            <wp:extent cx="5612130" cy="3138805"/>
+            <wp:effectExtent l="0" t="0" r="7620" b="4445"/>
+            <wp:docPr id="14" name="Imagen 14"/>
+            <wp:cNvGraphicFramePr>
+              <a:graphicFrameLocks xmlns:a="http://schemas.openxmlformats.org/drawingml/2006/main" noChangeAspect="1"/>
+            </wp:cNvGraphicFramePr>
+            <a:graphic xmlns:a="http://schemas.openxmlformats.org/drawingml/2006/main">
+              <a:graphicData uri="http://schemas.openxmlformats.org/drawingml/2006/picture">
+                <pic:pic xmlns:pic="http://schemas.openxmlformats.org/drawingml/2006/picture">
+                  <pic:nvPicPr>
+                    <pic:cNvPr id="1" name=""/>
+                    <pic:cNvPicPr/>
+                  </pic:nvPicPr>
+                  <pic:blipFill>
+                    <a:blip r:embed="rId15"/>
+                    <a:stretch>
+                      <a:fillRect/>
+                    </a:stretch>
+                  </pic:blipFill>
+                  <pic:spPr>
+                    <a:xfrm>
+                      <a:off x="0" y="0"/>
+                      <a:ext cx="5612130" cy="3138805"/>
+                    </a:xfrm>
+                    <a:prstGeom prst="rect">
+                      <a:avLst/>
+                    </a:prstGeom>
+                  </pic:spPr>
+                </pic:pic>
+              </a:graphicData>
+            </a:graphic>
+          </wp:inline>
+        </w:drawing>
+      </w:r>
+    </w:p>
+    <w:p>
+      <w:pPr>
+        <w:rPr>
+          <w:noProof/>
+        </w:rPr>
+      </w:pPr>
+      <w:r>
+        <w:rPr>
+          <w:noProof/>
+        </w:rPr>
+        <w:t>Inicio de sesion</w:t>
+      </w:r>
+    </w:p>
+    <w:p>
+      <w:pPr>
+        <w:rPr>
+          <w:noProof/>
+        </w:rPr>
+      </w:pPr>
+      <w:r>
+        <w:rPr>
+          <w:noProof/>
+        </w:rPr>
+        <w:drawing>
+          <wp:inline distT="0" distB="0" distL="0" distR="0" wp14:anchorId="09E004EA" wp14:editId="0ADAFF65">
+            <wp:extent cx="5612130" cy="3124835"/>
+            <wp:effectExtent l="0" t="0" r="7620" b="0"/>
+            <wp:docPr id="15" name="Imagen 15"/>
+            <wp:cNvGraphicFramePr>
+              <a:graphicFrameLocks xmlns:a="http://schemas.openxmlformats.org/drawingml/2006/main" noChangeAspect="1"/>
+            </wp:cNvGraphicFramePr>
+            <a:graphic xmlns:a="http://schemas.openxmlformats.org/drawingml/2006/main">
+              <a:graphicData uri="http://schemas.openxmlformats.org/drawingml/2006/picture">
+                <pic:pic xmlns:pic="http://schemas.openxmlformats.org/drawingml/2006/picture">
+                  <pic:nvPicPr>
+                    <pic:cNvPr id="1" name=""/>
+                    <pic:cNvPicPr/>
+                  </pic:nvPicPr>
+                  <pic:blipFill>
+                    <a:blip r:embed="rId16"/>
+                    <a:stretch>
+                      <a:fillRect/>
+                    </a:stretch>
+                  </pic:blipFill>
+                  <pic:spPr>
+                    <a:xfrm>
+                      <a:off x="0" y="0"/>
+                      <a:ext cx="5612130" cy="3124835"/>
+                    </a:xfrm>
+                    <a:prstGeom prst="rect">
+                      <a:avLst/>
+                    </a:prstGeom>
+                  </pic:spPr>
+                </pic:pic>
+              </a:graphicData>
+            </a:graphic>
+          </wp:inline>
+        </w:drawing>
+      </w:r>
+    </w:p>
+    <w:p>
+      <w:pPr>
+        <w:rPr>
+          <w:noProof/>
+        </w:rPr>
+      </w:pPr>
+      <w:r>
+        <w:rPr>
+          <w:noProof/>
+        </w:rPr>
+        <w:lastRenderedPageBreak/>
+        <w:drawing>
+          <wp:inline distT="0" distB="0" distL="0" distR="0" wp14:anchorId="53DDF9BE" wp14:editId="1A1E3380">
+            <wp:extent cx="5612130" cy="3078480"/>
+            <wp:effectExtent l="0" t="0" r="7620" b="7620"/>
+            <wp:docPr id="16" name="Imagen 16"/>
+            <wp:cNvGraphicFramePr>
+              <a:graphicFrameLocks xmlns:a="http://schemas.openxmlformats.org/drawingml/2006/main" noChangeAspect="1"/>
+            </wp:cNvGraphicFramePr>
+            <a:graphic xmlns:a="http://schemas.openxmlformats.org/drawingml/2006/main">
+              <a:graphicData uri="http://schemas.openxmlformats.org/drawingml/2006/picture">
+                <pic:pic xmlns:pic="http://schemas.openxmlformats.org/drawingml/2006/picture">
+                  <pic:nvPicPr>
+                    <pic:cNvPr id="1" name=""/>
+                    <pic:cNvPicPr/>
+                  </pic:nvPicPr>
+                  <pic:blipFill>
+                    <a:blip r:embed="rId17"/>
+                    <a:stretch>
+                      <a:fillRect/>
+                    </a:stretch>
+                  </pic:blipFill>
+                  <pic:spPr>
+                    <a:xfrm>
+                      <a:off x="0" y="0"/>
+                      <a:ext cx="5612130" cy="3078480"/>
+                    </a:xfrm>
+                    <a:prstGeom prst="rect">
+                      <a:avLst/>
+                    </a:prstGeom>
+                  </pic:spPr>
+                </pic:pic>
+              </a:graphicData>
+            </a:graphic>
+          </wp:inline>
+        </w:drawing>
+      </w:r>
+    </w:p>
+    <w:p>
+      <w:pPr>
+        <w:rPr>
+          <w:noProof/>
+        </w:rPr>
+      </w:pPr>
+      <w:r>
+        <w:rPr>
+          <w:noProof/>
+        </w:rPr>
+        <w:drawing>
+          <wp:inline distT="0" distB="0" distL="0" distR="0" wp14:anchorId="374ADD41" wp14:editId="0D079F05">
+            <wp:extent cx="5612130" cy="3134360"/>
+            <wp:effectExtent l="0" t="0" r="7620" b="8890"/>
+            <wp:docPr id="17" name="Imagen 17"/>
+            <wp:cNvGraphicFramePr>
+              <a:graphicFrameLocks xmlns:a="http://schemas.openxmlformats.org/drawingml/2006/main" noChangeAspect="1"/>
+            </wp:cNvGraphicFramePr>
+            <a:graphic xmlns:a="http://schemas.openxmlformats.org/drawingml/2006/main">
+              <a:graphicData uri="http://schemas.openxmlformats.org/drawingml/2006/picture">
+                <pic:pic xmlns:pic="http://schemas.openxmlformats.org/drawingml/2006/picture">
+                  <pic:nvPicPr>
+                    <pic:cNvPr id="1" name=""/>
+                    <pic:cNvPicPr/>
+                  </pic:nvPicPr>
+                  <pic:blipFill>
+                    <a:blip r:embed="rId18"/>
+                    <a:stretch>
+                      <a:fillRect/>
+                    </a:stretch>
+                  </pic:blipFill>
+                  <pic:spPr>
+                    <a:xfrm>
+                      <a:off x="0" y="0"/>
+                      <a:ext cx="5612130" cy="3134360"/>
+                    </a:xfrm>
+                    <a:prstGeom prst="rect">
+                      <a:avLst/>
+                    </a:prstGeom>
+                  </pic:spPr>
+                </pic:pic>
+              </a:graphicData>
+            </a:graphic>
+          </wp:inline>
+        </w:drawing>
+      </w:r>
+    </w:p>
+    <w:p>
+      <w:pPr>
+        <w:rPr>
+          <w:noProof/>
+        </w:rPr>
+      </w:pPr>
+    </w:p>
+    <w:p>
+      <w:pPr>
+        <w:rPr>
+          <w:noProof/>
+        </w:rPr>
+      </w:pPr>
+    </w:p>
+    <w:p>
+      <w:pPr>
+        <w:rPr>
+          <w:noProof/>
+        </w:rPr>
+      </w:pPr>
+    </w:p>
+    <w:p>
+      <w:pPr>
+        <w:rPr>
+          <w:noProof/>
+        </w:rPr>
+      </w:pPr>
+    </w:p>
+    <w:p>
+      <w:pPr>
+        <w:rPr>
+          <w:noProof/>
+        </w:rPr>
+      </w:pPr>
+      <w:r>
+        <w:rPr>
+          <w:noProof/>
+        </w:rPr>
+        <w:lastRenderedPageBreak/>
+        <w:t>Inicio administrador</w:t>
+      </w:r>
+    </w:p>
+    <w:p>
+      <w:pPr>
+        <w:rPr>
+          <w:noProof/>
+        </w:rPr>
+      </w:pPr>
+      <w:r>
+        <w:rPr>
+          <w:noProof/>
+        </w:rPr>
+        <w:drawing>
+          <wp:inline distT="0" distB="0" distL="0" distR="0" wp14:anchorId="0237B9C1" wp14:editId="690A9FFF">
+            <wp:extent cx="5612130" cy="3141980"/>
+            <wp:effectExtent l="0" t="0" r="7620" b="1270"/>
+            <wp:docPr id="18" name="Imagen 18"/>
+            <wp:cNvGraphicFramePr>
+              <a:graphicFrameLocks xmlns:a="http://schemas.openxmlformats.org/drawingml/2006/main" noChangeAspect="1"/>
+            </wp:cNvGraphicFramePr>
+            <a:graphic xmlns:a="http://schemas.openxmlformats.org/drawingml/2006/main">
+              <a:graphicData uri="http://schemas.openxmlformats.org/drawingml/2006/picture">
+                <pic:pic xmlns:pic="http://schemas.openxmlformats.org/drawingml/2006/picture">
+                  <pic:nvPicPr>
+                    <pic:cNvPr id="1" name=""/>
+                    <pic:cNvPicPr/>
+                  </pic:nvPicPr>
+                  <pic:blipFill>
+                    <a:blip r:embed="rId19"/>
+                    <a:stretch>
+                      <a:fillRect/>
+                    </a:stretch>
+                  </pic:blipFill>
+                  <pic:spPr>
+                    <a:xfrm>
+                      <a:off x="0" y="0"/>
+                      <a:ext cx="5612130" cy="3141980"/>
+                    </a:xfrm>
+                    <a:prstGeom prst="rect">
+                      <a:avLst/>
+                    </a:prstGeom>
+                  </pic:spPr>
+                </pic:pic>
+              </a:graphicData>
+            </a:graphic>
+          </wp:inline>
+        </w:drawing>
+      </w:r>
+    </w:p>
+    <w:p>
+      <w:pPr>
+        <w:rPr>
+          <w:noProof/>
+        </w:rPr>
+      </w:pPr>
+      <w:r>
+        <w:rPr>
+          <w:noProof/>
+        </w:rPr>
+        <w:t xml:space="preserve">Perfil </w:t>
+      </w:r>
+      <w:r>
+        <w:rPr>
+          <w:noProof/>
+        </w:rPr>
+        <w:t>administrador</w:t>
+      </w:r>
+    </w:p>
+    <w:p>
+      <w:pPr>
+        <w:rPr>
+          <w:noProof/>
+        </w:rPr>
+      </w:pPr>
+    </w:p>
+    <w:p>
+      <w:r>
+        <w:rPr>
+          <w:noProof/>
+        </w:rPr>
+        <w:drawing>
+          <wp:inline distT="0" distB="0" distL="0" distR="0" wp14:anchorId="57735EC7" wp14:editId="1D226693">
+            <wp:extent cx="5612130" cy="3153410"/>
+            <wp:effectExtent l="0" t="0" r="7620" b="8890"/>
+            <wp:docPr id="20" name="Imagen 20"/>
+            <wp:cNvGraphicFramePr>
+              <a:graphicFrameLocks xmlns:a="http://schemas.openxmlformats.org/drawingml/2006/main" noChangeAspect="1"/>
+            </wp:cNvGraphicFramePr>
+            <a:graphic xmlns:a="http://schemas.openxmlformats.org/drawingml/2006/main">
+              <a:graphicData uri="http://schemas.openxmlformats.org/drawingml/2006/picture">
+                <pic:pic xmlns:pic="http://schemas.openxmlformats.org/drawingml/2006/picture">
+                  <pic:nvPicPr>
+                    <pic:cNvPr id="1" name=""/>
+                    <pic:cNvPicPr/>
+                  </pic:nvPicPr>
+                  <pic:blipFill>
+                    <a:blip r:embed="rId20"/>
+                    <a:stretch>
+                      <a:fillRect/>
+                    </a:stretch>
+                  </pic:blipFill>
+                  <pic:spPr>
+                    <a:xfrm>
+                      <a:off x="0" y="0"/>
+                      <a:ext cx="5612130" cy="3153410"/>
+                    </a:xfrm>
+                    <a:prstGeom prst="rect">
+                      <a:avLst/>
+                    </a:prstGeom>
+                  </pic:spPr>
+                </pic:pic>
+              </a:graphicData>
+            </a:graphic>
+          </wp:inline>
+        </w:drawing>
+      </w:r>
+    </w:p>
+    <w:p>
+      <w:proofErr w:type="gramStart"/>
+      <w:r>
+        <w:lastRenderedPageBreak/>
+        <w:t>Registros administrador</w:t>
+      </w:r>
+      <w:proofErr w:type="gramEnd"/>
+    </w:p>
+    <w:p>
+      <w:r>
+        <w:rPr>
+          <w:noProof/>
+        </w:rPr>
+        <w:drawing>
+          <wp:inline distT="0" distB="0" distL="0" distR="0" wp14:anchorId="67E6A70A" wp14:editId="2BC46E0C">
+            <wp:extent cx="5612130" cy="3136265"/>
+            <wp:effectExtent l="0" t="0" r="7620" b="6985"/>
+            <wp:docPr id="21" name="Imagen 21"/>
+            <wp:cNvGraphicFramePr>
+              <a:graphicFrameLocks xmlns:a="http://schemas.openxmlformats.org/drawingml/2006/main" noChangeAspect="1"/>
+            </wp:cNvGraphicFramePr>
+            <a:graphic xmlns:a="http://schemas.openxmlformats.org/drawingml/2006/main">
+              <a:graphicData uri="http://schemas.openxmlformats.org/drawingml/2006/picture">
+                <pic:pic xmlns:pic="http://schemas.openxmlformats.org/drawingml/2006/picture">
+                  <pic:nvPicPr>
+                    <pic:cNvPr id="1" name=""/>
+                    <pic:cNvPicPr/>
+                  </pic:nvPicPr>
+                  <pic:blipFill>
+                    <a:blip r:embed="rId21"/>
+                    <a:stretch>
+                      <a:fillRect/>
+                    </a:stretch>
+                  </pic:blipFill>
+                  <pic:spPr>
+                    <a:xfrm>
+                      <a:off x="0" y="0"/>
+                      <a:ext cx="5612130" cy="3136265"/>
+                    </a:xfrm>
+                    <a:prstGeom prst="rect">
+                      <a:avLst/>
+                    </a:prstGeom>
+                  </pic:spPr>
+                </pic:pic>
+              </a:graphicData>
+            </a:graphic>
+          </wp:inline>
+        </w:drawing>
+      </w:r>
+    </w:p>
     <w:sectPr>
-      <w:headerReference w:type="default" r:id="rId8"/>
+      <w:headerReference w:type="default" r:id="rId22"/>
       <w:pgSz w:w="12240" w:h="15840" w:code="1"/>
       <w:pgMar w:top="1417" w:right="1701" w:bottom="1417" w:left="1701" w:header="708" w:footer="708" w:gutter="0"/>
       <w:cols w:space="708"/>
@@ -6797,6 +7368,7 @@
   <w:style w:type="paragraph" w:default="1" w:styleId="Normal">
     <w:name w:val="Normal"/>
     <w:qFormat/>
+    <w:rsid w:val="00906370"/>
   </w:style>
   <w:style w:type="paragraph" w:styleId="Ttulo1">
     <w:name w:val="heading 1"/>
@@ -6819,9 +7391,33 @@
       <w:szCs w:val="32"/>
     </w:rPr>
   </w:style>
+  <w:style w:type="paragraph" w:styleId="Ttulo3">
+    <w:name w:val="heading 3"/>
+    <w:basedOn w:val="Normal"/>
+    <w:next w:val="Normal"/>
+    <w:link w:val="Ttulo3Car"/>
+    <w:uiPriority w:val="9"/>
+    <w:semiHidden/>
+    <w:unhideWhenUsed/>
+    <w:qFormat/>
+    <w:rsid w:val="00B312BE"/>
+    <w:pPr>
+      <w:keepNext/>
+      <w:keepLines/>
+      <w:spacing w:before="40" w:after="0"/>
+      <w:outlineLvl w:val="2"/>
+    </w:pPr>
+    <w:rPr>
+      <w:rFonts w:asciiTheme="majorHAnsi" w:eastAsiaTheme="majorEastAsia" w:hAnsiTheme="majorHAnsi" w:cstheme="majorBidi"/>
+      <w:color w:val="1F3763" w:themeColor="accent1" w:themeShade="7F"/>
+      <w:sz w:val="24"/>
+      <w:szCs w:val="24"/>
+    </w:rPr>
+  </w:style>
   <w:style w:type="character" w:default="1" w:styleId="Fuentedeprrafopredeter">
     <w:name w:val="Default Paragraph Font"/>
     <w:uiPriority w:val="1"/>
+    <w:semiHidden/>
     <w:unhideWhenUsed/>
   </w:style>
   <w:style w:type="table" w:default="1" w:styleId="Tablanormal">
@@ -6958,6 +7554,32 @@
         <w:insideV w:val="single" w:sz="4" w:space="0" w:color="auto"/>
       </w:tblBorders>
     </w:tblPr>
+  </w:style>
+  <w:style w:type="character" w:styleId="Mencinsinresolver">
+    <w:name w:val="Unresolved Mention"/>
+    <w:basedOn w:val="Fuentedeprrafopredeter"/>
+    <w:uiPriority w:val="99"/>
+    <w:semiHidden/>
+    <w:unhideWhenUsed/>
+    <w:rsid w:val="00906370"/>
+    <w:rPr>
+      <w:color w:val="605E5C"/>
+      <w:shd w:val="clear" w:color="auto" w:fill="E1DFDD"/>
+    </w:rPr>
+  </w:style>
+  <w:style w:type="character" w:customStyle="1" w:styleId="Ttulo3Car">
+    <w:name w:val="Título 3 Car"/>
+    <w:basedOn w:val="Fuentedeprrafopredeter"/>
+    <w:link w:val="Ttulo3"/>
+    <w:uiPriority w:val="9"/>
+    <w:semiHidden/>
+    <w:rsid w:val="00B312BE"/>
+    <w:rPr>
+      <w:rFonts w:asciiTheme="majorHAnsi" w:eastAsiaTheme="majorEastAsia" w:hAnsiTheme="majorHAnsi" w:cstheme="majorBidi"/>
+      <w:color w:val="1F3763" w:themeColor="accent1" w:themeShade="7F"/>
+      <w:sz w:val="24"/>
+      <w:szCs w:val="24"/>
+    </w:rPr>
   </w:style>
 </w:styles>
 </file>

</xml_diff>

<commit_message>
Doc.Se agrego el nombre de un integrante
</commit_message>
<xml_diff>
--- a/Primera Entrega/Presentacion/BEST AMBIENT.docx
+++ b/Primera Entrega/Presentacion/BEST AMBIENT.docx
@@ -107,6 +107,7 @@
     </w:p>
     <w:p>
       <w:pPr>
+        <w:jc w:val="center"/>
         <w:rPr>
           <w:rFonts w:ascii="Arial" w:hAnsi="Arial" w:cs="Arial"/>
           <w:b/>
@@ -139,10 +140,7 @@
           <w:szCs w:val="28"/>
         </w:rPr>
       </w:pPr>
-    </w:p>
-    <w:p>
-      <w:pPr>
-        <w:jc w:val="center"/>
+      <w:r>
         <w:rPr>
           <w:rFonts w:ascii="Arial" w:hAnsi="Arial" w:cs="Arial"/>
           <w:b/>
@@ -150,7 +148,8 @@
           <w:sz w:val="28"/>
           <w:szCs w:val="28"/>
         </w:rPr>
-      </w:pPr>
+        <w:t>BRYAN STEVEN ARIZA VALBUENA</w:t>
+      </w:r>
       <w:r>
         <w:rPr>
           <w:rFonts w:ascii="Arial" w:hAnsi="Arial" w:cs="Arial"/>
@@ -159,7 +158,8 @@
           <w:sz w:val="28"/>
           <w:szCs w:val="28"/>
         </w:rPr>
-        <w:t>BRYAN STEVEN ARIZA VALBUENA</w:t>
+        <w:br/>
+        <w:t>LAURA VANESSA MOLINA CASTILLO</w:t>
       </w:r>
       <w:r>
         <w:rPr>
@@ -170,7 +170,7 @@
           <w:szCs w:val="28"/>
         </w:rPr>
         <w:br/>
-        <w:t>LAURA VANESSA MOLINA CASTILLO</w:t>
+        <w:t>JULIAN ALEJANDRO FAJARDO</w:t>
       </w:r>
       <w:r>
         <w:rPr>
@@ -712,12 +712,6 @@
                 <w:webHidden/>
               </w:rPr>
               <w:tab/>
-            </w:r>
-            <w:r>
-              <w:rPr>
-                <w:noProof/>
-                <w:webHidden/>
-              </w:rPr>
               <w:t>7</w:t>
             </w:r>
           </w:hyperlink>
@@ -1028,43 +1022,7 @@
           <w:sz w:val="24"/>
           <w:szCs w:val="24"/>
         </w:rPr>
-        <w:t xml:space="preserve"> </w:t>
-      </w:r>
-      <w:proofErr w:type="spellStart"/>
-      <w:r>
-        <w:rPr>
-          <w:rFonts w:ascii="Arial" w:hAnsi="Arial" w:cs="Arial"/>
-          <w:sz w:val="24"/>
-          <w:szCs w:val="24"/>
-        </w:rPr>
-        <w:t>best</w:t>
-      </w:r>
-      <w:proofErr w:type="spellEnd"/>
-      <w:r>
-        <w:rPr>
-          <w:rFonts w:ascii="Arial" w:hAnsi="Arial" w:cs="Arial"/>
-          <w:sz w:val="24"/>
-          <w:szCs w:val="24"/>
-        </w:rPr>
-        <w:t xml:space="preserve"> </w:t>
-      </w:r>
-      <w:proofErr w:type="spellStart"/>
-      <w:r>
-        <w:rPr>
-          <w:rFonts w:ascii="Arial" w:hAnsi="Arial" w:cs="Arial"/>
-          <w:sz w:val="24"/>
-          <w:szCs w:val="24"/>
-        </w:rPr>
-        <w:t>ambient</w:t>
-      </w:r>
-      <w:proofErr w:type="spellEnd"/>
-      <w:r>
-        <w:rPr>
-          <w:rFonts w:ascii="Arial" w:hAnsi="Arial" w:cs="Arial"/>
-          <w:sz w:val="24"/>
-          <w:szCs w:val="24"/>
-        </w:rPr>
-        <w:t xml:space="preserve"> </w:t>
+        <w:t xml:space="preserve"> best ambient </w:t>
       </w:r>
       <w:r>
         <w:rPr>
@@ -4328,43 +4286,7 @@
                 <w:sz w:val="24"/>
                 <w:szCs w:val="24"/>
               </w:rPr>
-              <w:t xml:space="preserve">Usuario Administrador </w:t>
-            </w:r>
-            <w:proofErr w:type="spellStart"/>
-            <w:r>
-              <w:rPr>
-                <w:rFonts w:ascii="Arial" w:hAnsi="Arial" w:cs="Arial"/>
-                <w:sz w:val="24"/>
-                <w:szCs w:val="24"/>
-              </w:rPr>
-              <w:t>Best</w:t>
-            </w:r>
-            <w:proofErr w:type="spellEnd"/>
-            <w:r>
-              <w:rPr>
-                <w:rFonts w:ascii="Arial" w:hAnsi="Arial" w:cs="Arial"/>
-                <w:sz w:val="24"/>
-                <w:szCs w:val="24"/>
-              </w:rPr>
-              <w:t xml:space="preserve"> </w:t>
-            </w:r>
-            <w:proofErr w:type="spellStart"/>
-            <w:r>
-              <w:rPr>
-                <w:rFonts w:ascii="Arial" w:hAnsi="Arial" w:cs="Arial"/>
-                <w:sz w:val="24"/>
-                <w:szCs w:val="24"/>
-              </w:rPr>
-              <w:t>Ambient</w:t>
-            </w:r>
-            <w:proofErr w:type="spellEnd"/>
-            <w:r>
-              <w:rPr>
-                <w:rFonts w:ascii="Arial" w:hAnsi="Arial" w:cs="Arial"/>
-                <w:sz w:val="24"/>
-                <w:szCs w:val="24"/>
-              </w:rPr>
-              <w:t xml:space="preserve"> </w:t>
+              <w:t xml:space="preserve">Usuario Administrador Best Ambient </w:t>
             </w:r>
           </w:p>
         </w:tc>
@@ -4418,25 +4340,7 @@
                 <w:sz w:val="24"/>
                 <w:szCs w:val="24"/>
               </w:rPr>
-              <w:t xml:space="preserve">El usuario administrador contará con la opción de entrar en un </w:t>
-            </w:r>
-            <w:proofErr w:type="spellStart"/>
-            <w:r>
-              <w:rPr>
-                <w:rFonts w:ascii="Arial" w:hAnsi="Arial" w:cs="Arial"/>
-                <w:sz w:val="24"/>
-                <w:szCs w:val="24"/>
-              </w:rPr>
-              <w:t>modulo</w:t>
-            </w:r>
-            <w:proofErr w:type="spellEnd"/>
-            <w:r>
-              <w:rPr>
-                <w:rFonts w:ascii="Arial" w:hAnsi="Arial" w:cs="Arial"/>
-                <w:sz w:val="24"/>
-                <w:szCs w:val="24"/>
-              </w:rPr>
-              <w:t xml:space="preserve"> de </w:t>
+              <w:t xml:space="preserve">El usuario administrador contará con la opción de entrar en un modulo de </w:t>
             </w:r>
             <w:r>
               <w:rPr>
@@ -4758,36 +4662,8 @@
                 <w:sz w:val="24"/>
                 <w:szCs w:val="24"/>
               </w:rPr>
-              <w:t xml:space="preserve">Usuario </w:t>
-            </w:r>
-            <w:proofErr w:type="spellStart"/>
-            <w:r>
-              <w:rPr>
-                <w:rFonts w:ascii="Arial" w:hAnsi="Arial" w:cs="Arial"/>
-                <w:sz w:val="24"/>
-                <w:szCs w:val="24"/>
-              </w:rPr>
-              <w:t>Best</w:t>
-            </w:r>
-            <w:proofErr w:type="spellEnd"/>
-            <w:r>
-              <w:rPr>
-                <w:rFonts w:ascii="Arial" w:hAnsi="Arial" w:cs="Arial"/>
-                <w:sz w:val="24"/>
-                <w:szCs w:val="24"/>
-              </w:rPr>
-              <w:t xml:space="preserve"> </w:t>
-            </w:r>
-            <w:proofErr w:type="spellStart"/>
-            <w:r>
-              <w:rPr>
-                <w:rFonts w:ascii="Arial" w:hAnsi="Arial" w:cs="Arial"/>
-                <w:sz w:val="24"/>
-                <w:szCs w:val="24"/>
-              </w:rPr>
-              <w:t>Ambient</w:t>
-            </w:r>
-            <w:proofErr w:type="spellEnd"/>
+              <w:t>Usuario Best Ambient</w:t>
+            </w:r>
           </w:p>
         </w:tc>
         <w:tc>
@@ -4835,25 +4711,7 @@
                 <w:sz w:val="24"/>
                 <w:szCs w:val="24"/>
               </w:rPr>
-              <w:t xml:space="preserve">El usuario podrá ver su información en un </w:t>
-            </w:r>
-            <w:proofErr w:type="spellStart"/>
-            <w:r>
-              <w:rPr>
-                <w:rFonts w:ascii="Arial" w:hAnsi="Arial" w:cs="Arial"/>
-                <w:sz w:val="24"/>
-                <w:szCs w:val="24"/>
-              </w:rPr>
-              <w:t>modulo</w:t>
-            </w:r>
-            <w:proofErr w:type="spellEnd"/>
-            <w:r>
-              <w:rPr>
-                <w:rFonts w:ascii="Arial" w:hAnsi="Arial" w:cs="Arial"/>
-                <w:sz w:val="24"/>
-                <w:szCs w:val="24"/>
-              </w:rPr>
-              <w:t xml:space="preserve"> de gestión de usuario</w:t>
+              <w:t>El usuario podrá ver su información en un modulo de gestión de usuario</w:t>
             </w:r>
           </w:p>
         </w:tc>
@@ -4973,36 +4831,8 @@
                 <w:sz w:val="24"/>
                 <w:szCs w:val="24"/>
               </w:rPr>
-              <w:t xml:space="preserve">Usuario </w:t>
-            </w:r>
-            <w:proofErr w:type="spellStart"/>
-            <w:r>
-              <w:rPr>
-                <w:rFonts w:ascii="Arial" w:hAnsi="Arial" w:cs="Arial"/>
-                <w:sz w:val="24"/>
-                <w:szCs w:val="24"/>
-              </w:rPr>
-              <w:t>Best</w:t>
-            </w:r>
-            <w:proofErr w:type="spellEnd"/>
-            <w:r>
-              <w:rPr>
-                <w:rFonts w:ascii="Arial" w:hAnsi="Arial" w:cs="Arial"/>
-                <w:sz w:val="24"/>
-                <w:szCs w:val="24"/>
-              </w:rPr>
-              <w:t xml:space="preserve"> </w:t>
-            </w:r>
-            <w:proofErr w:type="spellStart"/>
-            <w:r>
-              <w:rPr>
-                <w:rFonts w:ascii="Arial" w:hAnsi="Arial" w:cs="Arial"/>
-                <w:sz w:val="24"/>
-                <w:szCs w:val="24"/>
-              </w:rPr>
-              <w:t>Ambient</w:t>
-            </w:r>
-            <w:proofErr w:type="spellEnd"/>
+              <w:t>Usuario Best Ambient</w:t>
+            </w:r>
           </w:p>
         </w:tc>
         <w:tc>
@@ -5046,25 +4876,7 @@
                 <w:sz w:val="24"/>
                 <w:szCs w:val="24"/>
               </w:rPr>
-              <w:t xml:space="preserve">Los usuarios podrán eliminar la información que ha publicado en un </w:t>
-            </w:r>
-            <w:proofErr w:type="spellStart"/>
-            <w:r>
-              <w:rPr>
-                <w:rFonts w:ascii="Arial" w:hAnsi="Arial" w:cs="Arial"/>
-                <w:sz w:val="24"/>
-                <w:szCs w:val="24"/>
-              </w:rPr>
-              <w:t>modulo</w:t>
-            </w:r>
-            <w:proofErr w:type="spellEnd"/>
-            <w:r>
-              <w:rPr>
-                <w:rFonts w:ascii="Arial" w:hAnsi="Arial" w:cs="Arial"/>
-                <w:sz w:val="24"/>
-                <w:szCs w:val="24"/>
-              </w:rPr>
-              <w:t xml:space="preserve"> de gestión de publicaciones </w:t>
+              <w:t xml:space="preserve">Los usuarios podrán eliminar la información que ha publicado en un modulo de gestión de publicaciones </w:t>
             </w:r>
           </w:p>
         </w:tc>
@@ -5112,36 +4924,8 @@
                 <w:sz w:val="24"/>
                 <w:szCs w:val="24"/>
               </w:rPr>
-              <w:t xml:space="preserve">Usuario Administrador </w:t>
-            </w:r>
-            <w:proofErr w:type="spellStart"/>
-            <w:r>
-              <w:rPr>
-                <w:rFonts w:ascii="Arial" w:hAnsi="Arial" w:cs="Arial"/>
-                <w:sz w:val="24"/>
-                <w:szCs w:val="24"/>
-              </w:rPr>
-              <w:t>Best</w:t>
-            </w:r>
-            <w:proofErr w:type="spellEnd"/>
-            <w:r>
-              <w:rPr>
-                <w:rFonts w:ascii="Arial" w:hAnsi="Arial" w:cs="Arial"/>
-                <w:sz w:val="24"/>
-                <w:szCs w:val="24"/>
-              </w:rPr>
-              <w:t xml:space="preserve"> </w:t>
-            </w:r>
-            <w:proofErr w:type="spellStart"/>
-            <w:r>
-              <w:rPr>
-                <w:rFonts w:ascii="Arial" w:hAnsi="Arial" w:cs="Arial"/>
-                <w:sz w:val="24"/>
-                <w:szCs w:val="24"/>
-              </w:rPr>
-              <w:t>Ambient</w:t>
-            </w:r>
-            <w:proofErr w:type="spellEnd"/>
+              <w:t>Usuario Administrador Best Ambient</w:t>
+            </w:r>
           </w:p>
         </w:tc>
         <w:tc>
@@ -5313,36 +5097,8 @@
                 <w:sz w:val="24"/>
                 <w:szCs w:val="24"/>
               </w:rPr>
-              <w:t xml:space="preserve">Usuario </w:t>
-            </w:r>
-            <w:proofErr w:type="spellStart"/>
-            <w:r>
-              <w:rPr>
-                <w:rFonts w:ascii="Arial" w:hAnsi="Arial" w:cs="Arial"/>
-                <w:sz w:val="24"/>
-                <w:szCs w:val="24"/>
-              </w:rPr>
-              <w:t>Best</w:t>
-            </w:r>
-            <w:proofErr w:type="spellEnd"/>
-            <w:r>
-              <w:rPr>
-                <w:rFonts w:ascii="Arial" w:hAnsi="Arial" w:cs="Arial"/>
-                <w:sz w:val="24"/>
-                <w:szCs w:val="24"/>
-              </w:rPr>
-              <w:t xml:space="preserve"> </w:t>
-            </w:r>
-            <w:proofErr w:type="spellStart"/>
-            <w:r>
-              <w:rPr>
-                <w:rFonts w:ascii="Arial" w:hAnsi="Arial" w:cs="Arial"/>
-                <w:sz w:val="24"/>
-                <w:szCs w:val="24"/>
-              </w:rPr>
-              <w:t>Ambient</w:t>
-            </w:r>
-            <w:proofErr w:type="spellEnd"/>
+              <w:t>Usuario Best Ambient</w:t>
+            </w:r>
           </w:p>
         </w:tc>
         <w:tc>
@@ -5895,16 +5651,6 @@
           <w:sz w:val="24"/>
           <w:szCs w:val="24"/>
         </w:rPr>
-      </w:r>
-      <w:r>
-        <w:rPr>
-          <w:rFonts w:ascii="Arial" w:hAnsi="Arial" w:cs="Arial"/>
-          <w:b/>
-          <w:bCs/>
-          <w:color w:val="000000" w:themeColor="text1"/>
-          <w:sz w:val="24"/>
-          <w:szCs w:val="24"/>
-        </w:rPr>
         <w:fldChar w:fldCharType="separate"/>
       </w:r>
       <w:r>
@@ -5916,18 +5662,7 @@
           <w:sz w:val="24"/>
           <w:szCs w:val="24"/>
         </w:rPr>
-        <w:t>MOCK</w:t>
-      </w:r>
-      <w:r>
-        <w:rPr>
-          <w:rStyle w:val="Hipervnculo"/>
-          <w:rFonts w:ascii="Arial" w:hAnsi="Arial" w:cs="Arial"/>
-          <w:b/>
-          <w:bCs/>
-          <w:sz w:val="24"/>
-          <w:szCs w:val="24"/>
-        </w:rPr>
-        <w:t>UPS</w:t>
+        <w:t>MOCKUPS</w:t>
       </w:r>
       <w:bookmarkEnd w:id="5"/>
     </w:p>
@@ -5973,38 +5708,14 @@
         <w:rPr>
           <w:rFonts w:ascii="Arial" w:hAnsi="Arial" w:cs="Arial"/>
         </w:rPr>
-        <w:t xml:space="preserve">Mockups </w:t>
+        <w:t>Mockups Best Ambient</w:t>
       </w:r>
-      <w:proofErr w:type="spellStart"/>
-      <w:r>
-        <w:rPr>
-          <w:rFonts w:ascii="Arial" w:hAnsi="Arial" w:cs="Arial"/>
-        </w:rPr>
-        <w:t>Best</w:t>
-      </w:r>
-      <w:proofErr w:type="spellEnd"/>
-      <w:r>
-        <w:rPr>
-          <w:rFonts w:ascii="Arial" w:hAnsi="Arial" w:cs="Arial"/>
-        </w:rPr>
-        <w:t xml:space="preserve"> </w:t>
-      </w:r>
-      <w:proofErr w:type="spellStart"/>
-      <w:proofErr w:type="gramStart"/>
-      <w:r>
-        <w:rPr>
-          <w:rFonts w:ascii="Arial" w:hAnsi="Arial" w:cs="Arial"/>
-        </w:rPr>
-        <w:t>Ambient</w:t>
-      </w:r>
-      <w:proofErr w:type="spellEnd"/>
       <w:r>
         <w:rPr>
           <w:rFonts w:ascii="Arial" w:hAnsi="Arial" w:cs="Arial"/>
         </w:rPr>
         <w:t xml:space="preserve">  .</w:t>
       </w:r>
-      <w:proofErr w:type="gramEnd"/>
     </w:p>
     <w:p>
       <w:pPr>
@@ -6020,49 +5731,20 @@
       <w:r>
         <w:t xml:space="preserve">Aplicación </w:t>
       </w:r>
-      <w:proofErr w:type="gramStart"/>
       <w:r>
         <w:t>usada :</w:t>
       </w:r>
-      <w:proofErr w:type="gramEnd"/>
+      <w:hyperlink r:id="rId8" w:history="1">
+        <w:r>
+          <w:rPr>
+            <w:rStyle w:val="Hipervnculo"/>
+            <w:u w:val="none"/>
+          </w:rPr>
+          <w:t>Balsamiq Wireframes</w:t>
+        </w:r>
+      </w:hyperlink>
       <w:r>
-        <w:fldChar w:fldCharType="begin"/>
-      </w:r>
-      <w:r>
-        <w:instrText xml:space="preserve"> HYPERLINK "https://balsamiq.com/wireframes/" </w:instrText>
-      </w:r>
-      <w:r>
-        <w:fldChar w:fldCharType="separate"/>
-      </w:r>
-      <w:r>
-        <w:rPr>
-          <w:rStyle w:val="Hipervnculo"/>
-          <w:u w:val="none"/>
-        </w:rPr>
-        <w:t xml:space="preserve">Balsamiq </w:t>
-      </w:r>
-      <w:proofErr w:type="spellStart"/>
-      <w:r>
-        <w:rPr>
-          <w:rStyle w:val="Hipervnculo"/>
-          <w:u w:val="none"/>
-        </w:rPr>
-        <w:t>Wireframes</w:t>
-      </w:r>
-      <w:proofErr w:type="spellEnd"/>
-      <w:r>
-        <w:fldChar w:fldCharType="end"/>
-      </w:r>
-      <w:r>
-        <w:t xml:space="preserve"> (en caso de no contar con la aplicación , revisar </w:t>
-      </w:r>
-      <w:proofErr w:type="spellStart"/>
-      <w:r>
-        <w:t>imagenes</w:t>
-      </w:r>
-      <w:proofErr w:type="spellEnd"/>
-      <w:r>
-        <w:t>)</w:t>
+        <w:t xml:space="preserve"> (en caso de no contar con la aplicación , revisar imagenes)</w:t>
       </w:r>
     </w:p>
     <w:p>
@@ -6100,7 +5782,7 @@
                     <pic:cNvPicPr/>
                   </pic:nvPicPr>
                   <pic:blipFill rotWithShape="1">
-                    <a:blip r:embed="rId8"/>
+                    <a:blip r:embed="rId9"/>
                     <a:srcRect r="2410" b="8968"/>
                     <a:stretch/>
                   </pic:blipFill>
@@ -6155,7 +5837,7 @@
                     <pic:cNvPicPr/>
                   </pic:nvPicPr>
                   <pic:blipFill>
-                    <a:blip r:embed="rId9"/>
+                    <a:blip r:embed="rId10"/>
                     <a:stretch>
                       <a:fillRect/>
                     </a:stretch>
@@ -6201,7 +5883,7 @@
                     <pic:cNvPicPr/>
                   </pic:nvPicPr>
                   <pic:blipFill>
-                    <a:blip r:embed="rId10"/>
+                    <a:blip r:embed="rId11"/>
                     <a:stretch>
                       <a:fillRect/>
                     </a:stretch>
@@ -6244,7 +5926,7 @@
                     <pic:cNvPicPr/>
                   </pic:nvPicPr>
                   <pic:blipFill>
-                    <a:blip r:embed="rId11"/>
+                    <a:blip r:embed="rId12"/>
                     <a:stretch>
                       <a:fillRect/>
                     </a:stretch>
@@ -6302,7 +5984,7 @@
                     <pic:cNvPicPr/>
                   </pic:nvPicPr>
                   <pic:blipFill>
-                    <a:blip r:embed="rId12"/>
+                    <a:blip r:embed="rId13"/>
                     <a:stretch>
                       <a:fillRect/>
                     </a:stretch>
@@ -6350,7 +6032,7 @@
                     <pic:cNvPicPr/>
                   </pic:nvPicPr>
                   <pic:blipFill>
-                    <a:blip r:embed="rId13"/>
+                    <a:blip r:embed="rId14"/>
                     <a:stretch>
                       <a:fillRect/>
                     </a:stretch>
@@ -6396,7 +6078,7 @@
                     <pic:cNvPicPr/>
                   </pic:nvPicPr>
                   <pic:blipFill>
-                    <a:blip r:embed="rId14"/>
+                    <a:blip r:embed="rId15"/>
                     <a:stretch>
                       <a:fillRect/>
                     </a:stretch>
@@ -6444,7 +6126,7 @@
                     <pic:cNvPicPr/>
                   </pic:nvPicPr>
                   <pic:blipFill>
-                    <a:blip r:embed="rId15"/>
+                    <a:blip r:embed="rId16"/>
                     <a:stretch>
                       <a:fillRect/>
                     </a:stretch>
@@ -6504,7 +6186,7 @@
                     <pic:cNvPicPr/>
                   </pic:nvPicPr>
                   <pic:blipFill>
-                    <a:blip r:embed="rId16"/>
+                    <a:blip r:embed="rId17"/>
                     <a:stretch>
                       <a:fillRect/>
                     </a:stretch>
@@ -6552,7 +6234,7 @@
                     <pic:cNvPicPr/>
                   </pic:nvPicPr>
                   <pic:blipFill>
-                    <a:blip r:embed="rId17"/>
+                    <a:blip r:embed="rId18"/>
                     <a:stretch>
                       <a:fillRect/>
                     </a:stretch>
@@ -6599,7 +6281,7 @@
                     <pic:cNvPicPr/>
                   </pic:nvPicPr>
                   <pic:blipFill>
-                    <a:blip r:embed="rId18"/>
+                    <a:blip r:embed="rId19"/>
                     <a:stretch>
                       <a:fillRect/>
                     </a:stretch>
@@ -6688,7 +6370,7 @@
                     <pic:cNvPicPr/>
                   </pic:nvPicPr>
                   <pic:blipFill>
-                    <a:blip r:embed="rId19"/>
+                    <a:blip r:embed="rId20"/>
                     <a:stretch>
                       <a:fillRect/>
                     </a:stretch>
@@ -6719,13 +6401,7 @@
         <w:rPr>
           <w:noProof/>
         </w:rPr>
-        <w:t xml:space="preserve">Perfil </w:t>
-      </w:r>
-      <w:r>
-        <w:rPr>
-          <w:noProof/>
-        </w:rPr>
-        <w:t>administrador</w:t>
+        <w:t>Perfil administrador</w:t>
       </w:r>
     </w:p>
     <w:p>
@@ -6756,7 +6432,7 @@
                     <pic:cNvPicPr/>
                   </pic:nvPicPr>
                   <pic:blipFill>
-                    <a:blip r:embed="rId20"/>
+                    <a:blip r:embed="rId21"/>
                     <a:stretch>
                       <a:fillRect/>
                     </a:stretch>
@@ -6778,12 +6454,10 @@
       </w:r>
     </w:p>
     <w:p>
-      <w:proofErr w:type="gramStart"/>
       <w:r>
         <w:lastRenderedPageBreak/>
         <w:t>Registros administrador</w:t>
       </w:r>
-      <w:proofErr w:type="gramEnd"/>
     </w:p>
     <w:p>
       <w:r>
@@ -6806,7 +6480,7 @@
                     <pic:cNvPicPr/>
                   </pic:nvPicPr>
                   <pic:blipFill>
-                    <a:blip r:embed="rId21"/>
+                    <a:blip r:embed="rId22"/>
                     <a:stretch>
                       <a:fillRect/>
                     </a:stretch>
@@ -6828,7 +6502,7 @@
       </w:r>
     </w:p>
     <w:sectPr>
-      <w:headerReference w:type="default" r:id="rId22"/>
+      <w:headerReference w:type="default" r:id="rId23"/>
       <w:pgSz w:w="12240" w:h="15840" w:code="1"/>
       <w:pgMar w:top="1417" w:right="1701" w:bottom="1417" w:left="1701" w:header="708" w:footer="708" w:gutter="0"/>
       <w:cols w:space="708"/>

</xml_diff>